<commit_message>
Added Spring Web MVC description
</commit_message>
<xml_diff>
--- a/dolgozat.docx
+++ b/dolgozat.docx
@@ -1533,6 +1533,13 @@
     </w:p>
     <w:sdt>
       <w:sdtPr>
+        <w:rPr>
+          <w:rFonts w:asciiTheme="minorHAnsi" w:eastAsiaTheme="minorHAnsi" w:hAnsiTheme="minorHAnsi" w:cstheme="minorBidi"/>
+          <w:spacing w:val="0"/>
+          <w:kern w:val="2"/>
+          <w:sz w:val="22"/>
+          <w:szCs w:val="22"/>
+        </w:rPr>
         <w:id w:val="-7140072"/>
         <w:docPartObj>
           <w:docPartGallery w:val="Table of Contents"/>
@@ -1541,13 +1548,8 @@
       </w:sdtPr>
       <w:sdtEndPr>
         <w:rPr>
-          <w:rFonts w:asciiTheme="minorHAnsi" w:eastAsiaTheme="minorHAnsi" w:hAnsiTheme="minorHAnsi" w:cstheme="minorBidi"/>
           <w:b/>
           <w:bCs/>
-          <w:spacing w:val="0"/>
-          <w:kern w:val="2"/>
-          <w:sz w:val="22"/>
-          <w:szCs w:val="22"/>
         </w:rPr>
       </w:sdtEndPr>
       <w:sdtContent>
@@ -4364,15 +4366,7 @@
           <w:sz w:val="24"/>
           <w:szCs w:val="24"/>
         </w:rPr>
-        <w:t xml:space="preserve"> </w:t>
-      </w:r>
-      <w:r>
-        <w:rPr>
-          <w:rFonts w:ascii="Times New Roman" w:hAnsi="Times New Roman" w:cs="Times New Roman"/>
-          <w:sz w:val="24"/>
-          <w:szCs w:val="24"/>
-        </w:rPr>
-        <w:t>az elágazások használatának</w:t>
+        <w:t xml:space="preserve"> az elágazások használatának</w:t>
       </w:r>
       <w:r>
         <w:rPr>
@@ -4678,8 +4672,10 @@
         <w:jc w:val="both"/>
         <w:rPr>
           <w:rFonts w:ascii="Times New Roman" w:hAnsi="Times New Roman" w:cs="Times New Roman"/>
-          <w:sz w:val="24"/>
-          <w:szCs w:val="24"/>
+          <w:color w:val="0563C1" w:themeColor="hyperlink"/>
+          <w:sz w:val="24"/>
+          <w:szCs w:val="24"/>
+          <w:u w:val="single"/>
         </w:rPr>
       </w:pPr>
       <w:hyperlink r:id="rId10" w:history="1">
@@ -4700,7 +4696,34 @@
         <w:spacing w:before="0" w:after="320" w:line="360" w:lineRule="auto"/>
         <w:ind w:left="578" w:hanging="578"/>
       </w:pPr>
-      <w:bookmarkStart w:id="3" w:name="_Toc133802393"/>
+      <w:proofErr w:type="spellStart"/>
+      <w:r>
+        <w:t>MySql</w:t>
+      </w:r>
+      <w:proofErr w:type="spellEnd"/>
+    </w:p>
+    <w:p>
+      <w:pPr>
+        <w:spacing w:after="320" w:line="360" w:lineRule="auto"/>
+        <w:ind w:left="578"/>
+      </w:pPr>
+      <w:proofErr w:type="spellStart"/>
+      <w:r>
+        <w:rPr>
+          <w:rFonts w:ascii="Times New Roman" w:hAnsi="Times New Roman" w:cs="Times New Roman"/>
+          <w:sz w:val="24"/>
+          <w:szCs w:val="24"/>
+        </w:rPr>
+        <w:t>asd</w:t>
+      </w:r>
+      <w:proofErr w:type="spellEnd"/>
+    </w:p>
+    <w:p>
+      <w:pPr>
+        <w:pStyle w:val="Cmsor2"/>
+        <w:spacing w:before="0" w:after="320" w:line="360" w:lineRule="auto"/>
+        <w:ind w:left="578" w:hanging="578"/>
+      </w:pPr>
       <w:proofErr w:type="spellStart"/>
       <w:r>
         <w:t>IntelliJ</w:t>
@@ -4709,7 +4732,6 @@
       <w:r>
         <w:t xml:space="preserve"> IDEA</w:t>
       </w:r>
-      <w:bookmarkEnd w:id="3"/>
     </w:p>
     <w:p>
       <w:pPr>
@@ -5065,6 +5087,7 @@
           <w:sz w:val="24"/>
           <w:szCs w:val="24"/>
         </w:rPr>
+        <w:lastRenderedPageBreak/>
         <w:t xml:space="preserve">Támogatja a legelterjedtebb verziókezelő rendszereket, mint például a </w:t>
       </w:r>
       <w:proofErr w:type="spellStart"/>
@@ -5210,7 +5233,6 @@
           <w:sz w:val="24"/>
           <w:szCs w:val="24"/>
         </w:rPr>
-        <w:lastRenderedPageBreak/>
         <w:t xml:space="preserve">Támogatja a már korábban említett </w:t>
       </w:r>
       <w:proofErr w:type="spellStart"/>
@@ -5345,7 +5367,7 @@
         <w:spacing w:before="0" w:after="320" w:line="360" w:lineRule="auto"/>
         <w:ind w:left="578" w:hanging="578"/>
       </w:pPr>
-      <w:bookmarkStart w:id="4" w:name="_Toc133802394"/>
+      <w:bookmarkStart w:id="3" w:name="_Toc133802394"/>
       <w:r>
         <w:t xml:space="preserve">Spring </w:t>
       </w:r>
@@ -5353,7 +5375,7 @@
       <w:r>
         <w:t>Core</w:t>
       </w:r>
-      <w:bookmarkEnd w:id="4"/>
+      <w:bookmarkEnd w:id="3"/>
       <w:proofErr w:type="spellEnd"/>
     </w:p>
     <w:p>
@@ -5408,7 +5430,7 @@
           <w:sz w:val="32"/>
         </w:rPr>
       </w:pPr>
-      <w:bookmarkStart w:id="5" w:name="_Toc133802395"/>
+      <w:bookmarkStart w:id="4" w:name="_Toc133802395"/>
       <w:proofErr w:type="spellStart"/>
       <w:r>
         <w:rPr>
@@ -5433,7 +5455,7 @@
         </w:rPr>
         <w:t>Control</w:t>
       </w:r>
-      <w:bookmarkEnd w:id="5"/>
+      <w:bookmarkEnd w:id="4"/>
       <w:proofErr w:type="spellEnd"/>
     </w:p>
     <w:p>
@@ -5613,7 +5635,7 @@
           <w:bCs w:val="0"/>
         </w:rPr>
       </w:pPr>
-      <w:bookmarkStart w:id="6" w:name="_Toc133802396"/>
+      <w:bookmarkStart w:id="5" w:name="_Toc133802396"/>
       <w:proofErr w:type="spellStart"/>
       <w:r>
         <w:rPr>
@@ -5622,7 +5644,7 @@
         </w:rPr>
         <w:t>ApplicationContext</w:t>
       </w:r>
-      <w:bookmarkEnd w:id="6"/>
+      <w:bookmarkEnd w:id="5"/>
       <w:proofErr w:type="spellEnd"/>
     </w:p>
     <w:p>
@@ -5701,7 +5723,16 @@
           <w:sz w:val="24"/>
           <w:szCs w:val="24"/>
         </w:rPr>
-        <w:t xml:space="preserve">, konfigurálása és függőségeik kielégítése. Ezeket a konténerben tárolt objektumokat </w:t>
+        <w:t xml:space="preserve">, konfigurálása </w:t>
+      </w:r>
+      <w:r>
+        <w:rPr>
+          <w:rFonts w:ascii="Times New Roman" w:hAnsi="Times New Roman" w:cs="Times New Roman"/>
+          <w:sz w:val="24"/>
+          <w:szCs w:val="24"/>
+        </w:rPr>
+        <w:lastRenderedPageBreak/>
+        <w:t xml:space="preserve">és függőségeik kielégítése. Ezeket a konténerben tárolt objektumokat </w:t>
       </w:r>
       <w:proofErr w:type="spellStart"/>
       <w:r>
@@ -5846,7 +5877,6 @@
           <w:sz w:val="24"/>
           <w:szCs w:val="24"/>
         </w:rPr>
-        <w:lastRenderedPageBreak/>
         <w:t>B</w:t>
       </w:r>
       <w:r>
@@ -5930,7 +5960,7 @@
           <w:bCs w:val="0"/>
         </w:rPr>
       </w:pPr>
-      <w:bookmarkStart w:id="7" w:name="_Toc133802397"/>
+      <w:bookmarkStart w:id="6" w:name="_Toc133802397"/>
       <w:r>
         <w:rPr>
           <w:b w:val="0"/>
@@ -5938,7 +5968,7 @@
         </w:rPr>
         <w:t>Függőség Befecskendezés</w:t>
       </w:r>
-      <w:bookmarkEnd w:id="7"/>
+      <w:bookmarkEnd w:id="6"/>
     </w:p>
     <w:p>
       <w:pPr>
@@ -6146,11 +6176,11 @@
         <w:spacing w:before="0" w:after="320" w:line="360" w:lineRule="auto"/>
         <w:ind w:left="578" w:hanging="578"/>
       </w:pPr>
-      <w:bookmarkStart w:id="8" w:name="_Toc133802398"/>
+      <w:bookmarkStart w:id="7" w:name="_Toc133802398"/>
       <w:r>
         <w:t>Spring Data JPA</w:t>
       </w:r>
-      <w:bookmarkEnd w:id="8"/>
+      <w:bookmarkEnd w:id="7"/>
     </w:p>
     <w:p>
       <w:pPr>
@@ -6165,7 +6195,7 @@
           <w:bCs w:val="0"/>
         </w:rPr>
       </w:pPr>
-      <w:bookmarkStart w:id="9" w:name="_Toc133802399"/>
+      <w:bookmarkStart w:id="8" w:name="_Toc133802399"/>
       <w:r>
         <w:rPr>
           <w:b w:val="0"/>
@@ -6173,7 +6203,7 @@
         </w:rPr>
         <w:t>ORM</w:t>
       </w:r>
-      <w:bookmarkEnd w:id="9"/>
+      <w:bookmarkEnd w:id="8"/>
     </w:p>
     <w:p>
       <w:pPr>
@@ -6334,7 +6364,7 @@
           <w:bCs w:val="0"/>
         </w:rPr>
       </w:pPr>
-      <w:bookmarkStart w:id="10" w:name="_Toc133802400"/>
+      <w:bookmarkStart w:id="9" w:name="_Toc133802400"/>
       <w:r>
         <w:rPr>
           <w:b w:val="0"/>
@@ -6342,7 +6372,7 @@
         </w:rPr>
         <w:t>JPA</w:t>
       </w:r>
-      <w:bookmarkEnd w:id="10"/>
+      <w:bookmarkEnd w:id="9"/>
     </w:p>
     <w:p>
       <w:pPr>
@@ -6461,7 +6491,7 @@
           <w:bCs w:val="0"/>
         </w:rPr>
       </w:pPr>
-      <w:bookmarkStart w:id="11" w:name="_Toc133802401"/>
+      <w:bookmarkStart w:id="10" w:name="_Toc133802401"/>
       <w:proofErr w:type="spellStart"/>
       <w:r>
         <w:rPr>
@@ -6470,7 +6500,7 @@
         </w:rPr>
         <w:t>Hibernate</w:t>
       </w:r>
-      <w:bookmarkEnd w:id="11"/>
+      <w:bookmarkEnd w:id="10"/>
       <w:proofErr w:type="spellEnd"/>
     </w:p>
     <w:p>
@@ -6490,6 +6520,7 @@
           <w:sz w:val="24"/>
           <w:szCs w:val="24"/>
         </w:rPr>
+        <w:lastRenderedPageBreak/>
         <w:t xml:space="preserve">A </w:t>
       </w:r>
       <w:proofErr w:type="spellStart"/>
@@ -6564,16 +6595,7 @@
           <w:sz w:val="24"/>
           <w:szCs w:val="24"/>
         </w:rPr>
-        <w:t xml:space="preserve"> tudunk koncentrálni. Könnyebb karbantartani, mivel a kevesebb kódnak köszönhetően </w:t>
-      </w:r>
-      <w:r>
-        <w:rPr>
-          <w:rFonts w:ascii="Times New Roman" w:hAnsi="Times New Roman" w:cs="Times New Roman"/>
-          <w:sz w:val="24"/>
-          <w:szCs w:val="24"/>
-        </w:rPr>
-        <w:lastRenderedPageBreak/>
-        <w:t>sokkal átláthatóbb. Számos lehetőséget kínál a teljesítmény optimalizálására, mint például</w:t>
+        <w:t xml:space="preserve"> tudunk koncentrálni. Könnyebb karbantartani, mivel a kevesebb kódnak köszönhetően sokkal átláthatóbb. Számos lehetőséget kínál a teljesítmény optimalizálására, mint például</w:t>
       </w:r>
       <w:r>
         <w:rPr>
@@ -6759,7 +6781,7 @@
           <w:bCs w:val="0"/>
         </w:rPr>
       </w:pPr>
-      <w:bookmarkStart w:id="12" w:name="_Toc133802402"/>
+      <w:bookmarkStart w:id="11" w:name="_Toc133802402"/>
       <w:r>
         <w:rPr>
           <w:b w:val="0"/>
@@ -6767,7 +6789,7 @@
         </w:rPr>
         <w:t>Entitások</w:t>
       </w:r>
-      <w:bookmarkEnd w:id="12"/>
+      <w:bookmarkEnd w:id="11"/>
     </w:p>
     <w:p>
       <w:pPr>
@@ -6921,7 +6943,7 @@
           <w:bCs w:val="0"/>
         </w:rPr>
       </w:pPr>
-      <w:bookmarkStart w:id="13" w:name="_Toc133802403"/>
+      <w:bookmarkStart w:id="12" w:name="_Toc133802403"/>
       <w:r>
         <w:rPr>
           <w:b w:val="0"/>
@@ -6929,7 +6951,7 @@
         </w:rPr>
         <w:t>Relációk</w:t>
       </w:r>
-      <w:bookmarkEnd w:id="13"/>
+      <w:bookmarkEnd w:id="12"/>
     </w:p>
     <w:p>
       <w:pPr>
@@ -7020,7 +7042,7 @@
           <w:bCs w:val="0"/>
         </w:rPr>
       </w:pPr>
-      <w:bookmarkStart w:id="14" w:name="_Toc133802404"/>
+      <w:bookmarkStart w:id="13" w:name="_Toc133802404"/>
       <w:r>
         <w:rPr>
           <w:b w:val="0"/>
@@ -7028,7 +7050,7 @@
         </w:rPr>
         <w:t>@OneToOne</w:t>
       </w:r>
-      <w:bookmarkEnd w:id="14"/>
+      <w:bookmarkEnd w:id="13"/>
     </w:p>
     <w:p>
       <w:pPr>
@@ -7047,6 +7069,7 @@
           <w:sz w:val="24"/>
           <w:szCs w:val="24"/>
         </w:rPr>
+        <w:lastRenderedPageBreak/>
         <w:t xml:space="preserve">Olyan kapcsolatot jelöl, ahol egy entitásnak egy példánya </w:t>
       </w:r>
       <w:r>
@@ -7087,16 +7110,7 @@
           <w:sz w:val="24"/>
           <w:szCs w:val="24"/>
         </w:rPr>
-        <w:t xml:space="preserve"> Az alkalmazásomban ezt nem használtam </w:t>
-      </w:r>
-      <w:r>
-        <w:rPr>
-          <w:rFonts w:ascii="Times New Roman" w:hAnsi="Times New Roman" w:cs="Times New Roman"/>
-          <w:sz w:val="24"/>
-          <w:szCs w:val="24"/>
-        </w:rPr>
-        <w:lastRenderedPageBreak/>
-        <w:t>fel, így abból nem tudok példát mondani, de</w:t>
+        <w:t xml:space="preserve"> Az alkalmazásomban ezt nem használtam fel, így abból nem tudok példát mondani, de</w:t>
       </w:r>
       <w:r>
         <w:rPr>
@@ -7136,7 +7150,7 @@
           <w:bCs w:val="0"/>
         </w:rPr>
       </w:pPr>
-      <w:bookmarkStart w:id="15" w:name="_Toc133802405"/>
+      <w:bookmarkStart w:id="14" w:name="_Toc133802405"/>
       <w:r>
         <w:rPr>
           <w:b w:val="0"/>
@@ -7158,7 +7172,7 @@
         </w:rPr>
         <w:t>@OneToMany</w:t>
       </w:r>
-      <w:bookmarkEnd w:id="15"/>
+      <w:bookmarkEnd w:id="14"/>
     </w:p>
     <w:p>
       <w:pPr>
@@ -7285,7 +7299,7 @@
           <w:bCs w:val="0"/>
         </w:rPr>
       </w:pPr>
-      <w:bookmarkStart w:id="16" w:name="_Toc133802406"/>
+      <w:bookmarkStart w:id="15" w:name="_Toc133802406"/>
       <w:r>
         <w:rPr>
           <w:b w:val="0"/>
@@ -7293,7 +7307,7 @@
         </w:rPr>
         <w:t>@ManyToMany</w:t>
       </w:r>
-      <w:bookmarkEnd w:id="16"/>
+      <w:bookmarkEnd w:id="15"/>
     </w:p>
     <w:p>
       <w:pPr>
@@ -7452,7 +7466,7 @@
           <w:bCs w:val="0"/>
         </w:rPr>
       </w:pPr>
-      <w:bookmarkStart w:id="17" w:name="_Toc133802407"/>
+      <w:bookmarkStart w:id="16" w:name="_Toc133802407"/>
       <w:r>
         <w:rPr>
           <w:b w:val="0"/>
@@ -7460,7 +7474,7 @@
         </w:rPr>
         <w:t>Spring Data</w:t>
       </w:r>
-      <w:bookmarkEnd w:id="17"/>
+      <w:bookmarkEnd w:id="16"/>
     </w:p>
     <w:p>
       <w:pPr>
@@ -7704,7 +7718,16 @@
           <w:sz w:val="24"/>
           <w:szCs w:val="24"/>
         </w:rPr>
-        <w:t xml:space="preserve"> által kezelt entitás osztályát és az azonosítójának típusát. </w:t>
+        <w:t xml:space="preserve"> által kezelt entitás </w:t>
+      </w:r>
+      <w:r>
+        <w:rPr>
+          <w:rFonts w:ascii="Times New Roman" w:hAnsi="Times New Roman" w:cs="Times New Roman"/>
+          <w:sz w:val="24"/>
+          <w:szCs w:val="24"/>
+        </w:rPr>
+        <w:lastRenderedPageBreak/>
+        <w:t xml:space="preserve">osztályát és az azonosítójának típusát. </w:t>
       </w:r>
       <w:r>
         <w:rPr>
@@ -7785,7 +7808,6 @@
           <w:sz w:val="24"/>
           <w:szCs w:val="24"/>
         </w:rPr>
-        <w:lastRenderedPageBreak/>
         <w:t xml:space="preserve">Viszont ezeknél a műveleteknél valószínűleg kicsit bonyolultabb lekérdezéseket szeretnénk végezni. A létrehozott </w:t>
       </w:r>
       <w:proofErr w:type="spellStart"/>
@@ -7911,23 +7933,7 @@
           <w:sz w:val="24"/>
           <w:szCs w:val="24"/>
         </w:rPr>
-        <w:t xml:space="preserve"> annotáció</w:t>
-      </w:r>
-      <w:r>
-        <w:rPr>
-          <w:rFonts w:ascii="Times New Roman" w:hAnsi="Times New Roman" w:cs="Times New Roman"/>
-          <w:sz w:val="24"/>
-          <w:szCs w:val="24"/>
-        </w:rPr>
-        <w:t>val, melynek</w:t>
-      </w:r>
-      <w:r>
-        <w:rPr>
-          <w:rFonts w:ascii="Times New Roman" w:hAnsi="Times New Roman" w:cs="Times New Roman"/>
-          <w:sz w:val="24"/>
-          <w:szCs w:val="24"/>
-        </w:rPr>
-        <w:t xml:space="preserve"> </w:t>
+        <w:t xml:space="preserve"> annotációval, melynek </w:t>
       </w:r>
       <w:r>
         <w:rPr>
@@ -8068,7 +8074,1187 @@
         <w:spacing w:before="0" w:after="320" w:line="360" w:lineRule="auto"/>
         <w:ind w:left="578" w:hanging="578"/>
       </w:pPr>
-      <w:bookmarkStart w:id="18" w:name="_Toc133802408"/>
+      <w:bookmarkStart w:id="17" w:name="_Toc133802408"/>
+      <w:r>
+        <w:t>Spring</w:t>
+      </w:r>
+      <w:bookmarkEnd w:id="17"/>
+      <w:r>
+        <w:t xml:space="preserve"> Web MVC</w:t>
+      </w:r>
+    </w:p>
+    <w:p>
+      <w:pPr>
+        <w:pStyle w:val="Cmsor3"/>
+        <w:numPr>
+          <w:ilvl w:val="2"/>
+          <w:numId w:val="15"/>
+        </w:numPr>
+        <w:spacing w:before="0" w:beforeAutospacing="0" w:after="320" w:afterAutospacing="0" w:line="360" w:lineRule="auto"/>
+        <w:rPr>
+          <w:b w:val="0"/>
+          <w:bCs w:val="0"/>
+        </w:rPr>
+      </w:pPr>
+      <w:r>
+        <w:rPr>
+          <w:b w:val="0"/>
+          <w:bCs w:val="0"/>
+        </w:rPr>
+        <w:t>Model</w:t>
+      </w:r>
+      <w:r>
+        <w:rPr>
+          <w:b w:val="0"/>
+          <w:bCs w:val="0"/>
+        </w:rPr>
+        <w:t>l</w:t>
+      </w:r>
+      <w:r>
+        <w:rPr>
+          <w:b w:val="0"/>
+          <w:bCs w:val="0"/>
+        </w:rPr>
+        <w:t>-Nézet-</w:t>
+      </w:r>
+      <w:r>
+        <w:rPr>
+          <w:b w:val="0"/>
+          <w:bCs w:val="0"/>
+        </w:rPr>
+        <w:t>Vezérlő</w:t>
+      </w:r>
+    </w:p>
+    <w:p>
+      <w:pPr>
+        <w:spacing w:after="320" w:line="360" w:lineRule="auto"/>
+        <w:ind w:firstLine="709"/>
+        <w:jc w:val="both"/>
+        <w:rPr>
+          <w:rFonts w:ascii="Times New Roman" w:hAnsi="Times New Roman" w:cs="Times New Roman"/>
+          <w:sz w:val="24"/>
+          <w:szCs w:val="24"/>
+        </w:rPr>
+      </w:pPr>
+      <w:r>
+        <w:rPr>
+          <w:rFonts w:ascii="Times New Roman" w:hAnsi="Times New Roman" w:cs="Times New Roman"/>
+          <w:sz w:val="24"/>
+          <w:szCs w:val="24"/>
+        </w:rPr>
+        <w:t xml:space="preserve">A </w:t>
+      </w:r>
+      <w:r>
+        <w:rPr>
+          <w:rFonts w:ascii="Times New Roman" w:hAnsi="Times New Roman" w:cs="Times New Roman"/>
+          <w:sz w:val="24"/>
+          <w:szCs w:val="24"/>
+        </w:rPr>
+        <w:t>Modell-Nézet-</w:t>
+      </w:r>
+      <w:r>
+        <w:rPr>
+          <w:rFonts w:ascii="Times New Roman" w:hAnsi="Times New Roman" w:cs="Times New Roman"/>
+          <w:sz w:val="24"/>
+          <w:szCs w:val="24"/>
+        </w:rPr>
+        <w:t>Vezérlő</w:t>
+      </w:r>
+      <w:r>
+        <w:rPr>
+          <w:rFonts w:ascii="Times New Roman" w:hAnsi="Times New Roman" w:cs="Times New Roman"/>
+          <w:sz w:val="24"/>
+          <w:szCs w:val="24"/>
+        </w:rPr>
+        <w:t xml:space="preserve"> (</w:t>
+      </w:r>
+      <w:proofErr w:type="spellStart"/>
+      <w:r>
+        <w:rPr>
+          <w:rFonts w:ascii="Times New Roman" w:hAnsi="Times New Roman" w:cs="Times New Roman"/>
+          <w:sz w:val="24"/>
+          <w:szCs w:val="24"/>
+        </w:rPr>
+        <w:t>Model</w:t>
+      </w:r>
+      <w:r>
+        <w:rPr>
+          <w:rFonts w:ascii="Times New Roman" w:hAnsi="Times New Roman" w:cs="Times New Roman"/>
+          <w:sz w:val="24"/>
+          <w:szCs w:val="24"/>
+        </w:rPr>
+        <w:t>-</w:t>
+      </w:r>
+      <w:r>
+        <w:rPr>
+          <w:rFonts w:ascii="Times New Roman" w:hAnsi="Times New Roman" w:cs="Times New Roman"/>
+          <w:sz w:val="24"/>
+          <w:szCs w:val="24"/>
+        </w:rPr>
+        <w:t>View</w:t>
+      </w:r>
+      <w:r>
+        <w:rPr>
+          <w:rFonts w:ascii="Times New Roman" w:hAnsi="Times New Roman" w:cs="Times New Roman"/>
+          <w:sz w:val="24"/>
+          <w:szCs w:val="24"/>
+        </w:rPr>
+        <w:t>-</w:t>
+      </w:r>
+      <w:r>
+        <w:rPr>
+          <w:rFonts w:ascii="Times New Roman" w:hAnsi="Times New Roman" w:cs="Times New Roman"/>
+          <w:sz w:val="24"/>
+          <w:szCs w:val="24"/>
+        </w:rPr>
+        <w:t>Controller</w:t>
+      </w:r>
+      <w:proofErr w:type="spellEnd"/>
+      <w:r>
+        <w:rPr>
+          <w:rFonts w:ascii="Times New Roman" w:hAnsi="Times New Roman" w:cs="Times New Roman"/>
+          <w:sz w:val="24"/>
+          <w:szCs w:val="24"/>
+        </w:rPr>
+        <w:t xml:space="preserve"> vagy MVC) egy tervezési minta</w:t>
+      </w:r>
+      <w:r>
+        <w:rPr>
+          <w:rFonts w:ascii="Times New Roman" w:hAnsi="Times New Roman" w:cs="Times New Roman"/>
+          <w:sz w:val="24"/>
+          <w:szCs w:val="24"/>
+        </w:rPr>
+        <w:t xml:space="preserve"> melyet a kezelői felületek készítése, adatok továbbítása és vezérlési logika megadására használnak. A következő három részből áll:</w:t>
+      </w:r>
+    </w:p>
+    <w:p>
+      <w:pPr>
+        <w:pStyle w:val="Listaszerbekezds"/>
+        <w:numPr>
+          <w:ilvl w:val="0"/>
+          <w:numId w:val="37"/>
+        </w:numPr>
+        <w:spacing w:after="320" w:line="360" w:lineRule="auto"/>
+        <w:jc w:val="both"/>
+        <w:rPr>
+          <w:rFonts w:ascii="Times New Roman" w:hAnsi="Times New Roman" w:cs="Times New Roman"/>
+          <w:sz w:val="24"/>
+          <w:szCs w:val="24"/>
+        </w:rPr>
+      </w:pPr>
+      <w:r>
+        <w:rPr>
+          <w:rFonts w:ascii="Times New Roman" w:hAnsi="Times New Roman" w:cs="Times New Roman"/>
+          <w:sz w:val="24"/>
+          <w:szCs w:val="24"/>
+        </w:rPr>
+        <w:t>Nézet:</w:t>
+      </w:r>
+      <w:r>
+        <w:rPr>
+          <w:rFonts w:ascii="Times New Roman" w:hAnsi="Times New Roman" w:cs="Times New Roman"/>
+          <w:sz w:val="24"/>
+          <w:szCs w:val="24"/>
+        </w:rPr>
+        <w:t xml:space="preserve"> A prezentációs réteg. Itt tud a felhasználó kéréseket küldeni és itt látja majd azoknak az eredményét.</w:t>
+      </w:r>
+    </w:p>
+    <w:p>
+      <w:pPr>
+        <w:pStyle w:val="Listaszerbekezds"/>
+        <w:numPr>
+          <w:ilvl w:val="0"/>
+          <w:numId w:val="37"/>
+        </w:numPr>
+        <w:spacing w:after="320" w:line="360" w:lineRule="auto"/>
+        <w:jc w:val="both"/>
+        <w:rPr>
+          <w:rFonts w:ascii="Times New Roman" w:hAnsi="Times New Roman" w:cs="Times New Roman"/>
+          <w:sz w:val="24"/>
+          <w:szCs w:val="24"/>
+        </w:rPr>
+      </w:pPr>
+      <w:r>
+        <w:rPr>
+          <w:rFonts w:ascii="Times New Roman" w:hAnsi="Times New Roman" w:cs="Times New Roman"/>
+          <w:sz w:val="24"/>
+          <w:szCs w:val="24"/>
+        </w:rPr>
+        <w:t>Vezérlő:</w:t>
+      </w:r>
+      <w:r>
+        <w:rPr>
+          <w:rFonts w:ascii="Times New Roman" w:hAnsi="Times New Roman" w:cs="Times New Roman"/>
+          <w:sz w:val="24"/>
+          <w:szCs w:val="24"/>
+        </w:rPr>
+        <w:t xml:space="preserve"> Ez a réteg fogadja a kéréseket. Meghatározza, hogy a nézet hogyan reagál a különböző kérésekre.</w:t>
+      </w:r>
+    </w:p>
+    <w:p>
+      <w:pPr>
+        <w:pStyle w:val="Listaszerbekezds"/>
+        <w:numPr>
+          <w:ilvl w:val="0"/>
+          <w:numId w:val="37"/>
+        </w:numPr>
+        <w:spacing w:after="320" w:line="360" w:lineRule="auto"/>
+        <w:jc w:val="both"/>
+        <w:rPr>
+          <w:rFonts w:ascii="Times New Roman" w:hAnsi="Times New Roman" w:cs="Times New Roman"/>
+          <w:sz w:val="24"/>
+          <w:szCs w:val="24"/>
+        </w:rPr>
+      </w:pPr>
+      <w:r>
+        <w:rPr>
+          <w:rFonts w:ascii="Times New Roman" w:hAnsi="Times New Roman" w:cs="Times New Roman"/>
+          <w:sz w:val="24"/>
+          <w:szCs w:val="24"/>
+        </w:rPr>
+        <w:t xml:space="preserve">Modell: </w:t>
+      </w:r>
+      <w:r>
+        <w:rPr>
+          <w:rFonts w:ascii="Times New Roman" w:hAnsi="Times New Roman" w:cs="Times New Roman"/>
+          <w:sz w:val="24"/>
+          <w:szCs w:val="24"/>
+        </w:rPr>
+        <w:t>Ez az objektum felel a rétegek közötti információ továbbításért. A felhasználó a kéréseivel ezt módosítja, és a vezérlő ebben helyezi el a kérések eredményét.</w:t>
+      </w:r>
+    </w:p>
+    <w:p>
+      <w:pPr>
+        <w:spacing w:after="320" w:line="360" w:lineRule="auto"/>
+        <w:jc w:val="both"/>
+        <w:rPr>
+          <w:rFonts w:ascii="Times New Roman" w:hAnsi="Times New Roman" w:cs="Times New Roman"/>
+          <w:sz w:val="24"/>
+          <w:szCs w:val="24"/>
+        </w:rPr>
+      </w:pPr>
+      <w:r>
+        <w:rPr>
+          <w:rFonts w:ascii="Times New Roman" w:hAnsi="Times New Roman" w:cs="Times New Roman"/>
+          <w:sz w:val="24"/>
+          <w:szCs w:val="24"/>
+        </w:rPr>
+        <w:lastRenderedPageBreak/>
+        <w:t>Az MVC minta bevezetése előtt ezek a szerepkörök összefolytak, aminek eredménye egy nehezen karbantartható kódbázis volt.</w:t>
+      </w:r>
+      <w:r>
+        <w:rPr>
+          <w:rFonts w:ascii="Times New Roman" w:hAnsi="Times New Roman" w:cs="Times New Roman"/>
+          <w:sz w:val="24"/>
+          <w:szCs w:val="24"/>
+        </w:rPr>
+        <w:t xml:space="preserve"> A felhasználói felület változtatása például okozhatta az adatkezelés logikájának változását is. </w:t>
+      </w:r>
+      <w:r>
+        <w:rPr>
+          <w:rFonts w:ascii="Times New Roman" w:hAnsi="Times New Roman" w:cs="Times New Roman"/>
+          <w:sz w:val="24"/>
+          <w:szCs w:val="24"/>
+        </w:rPr>
+        <w:t>Szétválasztásuk megkönnyíti a különböző rétegek egymástól független fejlesztését</w:t>
+      </w:r>
+      <w:r>
+        <w:rPr>
+          <w:rFonts w:ascii="Times New Roman" w:hAnsi="Times New Roman" w:cs="Times New Roman"/>
+          <w:sz w:val="24"/>
+          <w:szCs w:val="24"/>
+        </w:rPr>
+        <w:t xml:space="preserve"> és azok újra felhasználhatóságát.</w:t>
+      </w:r>
+    </w:p>
+    <w:p>
+      <w:pPr>
+        <w:pStyle w:val="Cmsor3"/>
+        <w:numPr>
+          <w:ilvl w:val="2"/>
+          <w:numId w:val="15"/>
+        </w:numPr>
+        <w:spacing w:before="0" w:beforeAutospacing="0" w:after="320" w:afterAutospacing="0" w:line="360" w:lineRule="auto"/>
+        <w:rPr>
+          <w:b w:val="0"/>
+          <w:bCs w:val="0"/>
+        </w:rPr>
+      </w:pPr>
+      <w:proofErr w:type="spellStart"/>
+      <w:r>
+        <w:rPr>
+          <w:b w:val="0"/>
+          <w:bCs w:val="0"/>
+        </w:rPr>
+        <w:t>DispatcherServlet</w:t>
+      </w:r>
+      <w:proofErr w:type="spellEnd"/>
+    </w:p>
+    <w:p>
+      <w:pPr>
+        <w:spacing w:after="320" w:line="360" w:lineRule="auto"/>
+        <w:ind w:firstLine="578"/>
+        <w:jc w:val="both"/>
+        <w:rPr>
+          <w:rFonts w:ascii="Times New Roman" w:hAnsi="Times New Roman" w:cs="Times New Roman"/>
+          <w:sz w:val="24"/>
+          <w:szCs w:val="24"/>
+        </w:rPr>
+      </w:pPr>
+      <w:r>
+        <w:rPr>
+          <w:rFonts w:ascii="Times New Roman" w:hAnsi="Times New Roman" w:cs="Times New Roman"/>
+          <w:sz w:val="24"/>
+          <w:szCs w:val="24"/>
+        </w:rPr>
+        <w:t>Más MVC keretrendszerekhez hasonlóan a Spring Web MVC központjában is a kérések állnak</w:t>
+      </w:r>
+      <w:r>
+        <w:rPr>
+          <w:rFonts w:ascii="Times New Roman" w:hAnsi="Times New Roman" w:cs="Times New Roman"/>
+          <w:sz w:val="24"/>
+          <w:szCs w:val="24"/>
+        </w:rPr>
+        <w:t>.</w:t>
+      </w:r>
+      <w:r>
+        <w:rPr>
+          <w:rFonts w:ascii="Times New Roman" w:hAnsi="Times New Roman" w:cs="Times New Roman"/>
+          <w:sz w:val="24"/>
+          <w:szCs w:val="24"/>
+        </w:rPr>
+        <w:t xml:space="preserve"> </w:t>
+      </w:r>
+      <w:r>
+        <w:rPr>
+          <w:rFonts w:ascii="Times New Roman" w:hAnsi="Times New Roman" w:cs="Times New Roman"/>
+          <w:sz w:val="24"/>
+          <w:szCs w:val="24"/>
+        </w:rPr>
+        <w:t>V</w:t>
+      </w:r>
+      <w:r>
+        <w:rPr>
+          <w:rFonts w:ascii="Times New Roman" w:hAnsi="Times New Roman" w:cs="Times New Roman"/>
+          <w:sz w:val="24"/>
+          <w:szCs w:val="24"/>
+        </w:rPr>
+        <w:t>agyis az alkalmazás funkcióinak célja mindig valamilyen</w:t>
+      </w:r>
+      <w:r>
+        <w:rPr>
+          <w:rFonts w:ascii="Times New Roman" w:hAnsi="Times New Roman" w:cs="Times New Roman"/>
+          <w:sz w:val="24"/>
+          <w:szCs w:val="24"/>
+        </w:rPr>
+        <w:t xml:space="preserve"> beérkező</w:t>
+      </w:r>
+      <w:r>
+        <w:rPr>
+          <w:rFonts w:ascii="Times New Roman" w:hAnsi="Times New Roman" w:cs="Times New Roman"/>
+          <w:sz w:val="24"/>
+          <w:szCs w:val="24"/>
+        </w:rPr>
+        <w:t xml:space="preserve"> kérés kielégítése.</w:t>
+      </w:r>
+      <w:r>
+        <w:rPr>
+          <w:rFonts w:ascii="Times New Roman" w:hAnsi="Times New Roman" w:cs="Times New Roman"/>
+          <w:sz w:val="24"/>
+          <w:szCs w:val="24"/>
+        </w:rPr>
+        <w:t xml:space="preserve"> </w:t>
+      </w:r>
+      <w:r>
+        <w:rPr>
+          <w:rFonts w:ascii="Times New Roman" w:hAnsi="Times New Roman" w:cs="Times New Roman"/>
+          <w:sz w:val="24"/>
+          <w:szCs w:val="24"/>
+        </w:rPr>
+        <w:t xml:space="preserve">A </w:t>
+      </w:r>
+      <w:proofErr w:type="spellStart"/>
+      <w:r>
+        <w:rPr>
+          <w:rFonts w:ascii="Times New Roman" w:hAnsi="Times New Roman" w:cs="Times New Roman"/>
+          <w:sz w:val="24"/>
+          <w:szCs w:val="24"/>
+        </w:rPr>
+        <w:t>DispatcherServlet</w:t>
+      </w:r>
+      <w:proofErr w:type="spellEnd"/>
+      <w:r>
+        <w:rPr>
+          <w:rFonts w:ascii="Times New Roman" w:hAnsi="Times New Roman" w:cs="Times New Roman"/>
+          <w:sz w:val="24"/>
+          <w:szCs w:val="24"/>
+        </w:rPr>
+        <w:t xml:space="preserve"> </w:t>
+      </w:r>
+      <w:r>
+        <w:rPr>
+          <w:rFonts w:ascii="Times New Roman" w:hAnsi="Times New Roman" w:cs="Times New Roman"/>
+          <w:sz w:val="24"/>
+          <w:szCs w:val="24"/>
+        </w:rPr>
+        <w:t xml:space="preserve">egy olyan </w:t>
+      </w:r>
+      <w:proofErr w:type="spellStart"/>
+      <w:proofErr w:type="gramStart"/>
+      <w:r>
+        <w:rPr>
+          <w:rFonts w:ascii="Times New Roman" w:hAnsi="Times New Roman" w:cs="Times New Roman"/>
+          <w:sz w:val="24"/>
+          <w:szCs w:val="24"/>
+        </w:rPr>
+        <w:t>servlet</w:t>
+      </w:r>
+      <w:proofErr w:type="spellEnd"/>
+      <w:proofErr w:type="gramEnd"/>
+      <w:r>
+        <w:rPr>
+          <w:rFonts w:ascii="Times New Roman" w:hAnsi="Times New Roman" w:cs="Times New Roman"/>
+          <w:sz w:val="24"/>
+          <w:szCs w:val="24"/>
+        </w:rPr>
+        <w:t xml:space="preserve"> </w:t>
+      </w:r>
+      <w:r>
+        <w:rPr>
+          <w:rFonts w:ascii="Times New Roman" w:hAnsi="Times New Roman" w:cs="Times New Roman"/>
+          <w:sz w:val="24"/>
+          <w:szCs w:val="24"/>
+        </w:rPr>
+        <w:t xml:space="preserve">amely elvégzi ezen kérések </w:t>
+      </w:r>
+      <w:r>
+        <w:rPr>
+          <w:rFonts w:ascii="Times New Roman" w:hAnsi="Times New Roman" w:cs="Times New Roman"/>
+          <w:sz w:val="24"/>
+          <w:szCs w:val="24"/>
+        </w:rPr>
+        <w:t xml:space="preserve">feldolgozását és </w:t>
+      </w:r>
+      <w:r>
+        <w:rPr>
+          <w:rFonts w:ascii="Times New Roman" w:hAnsi="Times New Roman" w:cs="Times New Roman"/>
+          <w:sz w:val="24"/>
+          <w:szCs w:val="24"/>
+        </w:rPr>
+        <w:t xml:space="preserve">továbbítását a </w:t>
+      </w:r>
+      <w:r>
+        <w:rPr>
+          <w:rFonts w:ascii="Times New Roman" w:hAnsi="Times New Roman" w:cs="Times New Roman"/>
+          <w:sz w:val="24"/>
+          <w:szCs w:val="24"/>
+        </w:rPr>
+        <w:t xml:space="preserve">különböző vezérlőkhöz. Teljes </w:t>
+      </w:r>
+      <w:r>
+        <w:rPr>
+          <w:rFonts w:ascii="Times New Roman" w:hAnsi="Times New Roman" w:cs="Times New Roman"/>
+          <w:sz w:val="24"/>
+          <w:szCs w:val="24"/>
+        </w:rPr>
+        <w:t xml:space="preserve">mértékben integrálva van a Spring </w:t>
+      </w:r>
+      <w:proofErr w:type="spellStart"/>
+      <w:r>
+        <w:rPr>
+          <w:rFonts w:ascii="Times New Roman" w:hAnsi="Times New Roman" w:cs="Times New Roman"/>
+          <w:sz w:val="24"/>
+          <w:szCs w:val="24"/>
+        </w:rPr>
+        <w:t>IoC</w:t>
+      </w:r>
+      <w:proofErr w:type="spellEnd"/>
+      <w:r>
+        <w:rPr>
+          <w:rFonts w:ascii="Times New Roman" w:hAnsi="Times New Roman" w:cs="Times New Roman"/>
+          <w:sz w:val="24"/>
+          <w:szCs w:val="24"/>
+        </w:rPr>
+        <w:t xml:space="preserve"> konténerrel</w:t>
+      </w:r>
+      <w:r>
+        <w:rPr>
+          <w:rFonts w:ascii="Times New Roman" w:hAnsi="Times New Roman" w:cs="Times New Roman"/>
+          <w:sz w:val="24"/>
+          <w:szCs w:val="24"/>
+        </w:rPr>
+        <w:t>, így támogatja a Spring minden más szolgáltatását</w:t>
+      </w:r>
+      <w:r>
+        <w:rPr>
+          <w:rFonts w:ascii="Times New Roman" w:hAnsi="Times New Roman" w:cs="Times New Roman"/>
+          <w:sz w:val="24"/>
+          <w:szCs w:val="24"/>
+        </w:rPr>
+        <w:t xml:space="preserve"> is</w:t>
+      </w:r>
+      <w:r>
+        <w:rPr>
+          <w:rFonts w:ascii="Times New Roman" w:hAnsi="Times New Roman" w:cs="Times New Roman"/>
+          <w:sz w:val="24"/>
+          <w:szCs w:val="24"/>
+        </w:rPr>
+        <w:t xml:space="preserve">, mint például </w:t>
+      </w:r>
+      <w:proofErr w:type="spellStart"/>
+      <w:r>
+        <w:rPr>
+          <w:rFonts w:ascii="Times New Roman" w:hAnsi="Times New Roman" w:cs="Times New Roman"/>
+          <w:sz w:val="24"/>
+          <w:szCs w:val="24"/>
+        </w:rPr>
+        <w:t>Bean</w:t>
+      </w:r>
+      <w:proofErr w:type="spellEnd"/>
+      <w:r>
+        <w:rPr>
+          <w:rFonts w:ascii="Times New Roman" w:hAnsi="Times New Roman" w:cs="Times New Roman"/>
+          <w:sz w:val="24"/>
+          <w:szCs w:val="24"/>
+        </w:rPr>
+        <w:t>-ek definiálás</w:t>
+      </w:r>
+      <w:r>
+        <w:rPr>
+          <w:rFonts w:ascii="Times New Roman" w:hAnsi="Times New Roman" w:cs="Times New Roman"/>
+          <w:sz w:val="24"/>
+          <w:szCs w:val="24"/>
+        </w:rPr>
+        <w:t>át.</w:t>
+      </w:r>
+      <w:r>
+        <w:rPr>
+          <w:rFonts w:ascii="Times New Roman" w:hAnsi="Times New Roman" w:cs="Times New Roman"/>
+          <w:sz w:val="24"/>
+          <w:szCs w:val="24"/>
+        </w:rPr>
+        <w:t xml:space="preserve"> A kérések feldolgozásának folyamata az alábbi ábrán látható.</w:t>
+      </w:r>
+      <w:r>
+        <w:rPr>
+          <w:noProof/>
+        </w:rPr>
+        <mc:AlternateContent>
+          <mc:Choice Requires="wps">
+            <w:drawing>
+              <wp:anchor distT="0" distB="0" distL="114300" distR="114300" simplePos="0" relativeHeight="251661312" behindDoc="0" locked="0" layoutInCell="1" allowOverlap="1" wp14:anchorId="3166FB5E" wp14:editId="7BC14C37">
+                <wp:simplePos x="0" y="0"/>
+                <wp:positionH relativeFrom="column">
+                  <wp:posOffset>-635</wp:posOffset>
+                </wp:positionH>
+                <wp:positionV relativeFrom="paragraph">
+                  <wp:posOffset>5321300</wp:posOffset>
+                </wp:positionV>
+                <wp:extent cx="5753100" cy="635"/>
+                <wp:effectExtent l="0" t="0" r="0" b="0"/>
+                <wp:wrapTopAndBottom/>
+                <wp:docPr id="3" name="Szövegdoboz 3"/>
+                <wp:cNvGraphicFramePr/>
+                <a:graphic xmlns:a="http://schemas.openxmlformats.org/drawingml/2006/main">
+                  <a:graphicData uri="http://schemas.microsoft.com/office/word/2010/wordprocessingShape">
+                    <wps:wsp>
+                      <wps:cNvSpPr txBox="1"/>
+                      <wps:spPr>
+                        <a:xfrm>
+                          <a:off x="0" y="0"/>
+                          <a:ext cx="5753100" cy="635"/>
+                        </a:xfrm>
+                        <a:prstGeom prst="rect">
+                          <a:avLst/>
+                        </a:prstGeom>
+                        <a:solidFill>
+                          <a:prstClr val="white"/>
+                        </a:solidFill>
+                        <a:ln>
+                          <a:noFill/>
+                        </a:ln>
+                      </wps:spPr>
+                      <wps:txbx>
+                        <w:txbxContent>
+                          <w:p>
+                            <w:pPr>
+                              <w:pStyle w:val="Kpalrs"/>
+                              <w:jc w:val="center"/>
+                              <w:rPr>
+                                <w:rFonts w:ascii="Times New Roman" w:hAnsi="Times New Roman" w:cs="Times New Roman"/>
+                                <w:i w:val="0"/>
+                                <w:iCs w:val="0"/>
+                                <w:color w:val="000000" w:themeColor="text1"/>
+                                <w:sz w:val="24"/>
+                                <w:szCs w:val="24"/>
+                              </w:rPr>
+                            </w:pPr>
+                            <w:r>
+                              <w:rPr>
+                                <w:rFonts w:ascii="Times New Roman" w:hAnsi="Times New Roman" w:cs="Times New Roman"/>
+                                <w:i w:val="0"/>
+                                <w:iCs w:val="0"/>
+                                <w:color w:val="000000" w:themeColor="text1"/>
+                                <w:sz w:val="24"/>
+                                <w:szCs w:val="24"/>
+                              </w:rPr>
+                              <w:fldChar w:fldCharType="begin"/>
+                            </w:r>
+                            <w:r>
+                              <w:rPr>
+                                <w:rFonts w:ascii="Times New Roman" w:hAnsi="Times New Roman" w:cs="Times New Roman"/>
+                                <w:i w:val="0"/>
+                                <w:iCs w:val="0"/>
+                                <w:color w:val="000000" w:themeColor="text1"/>
+                                <w:sz w:val="24"/>
+                                <w:szCs w:val="24"/>
+                              </w:rPr>
+                              <w:instrText xml:space="preserve"> SEQ ábra \* ARABIC </w:instrText>
+                            </w:r>
+                            <w:r>
+                              <w:rPr>
+                                <w:rFonts w:ascii="Times New Roman" w:hAnsi="Times New Roman" w:cs="Times New Roman"/>
+                                <w:i w:val="0"/>
+                                <w:iCs w:val="0"/>
+                                <w:color w:val="000000" w:themeColor="text1"/>
+                                <w:sz w:val="24"/>
+                                <w:szCs w:val="24"/>
+                              </w:rPr>
+                              <w:fldChar w:fldCharType="separate"/>
+                            </w:r>
+                            <w:r>
+                              <w:rPr>
+                                <w:rFonts w:ascii="Times New Roman" w:hAnsi="Times New Roman" w:cs="Times New Roman"/>
+                                <w:i w:val="0"/>
+                                <w:iCs w:val="0"/>
+                                <w:noProof/>
+                                <w:color w:val="000000" w:themeColor="text1"/>
+                                <w:sz w:val="24"/>
+                                <w:szCs w:val="24"/>
+                              </w:rPr>
+                              <w:t>2</w:t>
+                            </w:r>
+                            <w:r>
+                              <w:rPr>
+                                <w:rFonts w:ascii="Times New Roman" w:hAnsi="Times New Roman" w:cs="Times New Roman"/>
+                                <w:i w:val="0"/>
+                                <w:iCs w:val="0"/>
+                                <w:color w:val="000000" w:themeColor="text1"/>
+                                <w:sz w:val="24"/>
+                                <w:szCs w:val="24"/>
+                              </w:rPr>
+                              <w:fldChar w:fldCharType="end"/>
+                            </w:r>
+                            <w:r>
+                              <w:rPr>
+                                <w:rFonts w:ascii="Times New Roman" w:hAnsi="Times New Roman" w:cs="Times New Roman"/>
+                                <w:i w:val="0"/>
+                                <w:iCs w:val="0"/>
+                                <w:color w:val="000000" w:themeColor="text1"/>
+                              </w:rPr>
+                              <w:t>. ábra A</w:t>
+                            </w:r>
+                            <w:r>
+                              <w:rPr>
+                                <w:rFonts w:ascii="Times New Roman" w:hAnsi="Times New Roman" w:cs="Times New Roman"/>
+                                <w:i w:val="0"/>
+                                <w:iCs w:val="0"/>
+                                <w:color w:val="000000" w:themeColor="text1"/>
+                              </w:rPr>
+                              <w:t xml:space="preserve"> </w:t>
+                            </w:r>
+                            <w:r>
+                              <w:rPr>
+                                <w:rFonts w:ascii="Times New Roman" w:hAnsi="Times New Roman" w:cs="Times New Roman"/>
+                                <w:i w:val="0"/>
+                                <w:iCs w:val="0"/>
+                                <w:color w:val="000000" w:themeColor="text1"/>
+                              </w:rPr>
+                              <w:t xml:space="preserve">Spring Web MVC </w:t>
+                            </w:r>
+                            <w:proofErr w:type="spellStart"/>
+                            <w:r>
+                              <w:rPr>
+                                <w:rFonts w:ascii="Times New Roman" w:hAnsi="Times New Roman" w:cs="Times New Roman"/>
+                                <w:i w:val="0"/>
+                                <w:iCs w:val="0"/>
+                                <w:color w:val="000000" w:themeColor="text1"/>
+                              </w:rPr>
+                              <w:t>DispatcherServlet</w:t>
+                            </w:r>
+                            <w:proofErr w:type="spellEnd"/>
+                            <w:r>
+                              <w:rPr>
+                                <w:rFonts w:ascii="Times New Roman" w:hAnsi="Times New Roman" w:cs="Times New Roman"/>
+                                <w:i w:val="0"/>
+                                <w:iCs w:val="0"/>
+                                <w:noProof/>
+                                <w:color w:val="000000" w:themeColor="text1"/>
+                              </w:rPr>
+                              <w:t xml:space="preserve"> kérés feldolgozási folyamata</w:t>
+                            </w:r>
+                          </w:p>
+                        </w:txbxContent>
+                      </wps:txbx>
+                      <wps:bodyPr rot="0" spcFirstLastPara="0" vertOverflow="overflow" horzOverflow="overflow" vert="horz" wrap="square" lIns="0" tIns="0" rIns="0" bIns="0" numCol="1" spcCol="0" rtlCol="0" fromWordArt="0" anchor="t" anchorCtr="0" forceAA="0" compatLnSpc="1">
+                        <a:prstTxWarp prst="textNoShape">
+                          <a:avLst/>
+                        </a:prstTxWarp>
+                        <a:spAutoFit/>
+                      </wps:bodyPr>
+                    </wps:wsp>
+                  </a:graphicData>
+                </a:graphic>
+              </wp:anchor>
+            </w:drawing>
+          </mc:Choice>
+          <mc:Fallback>
+            <w:pict>
+              <v:shapetype w14:anchorId="3166FB5E" id="_x0000_t202" coordsize="21600,21600" o:spt="202" path="m,l,21600r21600,l21600,xe">
+                <v:stroke joinstyle="miter"/>
+                <v:path gradientshapeok="t" o:connecttype="rect"/>
+              </v:shapetype>
+              <v:shape id="Szövegdoboz 3" o:spid="_x0000_s1026" type="#_x0000_t202" style="position:absolute;left:0;text-align:left;margin-left:-.05pt;margin-top:419pt;width:453pt;height:.05pt;z-index:251661312;visibility:visible;mso-wrap-style:square;mso-wrap-distance-left:9pt;mso-wrap-distance-top:0;mso-wrap-distance-right:9pt;mso-wrap-distance-bottom:0;mso-position-horizontal:absolute;mso-position-horizontal-relative:text;mso-position-vertical:absolute;mso-position-vertical-relative:text;v-text-anchor:top" o:gfxdata="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" stroked="f">
+                <v:textbox style="mso-fit-shape-to-text:t" inset="0,0,0,0">
+                  <w:txbxContent>
+                    <w:p>
+                      <w:pPr>
+                        <w:pStyle w:val="Kpalrs"/>
+                        <w:jc w:val="center"/>
+                        <w:rPr>
+                          <w:rFonts w:ascii="Times New Roman" w:hAnsi="Times New Roman" w:cs="Times New Roman"/>
+                          <w:i w:val="0"/>
+                          <w:iCs w:val="0"/>
+                          <w:color w:val="000000" w:themeColor="text1"/>
+                          <w:sz w:val="24"/>
+                          <w:szCs w:val="24"/>
+                        </w:rPr>
+                      </w:pPr>
+                      <w:r>
+                        <w:rPr>
+                          <w:rFonts w:ascii="Times New Roman" w:hAnsi="Times New Roman" w:cs="Times New Roman"/>
+                          <w:i w:val="0"/>
+                          <w:iCs w:val="0"/>
+                          <w:color w:val="000000" w:themeColor="text1"/>
+                          <w:sz w:val="24"/>
+                          <w:szCs w:val="24"/>
+                        </w:rPr>
+                        <w:fldChar w:fldCharType="begin"/>
+                      </w:r>
+                      <w:r>
+                        <w:rPr>
+                          <w:rFonts w:ascii="Times New Roman" w:hAnsi="Times New Roman" w:cs="Times New Roman"/>
+                          <w:i w:val="0"/>
+                          <w:iCs w:val="0"/>
+                          <w:color w:val="000000" w:themeColor="text1"/>
+                          <w:sz w:val="24"/>
+                          <w:szCs w:val="24"/>
+                        </w:rPr>
+                        <w:instrText xml:space="preserve"> SEQ ábra \* ARABIC </w:instrText>
+                      </w:r>
+                      <w:r>
+                        <w:rPr>
+                          <w:rFonts w:ascii="Times New Roman" w:hAnsi="Times New Roman" w:cs="Times New Roman"/>
+                          <w:i w:val="0"/>
+                          <w:iCs w:val="0"/>
+                          <w:color w:val="000000" w:themeColor="text1"/>
+                          <w:sz w:val="24"/>
+                          <w:szCs w:val="24"/>
+                        </w:rPr>
+                        <w:fldChar w:fldCharType="separate"/>
+                      </w:r>
+                      <w:r>
+                        <w:rPr>
+                          <w:rFonts w:ascii="Times New Roman" w:hAnsi="Times New Roman" w:cs="Times New Roman"/>
+                          <w:i w:val="0"/>
+                          <w:iCs w:val="0"/>
+                          <w:noProof/>
+                          <w:color w:val="000000" w:themeColor="text1"/>
+                          <w:sz w:val="24"/>
+                          <w:szCs w:val="24"/>
+                        </w:rPr>
+                        <w:t>2</w:t>
+                      </w:r>
+                      <w:r>
+                        <w:rPr>
+                          <w:rFonts w:ascii="Times New Roman" w:hAnsi="Times New Roman" w:cs="Times New Roman"/>
+                          <w:i w:val="0"/>
+                          <w:iCs w:val="0"/>
+                          <w:color w:val="000000" w:themeColor="text1"/>
+                          <w:sz w:val="24"/>
+                          <w:szCs w:val="24"/>
+                        </w:rPr>
+                        <w:fldChar w:fldCharType="end"/>
+                      </w:r>
+                      <w:r>
+                        <w:rPr>
+                          <w:rFonts w:ascii="Times New Roman" w:hAnsi="Times New Roman" w:cs="Times New Roman"/>
+                          <w:i w:val="0"/>
+                          <w:iCs w:val="0"/>
+                          <w:color w:val="000000" w:themeColor="text1"/>
+                        </w:rPr>
+                        <w:t>. ábra A</w:t>
+                      </w:r>
+                      <w:r>
+                        <w:rPr>
+                          <w:rFonts w:ascii="Times New Roman" w:hAnsi="Times New Roman" w:cs="Times New Roman"/>
+                          <w:i w:val="0"/>
+                          <w:iCs w:val="0"/>
+                          <w:color w:val="000000" w:themeColor="text1"/>
+                        </w:rPr>
+                        <w:t xml:space="preserve"> </w:t>
+                      </w:r>
+                      <w:r>
+                        <w:rPr>
+                          <w:rFonts w:ascii="Times New Roman" w:hAnsi="Times New Roman" w:cs="Times New Roman"/>
+                          <w:i w:val="0"/>
+                          <w:iCs w:val="0"/>
+                          <w:color w:val="000000" w:themeColor="text1"/>
+                        </w:rPr>
+                        <w:t xml:space="preserve">Spring Web MVC </w:t>
+                      </w:r>
+                      <w:proofErr w:type="spellStart"/>
+                      <w:r>
+                        <w:rPr>
+                          <w:rFonts w:ascii="Times New Roman" w:hAnsi="Times New Roman" w:cs="Times New Roman"/>
+                          <w:i w:val="0"/>
+                          <w:iCs w:val="0"/>
+                          <w:color w:val="000000" w:themeColor="text1"/>
+                        </w:rPr>
+                        <w:t>DispatcherServlet</w:t>
+                      </w:r>
+                      <w:proofErr w:type="spellEnd"/>
+                      <w:r>
+                        <w:rPr>
+                          <w:rFonts w:ascii="Times New Roman" w:hAnsi="Times New Roman" w:cs="Times New Roman"/>
+                          <w:i w:val="0"/>
+                          <w:iCs w:val="0"/>
+                          <w:noProof/>
+                          <w:color w:val="000000" w:themeColor="text1"/>
+                        </w:rPr>
+                        <w:t xml:space="preserve"> kérés feldolgozási folyamata</w:t>
+                      </w:r>
+                    </w:p>
+                  </w:txbxContent>
+                </v:textbox>
+                <w10:wrap type="topAndBottom"/>
+              </v:shape>
+            </w:pict>
+          </mc:Fallback>
+        </mc:AlternateContent>
+      </w:r>
+      <w:r>
+        <w:rPr>
+          <w:rFonts w:ascii="Times New Roman" w:hAnsi="Times New Roman" w:cs="Times New Roman"/>
+          <w:noProof/>
+          <w:sz w:val="24"/>
+          <w:szCs w:val="24"/>
+        </w:rPr>
+        <w:drawing>
+          <wp:anchor distT="0" distB="0" distL="114300" distR="114300" simplePos="0" relativeHeight="251659264" behindDoc="0" locked="0" layoutInCell="1" allowOverlap="1" wp14:anchorId="58B60933" wp14:editId="231F7E99">
+            <wp:simplePos x="0" y="0"/>
+            <wp:positionH relativeFrom="column">
+              <wp:posOffset>-635</wp:posOffset>
+            </wp:positionH>
+            <wp:positionV relativeFrom="paragraph">
+              <wp:posOffset>1574800</wp:posOffset>
+            </wp:positionV>
+            <wp:extent cx="5753100" cy="3689350"/>
+            <wp:effectExtent l="0" t="0" r="0" b="6350"/>
+            <wp:wrapTopAndBottom/>
+            <wp:docPr id="2" name="Kép 2"/>
+            <wp:cNvGraphicFramePr>
+              <a:graphicFrameLocks xmlns:a="http://schemas.openxmlformats.org/drawingml/2006/main" noChangeAspect="1"/>
+            </wp:cNvGraphicFramePr>
+            <a:graphic xmlns:a="http://schemas.openxmlformats.org/drawingml/2006/main">
+              <a:graphicData uri="http://schemas.openxmlformats.org/drawingml/2006/picture">
+                <pic:pic xmlns:pic="http://schemas.openxmlformats.org/drawingml/2006/picture">
+                  <pic:nvPicPr>
+                    <pic:cNvPr id="0" name="Picture 1"/>
+                    <pic:cNvPicPr>
+                      <a:picLocks noChangeAspect="1" noChangeArrowheads="1"/>
+                    </pic:cNvPicPr>
+                  </pic:nvPicPr>
+                  <pic:blipFill>
+                    <a:blip r:embed="rId11">
+                      <a:extLst>
+                        <a:ext uri="{28A0092B-C50C-407E-A947-70E740481C1C}">
+                          <a14:useLocalDpi xmlns:a14="http://schemas.microsoft.com/office/drawing/2010/main" val="0"/>
+                        </a:ext>
+                      </a:extLst>
+                    </a:blip>
+                    <a:srcRect/>
+                    <a:stretch>
+                      <a:fillRect/>
+                    </a:stretch>
+                  </pic:blipFill>
+                  <pic:spPr bwMode="auto">
+                    <a:xfrm>
+                      <a:off x="0" y="0"/>
+                      <a:ext cx="5753100" cy="3689350"/>
+                    </a:xfrm>
+                    <a:prstGeom prst="rect">
+                      <a:avLst/>
+                    </a:prstGeom>
+                    <a:noFill/>
+                    <a:ln>
+                      <a:noFill/>
+                    </a:ln>
+                  </pic:spPr>
+                </pic:pic>
+              </a:graphicData>
+            </a:graphic>
+          </wp:anchor>
+        </w:drawing>
+      </w:r>
+    </w:p>
+    <w:p>
+      <w:pPr>
+        <w:spacing w:after="320" w:line="360" w:lineRule="auto"/>
+        <w:jc w:val="both"/>
+        <w:rPr>
+          <w:rFonts w:ascii="Times New Roman" w:hAnsi="Times New Roman" w:cs="Times New Roman"/>
+          <w:sz w:val="24"/>
+          <w:szCs w:val="24"/>
+        </w:rPr>
+      </w:pPr>
+      <w:r>
+        <w:rPr>
+          <w:rFonts w:ascii="Times New Roman" w:hAnsi="Times New Roman" w:cs="Times New Roman"/>
+          <w:sz w:val="24"/>
+          <w:szCs w:val="24"/>
+        </w:rPr>
+        <w:t xml:space="preserve">A beérkező kérések először a Front </w:t>
+      </w:r>
+      <w:proofErr w:type="spellStart"/>
+      <w:r>
+        <w:rPr>
+          <w:rFonts w:ascii="Times New Roman" w:hAnsi="Times New Roman" w:cs="Times New Roman"/>
+          <w:sz w:val="24"/>
+          <w:szCs w:val="24"/>
+        </w:rPr>
+        <w:t>controller</w:t>
+      </w:r>
+      <w:proofErr w:type="spellEnd"/>
+      <w:r>
+        <w:rPr>
+          <w:rFonts w:ascii="Times New Roman" w:hAnsi="Times New Roman" w:cs="Times New Roman"/>
+          <w:sz w:val="24"/>
+          <w:szCs w:val="24"/>
+        </w:rPr>
+        <w:t>-be jutnak. Ez egy tervezési minta megvalósítása mely kimondja, hogy minden kérést egyetlen központi mechanizmussal kezeljünk. Ez a</w:t>
+      </w:r>
+      <w:r>
+        <w:rPr>
+          <w:rFonts w:ascii="Times New Roman" w:hAnsi="Times New Roman" w:cs="Times New Roman"/>
+          <w:sz w:val="24"/>
+          <w:szCs w:val="24"/>
+        </w:rPr>
+        <w:t xml:space="preserve"> mechanizmus a </w:t>
+      </w:r>
+      <w:proofErr w:type="spellStart"/>
+      <w:r>
+        <w:rPr>
+          <w:rFonts w:ascii="Times New Roman" w:hAnsi="Times New Roman" w:cs="Times New Roman"/>
+          <w:sz w:val="24"/>
+          <w:szCs w:val="24"/>
+        </w:rPr>
+        <w:t>HandlerMapping</w:t>
+      </w:r>
+      <w:proofErr w:type="spellEnd"/>
+      <w:r>
+        <w:rPr>
+          <w:rFonts w:ascii="Times New Roman" w:hAnsi="Times New Roman" w:cs="Times New Roman"/>
+          <w:sz w:val="24"/>
+          <w:szCs w:val="24"/>
+        </w:rPr>
+        <w:t>, mely elemzi a beérkező kéréseket, és az adatokat tartalmazó modell objektummal továbbítja azokat a megfelelő vezérlő metódusoknak.</w:t>
+      </w:r>
+    </w:p>
+    <w:p>
+      <w:pPr>
+        <w:spacing w:after="320" w:line="360" w:lineRule="auto"/>
+        <w:jc w:val="both"/>
+        <w:rPr>
+          <w:rFonts w:ascii="Times New Roman" w:hAnsi="Times New Roman" w:cs="Times New Roman"/>
+          <w:sz w:val="24"/>
+          <w:szCs w:val="24"/>
+        </w:rPr>
+      </w:pPr>
+      <w:r>
+        <w:rPr>
+          <w:rFonts w:ascii="Times New Roman" w:hAnsi="Times New Roman" w:cs="Times New Roman"/>
+          <w:sz w:val="24"/>
+          <w:szCs w:val="24"/>
+        </w:rPr>
+        <w:lastRenderedPageBreak/>
+        <w:t>A vezérlő elvégzi a szükséges műveleteket</w:t>
+      </w:r>
+      <w:r>
+        <w:rPr>
+          <w:rFonts w:ascii="Times New Roman" w:hAnsi="Times New Roman" w:cs="Times New Roman"/>
+          <w:sz w:val="24"/>
+          <w:szCs w:val="24"/>
+        </w:rPr>
+        <w:t xml:space="preserve">, és szükség esetén </w:t>
+      </w:r>
+      <w:r>
+        <w:rPr>
+          <w:rFonts w:ascii="Times New Roman" w:hAnsi="Times New Roman" w:cs="Times New Roman"/>
+          <w:sz w:val="24"/>
+          <w:szCs w:val="24"/>
+        </w:rPr>
+        <w:t>visszaad egy modell-t, ami tartalmazza annak eredményét. Szintén visszaadhatja még annak a nézetnek a nevét is, amire a kérés teljesítése után navigálni kell.</w:t>
+      </w:r>
+    </w:p>
+    <w:p>
+      <w:pPr>
+        <w:spacing w:after="320" w:line="360" w:lineRule="auto"/>
+        <w:jc w:val="both"/>
+        <w:rPr>
+          <w:rFonts w:ascii="Times New Roman" w:hAnsi="Times New Roman" w:cs="Times New Roman"/>
+          <w:sz w:val="24"/>
+          <w:szCs w:val="24"/>
+        </w:rPr>
+      </w:pPr>
+      <w:r>
+        <w:rPr>
+          <w:rFonts w:ascii="Times New Roman" w:hAnsi="Times New Roman" w:cs="Times New Roman"/>
+          <w:sz w:val="24"/>
+          <w:szCs w:val="24"/>
+        </w:rPr>
+        <w:t>Az MVC tervezési minta nem különíti el a bejövő kérések kezelését, az üzleti logika alkalmazását, és az adatbázis elérést. Ez mind a vezérlő feladatai közé tartozik. A Spring MVC-ben viszont lehetőségünk van erre külön komponenseket létrehozni.</w:t>
+      </w:r>
+    </w:p>
+    <w:p>
+      <w:pPr>
+        <w:spacing w:after="320" w:line="360" w:lineRule="auto"/>
+        <w:jc w:val="both"/>
+        <w:rPr>
+          <w:rFonts w:ascii="Times New Roman" w:hAnsi="Times New Roman" w:cs="Times New Roman"/>
+          <w:sz w:val="24"/>
+          <w:szCs w:val="24"/>
+        </w:rPr>
+      </w:pPr>
+      <w:r>
+        <w:rPr>
+          <w:rFonts w:ascii="Times New Roman" w:hAnsi="Times New Roman" w:cs="Times New Roman"/>
+          <w:sz w:val="24"/>
+          <w:szCs w:val="24"/>
+        </w:rPr>
+        <w:t xml:space="preserve">A vezérlőből kapott eredmény és </w:t>
+      </w:r>
+      <w:r>
+        <w:rPr>
+          <w:rFonts w:ascii="Times New Roman" w:hAnsi="Times New Roman" w:cs="Times New Roman"/>
+          <w:sz w:val="24"/>
+          <w:szCs w:val="24"/>
+        </w:rPr>
+        <w:t xml:space="preserve">a </w:t>
+      </w:r>
+      <w:r>
+        <w:rPr>
+          <w:rFonts w:ascii="Times New Roman" w:hAnsi="Times New Roman" w:cs="Times New Roman"/>
+          <w:sz w:val="24"/>
+          <w:szCs w:val="24"/>
+        </w:rPr>
+        <w:t xml:space="preserve">nézet neve a </w:t>
+      </w:r>
+      <w:proofErr w:type="spellStart"/>
+      <w:r>
+        <w:rPr>
+          <w:rFonts w:ascii="Times New Roman" w:hAnsi="Times New Roman" w:cs="Times New Roman"/>
+          <w:sz w:val="24"/>
+          <w:szCs w:val="24"/>
+        </w:rPr>
+        <w:t>ViewResolver-hez</w:t>
+      </w:r>
+      <w:proofErr w:type="spellEnd"/>
+      <w:r>
+        <w:rPr>
+          <w:rFonts w:ascii="Times New Roman" w:hAnsi="Times New Roman" w:cs="Times New Roman"/>
+          <w:sz w:val="24"/>
+          <w:szCs w:val="24"/>
+        </w:rPr>
+        <w:t xml:space="preserve"> kerül mely továbbítja azt a megfelelő nézetet előállító technológiának. Ez lehet például a </w:t>
+      </w:r>
+      <w:proofErr w:type="spellStart"/>
+      <w:r>
+        <w:rPr>
+          <w:rFonts w:ascii="Times New Roman" w:hAnsi="Times New Roman" w:cs="Times New Roman"/>
+          <w:sz w:val="24"/>
+          <w:szCs w:val="24"/>
+        </w:rPr>
+        <w:t>Thymeleaf</w:t>
+      </w:r>
+      <w:proofErr w:type="spellEnd"/>
+      <w:r>
+        <w:rPr>
+          <w:rFonts w:ascii="Times New Roman" w:hAnsi="Times New Roman" w:cs="Times New Roman"/>
+          <w:sz w:val="24"/>
+          <w:szCs w:val="24"/>
+        </w:rPr>
+        <w:t xml:space="preserve">, vagy a JSP </w:t>
+      </w:r>
+      <w:proofErr w:type="spellStart"/>
+      <w:r>
+        <w:rPr>
+          <w:rFonts w:ascii="Times New Roman" w:hAnsi="Times New Roman" w:cs="Times New Roman"/>
+          <w:sz w:val="24"/>
+          <w:szCs w:val="24"/>
+        </w:rPr>
+        <w:t>template</w:t>
+      </w:r>
+      <w:proofErr w:type="spellEnd"/>
+      <w:r>
+        <w:rPr>
+          <w:rFonts w:ascii="Times New Roman" w:hAnsi="Times New Roman" w:cs="Times New Roman"/>
+          <w:sz w:val="24"/>
+          <w:szCs w:val="24"/>
+        </w:rPr>
+        <w:t xml:space="preserve"> </w:t>
+      </w:r>
+      <w:proofErr w:type="spellStart"/>
+      <w:r>
+        <w:rPr>
+          <w:rFonts w:ascii="Times New Roman" w:hAnsi="Times New Roman" w:cs="Times New Roman"/>
+          <w:sz w:val="24"/>
+          <w:szCs w:val="24"/>
+        </w:rPr>
+        <w:t>engine</w:t>
+      </w:r>
+      <w:proofErr w:type="spellEnd"/>
+      <w:r>
+        <w:rPr>
+          <w:rFonts w:ascii="Times New Roman" w:hAnsi="Times New Roman" w:cs="Times New Roman"/>
+          <w:sz w:val="24"/>
+          <w:szCs w:val="24"/>
+        </w:rPr>
+        <w:t>, mely átalakítja a kapott modellt egy számára érthető formátumba és előállítja az új nézetet</w:t>
+      </w:r>
+      <w:r>
+        <w:rPr>
+          <w:rFonts w:ascii="Times New Roman" w:hAnsi="Times New Roman" w:cs="Times New Roman"/>
+          <w:sz w:val="24"/>
+          <w:szCs w:val="24"/>
+        </w:rPr>
+        <w:t>,</w:t>
+      </w:r>
+      <w:r>
+        <w:rPr>
+          <w:rFonts w:ascii="Times New Roman" w:hAnsi="Times New Roman" w:cs="Times New Roman"/>
+          <w:sz w:val="24"/>
+          <w:szCs w:val="24"/>
+        </w:rPr>
+        <w:t xml:space="preserve"> amit a felhasználó megkap.</w:t>
+      </w:r>
+    </w:p>
+    <w:p>
+      <w:pPr>
+        <w:pStyle w:val="Cmsor2"/>
+        <w:spacing w:before="0" w:after="320" w:line="360" w:lineRule="auto"/>
+        <w:ind w:left="578" w:hanging="578"/>
+      </w:pPr>
       <w:r>
         <w:t xml:space="preserve">Spring </w:t>
       </w:r>
@@ -8076,7 +9262,6 @@
       <w:r>
         <w:t>Security</w:t>
       </w:r>
-      <w:bookmarkEnd w:id="18"/>
       <w:proofErr w:type="spellEnd"/>
     </w:p>
     <w:p>
@@ -8437,22 +9622,228 @@
           <w:lang w:eastAsia="en-US"/>
           <w14:ligatures w14:val="standardContextual"/>
         </w:rPr>
+        <w:t>Szintén lehetőségünk van különböző szerepkörök megadására. Ezeket a szerepköröket a felhasználókhoz rendelve egyszerűen megadhatjuk, hogy milyen jogosultságokkal rendelkeznek.</w:t>
+      </w:r>
+    </w:p>
+    <w:p>
+      <w:pPr>
+        <w:pStyle w:val="Cmsor2"/>
+        <w:spacing w:before="0" w:after="320" w:line="360" w:lineRule="auto"/>
+      </w:pPr>
+      <w:r>
         <w:lastRenderedPageBreak/>
-        <w:t>Szintén lehetőségünk van különböző szerepkörök megadására. Ezeket a szerepköröket a felhasználókhoz rendelve egyszerűen megadhatjuk, hogy milyen jogosultságokkal rendelkeznek.</w:t>
-      </w:r>
-    </w:p>
-    <w:p>
-      <w:pPr>
-        <w:pStyle w:val="Cmsor1"/>
+        <w:t>Spring Boot</w:t>
+      </w:r>
+    </w:p>
+    <w:p>
+      <w:pPr>
+        <w:spacing w:after="320" w:line="360" w:lineRule="auto"/>
+        <w:rPr>
+          <w:rFonts w:ascii="Times New Roman" w:hAnsi="Times New Roman" w:cs="Times New Roman"/>
+          <w:sz w:val="24"/>
+          <w:szCs w:val="24"/>
+        </w:rPr>
+      </w:pPr>
+      <w:r>
+        <w:rPr>
+          <w:rFonts w:ascii="Times New Roman" w:hAnsi="Times New Roman" w:cs="Times New Roman"/>
+          <w:sz w:val="24"/>
+          <w:szCs w:val="24"/>
+        </w:rPr>
+        <w:t>Szintén lehetőségünk</w:t>
+      </w:r>
+    </w:p>
+    <w:p>
+      <w:pPr>
+        <w:pStyle w:val="Cmsor2"/>
         <w:spacing w:before="0" w:after="320" w:line="360" w:lineRule="auto"/>
-        <w:ind w:left="431" w:hanging="431"/>
-      </w:pPr>
-      <w:bookmarkStart w:id="19" w:name="_Toc133802409"/>
+      </w:pPr>
+      <w:proofErr w:type="spellStart"/>
+      <w:r>
+        <w:t>Tomcat</w:t>
+      </w:r>
+      <w:proofErr w:type="spellEnd"/>
+    </w:p>
+    <w:p>
+      <w:pPr>
+        <w:spacing w:after="320" w:line="360" w:lineRule="auto"/>
+        <w:rPr>
+          <w:rFonts w:ascii="Times New Roman" w:hAnsi="Times New Roman" w:cs="Times New Roman"/>
+          <w:sz w:val="24"/>
+          <w:szCs w:val="24"/>
+        </w:rPr>
+      </w:pPr>
+      <w:r>
+        <w:rPr>
+          <w:rFonts w:ascii="Times New Roman" w:hAnsi="Times New Roman" w:cs="Times New Roman"/>
+          <w:sz w:val="24"/>
+          <w:szCs w:val="24"/>
+        </w:rPr>
+        <w:t>Szintén lehetőségünk van különböző szerepkörök megadására. Ezeket a szerepköröket a felhasználókhoz</w:t>
+      </w:r>
+    </w:p>
+    <w:p>
+      <w:pPr>
+        <w:pStyle w:val="Cmsor2"/>
+        <w:spacing w:before="0" w:after="320" w:line="360" w:lineRule="auto"/>
+        <w:ind w:left="578" w:hanging="578"/>
+      </w:pPr>
+      <w:r>
+        <w:t xml:space="preserve">Spring </w:t>
+      </w:r>
+      <w:proofErr w:type="spellStart"/>
+      <w:r>
+        <w:t>Initializr</w:t>
+      </w:r>
+      <w:proofErr w:type="spellEnd"/>
+    </w:p>
+    <w:p>
+      <w:pPr>
+        <w:spacing w:after="320" w:line="360" w:lineRule="auto"/>
+      </w:pPr>
+      <w:proofErr w:type="spellStart"/>
+      <w:r>
+        <w:rPr>
+          <w:rFonts w:ascii="Times New Roman" w:hAnsi="Times New Roman" w:cs="Times New Roman"/>
+          <w:sz w:val="24"/>
+          <w:szCs w:val="24"/>
+        </w:rPr>
+        <w:t>etőség</w:t>
+      </w:r>
+      <w:proofErr w:type="spellEnd"/>
+    </w:p>
+    <w:p>
+      <w:pPr>
+        <w:pStyle w:val="Cmsor2"/>
+        <w:spacing w:before="0" w:after="320" w:line="360" w:lineRule="auto"/>
+      </w:pPr>
+      <w:r>
+        <w:t>Lombok</w:t>
+      </w:r>
+    </w:p>
+    <w:p>
+      <w:pPr>
+        <w:spacing w:after="320" w:line="360" w:lineRule="auto"/>
+        <w:rPr>
+          <w:rFonts w:ascii="Times New Roman" w:hAnsi="Times New Roman" w:cs="Times New Roman"/>
+          <w:sz w:val="24"/>
+          <w:szCs w:val="24"/>
+        </w:rPr>
+      </w:pPr>
+      <w:r>
+        <w:rPr>
+          <w:rFonts w:ascii="Times New Roman" w:hAnsi="Times New Roman" w:cs="Times New Roman"/>
+          <w:sz w:val="24"/>
+          <w:szCs w:val="24"/>
+        </w:rPr>
+        <w:t>Szintén lehetőségünk van különböző szerepkörök megadására. Ezeket a szerepköröket a felhasználókhoz</w:t>
+      </w:r>
+    </w:p>
+    <w:p>
+      <w:pPr>
+        <w:pStyle w:val="Cmsor2"/>
+        <w:spacing w:before="0" w:after="320" w:line="360" w:lineRule="auto"/>
+      </w:pPr>
+      <w:r>
+        <w:t>Tervezési minták</w:t>
+      </w:r>
+    </w:p>
+    <w:p>
+      <w:pPr>
+        <w:spacing w:after="320" w:line="360" w:lineRule="auto"/>
+        <w:rPr>
+          <w:rFonts w:ascii="Times New Roman" w:hAnsi="Times New Roman" w:cs="Times New Roman"/>
+          <w:sz w:val="24"/>
+          <w:szCs w:val="24"/>
+        </w:rPr>
+      </w:pPr>
+      <w:r>
+        <w:rPr>
+          <w:rFonts w:ascii="Times New Roman" w:hAnsi="Times New Roman" w:cs="Times New Roman"/>
+          <w:sz w:val="24"/>
+          <w:szCs w:val="24"/>
+        </w:rPr>
+        <w:t>Szintén lehetőségünk</w:t>
+      </w:r>
+    </w:p>
+    <w:p>
+      <w:pPr>
+        <w:pStyle w:val="Cmsor3"/>
+        <w:numPr>
+          <w:ilvl w:val="2"/>
+          <w:numId w:val="15"/>
+        </w:numPr>
+        <w:spacing w:before="0" w:beforeAutospacing="0" w:after="320" w:afterAutospacing="0" w:line="360" w:lineRule="auto"/>
+        <w:rPr>
+          <w:b w:val="0"/>
+          <w:bCs w:val="0"/>
+        </w:rPr>
+      </w:pPr>
+      <w:proofErr w:type="spellStart"/>
+      <w:r>
+        <w:rPr>
+          <w:b w:val="0"/>
+          <w:bCs w:val="0"/>
+        </w:rPr>
+        <w:t>Singleton</w:t>
+      </w:r>
+      <w:proofErr w:type="spellEnd"/>
+    </w:p>
+    <w:p>
+      <w:pPr>
+        <w:pStyle w:val="Cmsor3"/>
+        <w:numPr>
+          <w:ilvl w:val="2"/>
+          <w:numId w:val="15"/>
+        </w:numPr>
+        <w:spacing w:before="0" w:beforeAutospacing="0" w:after="320" w:afterAutospacing="0" w:line="360" w:lineRule="auto"/>
+        <w:rPr>
+          <w:b w:val="0"/>
+          <w:bCs w:val="0"/>
+        </w:rPr>
+      </w:pPr>
+      <w:proofErr w:type="spellStart"/>
+      <w:r>
+        <w:rPr>
+          <w:b w:val="0"/>
+          <w:bCs w:val="0"/>
+        </w:rPr>
+        <w:t>Factory</w:t>
+      </w:r>
+      <w:proofErr w:type="spellEnd"/>
+    </w:p>
+    <w:p>
+      <w:pPr>
+        <w:pStyle w:val="Cmsor3"/>
+        <w:numPr>
+          <w:ilvl w:val="2"/>
+          <w:numId w:val="15"/>
+        </w:numPr>
+        <w:spacing w:before="0" w:beforeAutospacing="0" w:after="320" w:afterAutospacing="0" w:line="360" w:lineRule="auto"/>
+        <w:rPr>
+          <w:b w:val="0"/>
+          <w:bCs w:val="0"/>
+        </w:rPr>
+      </w:pPr>
+      <w:proofErr w:type="spellStart"/>
+      <w:r>
+        <w:rPr>
+          <w:b w:val="0"/>
+          <w:bCs w:val="0"/>
+        </w:rPr>
+        <w:t>Builder</w:t>
+      </w:r>
+      <w:proofErr w:type="spellEnd"/>
+    </w:p>
+    <w:p>
+      <w:pPr>
+        <w:pStyle w:val="Cmsor2"/>
+        <w:spacing w:before="0" w:after="320" w:line="360" w:lineRule="auto"/>
+      </w:pPr>
       <w:proofErr w:type="spellStart"/>
       <w:r>
         <w:t>Thymeleaf</w:t>
       </w:r>
-      <w:bookmarkEnd w:id="19"/>
       <w:proofErr w:type="spellEnd"/>
     </w:p>
     <w:p>
@@ -8508,6 +9899,50 @@
         </w:rPr>
         <w:t xml:space="preserve"> </w:t>
       </w:r>
+    </w:p>
+    <w:p>
+      <w:pPr>
+        <w:pStyle w:val="Cmsor2"/>
+        <w:spacing w:before="0" w:after="320" w:line="360" w:lineRule="auto"/>
+      </w:pPr>
+      <w:proofErr w:type="spellStart"/>
+      <w:r>
+        <w:lastRenderedPageBreak/>
+        <w:t>Bootstrap</w:t>
+      </w:r>
+      <w:proofErr w:type="spellEnd"/>
+    </w:p>
+    <w:p>
+      <w:pPr>
+        <w:spacing w:after="320" w:line="360" w:lineRule="auto"/>
+      </w:pPr>
+      <w:r>
+        <w:rPr>
+          <w:rFonts w:ascii="Times New Roman" w:hAnsi="Times New Roman" w:cs="Times New Roman"/>
+          <w:sz w:val="24"/>
+          <w:szCs w:val="24"/>
+        </w:rPr>
+        <w:t>lehetőségünk van különböző</w:t>
+      </w:r>
+    </w:p>
+    <w:p>
+      <w:pPr>
+        <w:pStyle w:val="Cmsor2"/>
+        <w:spacing w:before="0" w:after="320" w:line="360" w:lineRule="auto"/>
+      </w:pPr>
+      <w:r>
+        <w:t>I18n</w:t>
+      </w:r>
+    </w:p>
+    <w:p>
+      <w:pPr>
+        <w:spacing w:after="320" w:line="360" w:lineRule="auto"/>
+        <w:rPr>
+          <w:rFonts w:ascii="Times New Roman" w:hAnsi="Times New Roman" w:cs="Times New Roman"/>
+          <w:sz w:val="24"/>
+          <w:szCs w:val="24"/>
+        </w:rPr>
+      </w:pPr>
     </w:p>
     <w:p>
       <w:pPr>
@@ -8652,7 +10087,7 @@
           <w:szCs w:val="24"/>
         </w:rPr>
         <w:sectPr>
-          <w:footerReference w:type="default" r:id="rId11"/>
+          <w:footerReference w:type="default" r:id="rId12"/>
           <w:pgSz w:w="11906" w:h="16838"/>
           <w:pgMar w:top="1701" w:right="1134" w:bottom="1701" w:left="1701" w:header="709" w:footer="709" w:gutter="0"/>
           <w:pgNumType w:start="1"/>
@@ -8672,7 +10107,7 @@
       </w:pPr>
     </w:p>
     <w:sectPr>
-      <w:footerReference w:type="default" r:id="rId12"/>
+      <w:footerReference w:type="default" r:id="rId13"/>
       <w:pgSz w:w="11906" w:h="16838"/>
       <w:pgMar w:top="1701" w:right="1134" w:bottom="1701" w:left="1701" w:header="709" w:footer="709" w:gutter="0"/>
       <w:pgNumType w:start="1"/>
@@ -9157,6 +10592,119 @@
     </w:lvl>
   </w:abstractNum>
   <w:abstractNum w:abstractNumId="3" w15:restartNumberingAfterBreak="0">
+    <w:nsid w:val="2EBF0604"/>
+    <w:multiLevelType w:val="hybridMultilevel"/>
+    <w:tmpl w:val="0B80B09E"/>
+    <w:lvl w:ilvl="0" w:tplc="040E0001">
+      <w:start w:val="1"/>
+      <w:numFmt w:val="bullet"/>
+      <w:lvlText w:val=""/>
+      <w:lvlJc w:val="left"/>
+      <w:pPr>
+        <w:ind w:left="1429" w:hanging="360"/>
+      </w:pPr>
+      <w:rPr>
+        <w:rFonts w:ascii="Symbol" w:hAnsi="Symbol" w:hint="default"/>
+      </w:rPr>
+    </w:lvl>
+    <w:lvl w:ilvl="1" w:tplc="040E0003" w:tentative="1">
+      <w:start w:val="1"/>
+      <w:numFmt w:val="bullet"/>
+      <w:lvlText w:val="o"/>
+      <w:lvlJc w:val="left"/>
+      <w:pPr>
+        <w:ind w:left="2149" w:hanging="360"/>
+      </w:pPr>
+      <w:rPr>
+        <w:rFonts w:ascii="Courier New" w:hAnsi="Courier New" w:cs="Courier New" w:hint="default"/>
+      </w:rPr>
+    </w:lvl>
+    <w:lvl w:ilvl="2" w:tplc="040E0005" w:tentative="1">
+      <w:start w:val="1"/>
+      <w:numFmt w:val="bullet"/>
+      <w:lvlText w:val=""/>
+      <w:lvlJc w:val="left"/>
+      <w:pPr>
+        <w:ind w:left="2869" w:hanging="360"/>
+      </w:pPr>
+      <w:rPr>
+        <w:rFonts w:ascii="Wingdings" w:hAnsi="Wingdings" w:hint="default"/>
+      </w:rPr>
+    </w:lvl>
+    <w:lvl w:ilvl="3" w:tplc="040E0001" w:tentative="1">
+      <w:start w:val="1"/>
+      <w:numFmt w:val="bullet"/>
+      <w:lvlText w:val=""/>
+      <w:lvlJc w:val="left"/>
+      <w:pPr>
+        <w:ind w:left="3589" w:hanging="360"/>
+      </w:pPr>
+      <w:rPr>
+        <w:rFonts w:ascii="Symbol" w:hAnsi="Symbol" w:hint="default"/>
+      </w:rPr>
+    </w:lvl>
+    <w:lvl w:ilvl="4" w:tplc="040E0003" w:tentative="1">
+      <w:start w:val="1"/>
+      <w:numFmt w:val="bullet"/>
+      <w:lvlText w:val="o"/>
+      <w:lvlJc w:val="left"/>
+      <w:pPr>
+        <w:ind w:left="4309" w:hanging="360"/>
+      </w:pPr>
+      <w:rPr>
+        <w:rFonts w:ascii="Courier New" w:hAnsi="Courier New" w:cs="Courier New" w:hint="default"/>
+      </w:rPr>
+    </w:lvl>
+    <w:lvl w:ilvl="5" w:tplc="040E0005" w:tentative="1">
+      <w:start w:val="1"/>
+      <w:numFmt w:val="bullet"/>
+      <w:lvlText w:val=""/>
+      <w:lvlJc w:val="left"/>
+      <w:pPr>
+        <w:ind w:left="5029" w:hanging="360"/>
+      </w:pPr>
+      <w:rPr>
+        <w:rFonts w:ascii="Wingdings" w:hAnsi="Wingdings" w:hint="default"/>
+      </w:rPr>
+    </w:lvl>
+    <w:lvl w:ilvl="6" w:tplc="040E0001" w:tentative="1">
+      <w:start w:val="1"/>
+      <w:numFmt w:val="bullet"/>
+      <w:lvlText w:val=""/>
+      <w:lvlJc w:val="left"/>
+      <w:pPr>
+        <w:ind w:left="5749" w:hanging="360"/>
+      </w:pPr>
+      <w:rPr>
+        <w:rFonts w:ascii="Symbol" w:hAnsi="Symbol" w:hint="default"/>
+      </w:rPr>
+    </w:lvl>
+    <w:lvl w:ilvl="7" w:tplc="040E0003" w:tentative="1">
+      <w:start w:val="1"/>
+      <w:numFmt w:val="bullet"/>
+      <w:lvlText w:val="o"/>
+      <w:lvlJc w:val="left"/>
+      <w:pPr>
+        <w:ind w:left="6469" w:hanging="360"/>
+      </w:pPr>
+      <w:rPr>
+        <w:rFonts w:ascii="Courier New" w:hAnsi="Courier New" w:cs="Courier New" w:hint="default"/>
+      </w:rPr>
+    </w:lvl>
+    <w:lvl w:ilvl="8" w:tplc="040E0005" w:tentative="1">
+      <w:start w:val="1"/>
+      <w:numFmt w:val="bullet"/>
+      <w:lvlText w:val=""/>
+      <w:lvlJc w:val="left"/>
+      <w:pPr>
+        <w:ind w:left="7189" w:hanging="360"/>
+      </w:pPr>
+      <w:rPr>
+        <w:rFonts w:ascii="Wingdings" w:hAnsi="Wingdings" w:hint="default"/>
+      </w:rPr>
+    </w:lvl>
+  </w:abstractNum>
+  <w:abstractNum w:abstractNumId="4" w15:restartNumberingAfterBreak="0">
     <w:nsid w:val="412B61C4"/>
     <w:multiLevelType w:val="multilevel"/>
     <w:tmpl w:val="1A963A64"/>
@@ -9269,7 +10817,7 @@
       </w:rPr>
     </w:lvl>
   </w:abstractNum>
-  <w:abstractNum w:abstractNumId="4" w15:restartNumberingAfterBreak="0">
+  <w:abstractNum w:abstractNumId="5" w15:restartNumberingAfterBreak="0">
     <w:nsid w:val="430253F2"/>
     <w:multiLevelType w:val="multilevel"/>
     <w:tmpl w:val="327630A8"/>
@@ -9385,7 +10933,7 @@
       </w:rPr>
     </w:lvl>
   </w:abstractNum>
-  <w:abstractNum w:abstractNumId="5" w15:restartNumberingAfterBreak="0">
+  <w:abstractNum w:abstractNumId="6" w15:restartNumberingAfterBreak="0">
     <w:nsid w:val="61DD1D80"/>
     <w:multiLevelType w:val="hybridMultilevel"/>
     <w:tmpl w:val="EAF8BD30"/>
@@ -9471,7 +11019,7 @@
       </w:pPr>
     </w:lvl>
   </w:abstractNum>
-  <w:abstractNum w:abstractNumId="6" w15:restartNumberingAfterBreak="0">
+  <w:abstractNum w:abstractNumId="7" w15:restartNumberingAfterBreak="0">
     <w:nsid w:val="79EE770E"/>
     <w:multiLevelType w:val="multilevel"/>
     <w:tmpl w:val="CC7AF48C"/>
@@ -9594,7 +11142,7 @@
     </w:lvl>
   </w:abstractNum>
   <w:num w:numId="1" w16cid:durableId="517429889">
-    <w:abstractNumId w:val="4"/>
+    <w:abstractNumId w:val="5"/>
   </w:num>
   <w:num w:numId="2" w16cid:durableId="667558977">
     <w:abstractNumId w:val="0"/>
@@ -9603,16 +11151,16 @@
     <w:abstractNumId w:val="1"/>
   </w:num>
   <w:num w:numId="4" w16cid:durableId="225604377">
-    <w:abstractNumId w:val="5"/>
+    <w:abstractNumId w:val="6"/>
   </w:num>
   <w:num w:numId="5" w16cid:durableId="980646831">
     <w:abstractNumId w:val="2"/>
   </w:num>
   <w:num w:numId="6" w16cid:durableId="875240277">
-    <w:abstractNumId w:val="3"/>
+    <w:abstractNumId w:val="4"/>
   </w:num>
   <w:num w:numId="7" w16cid:durableId="1996763735">
-    <w:abstractNumId w:val="3"/>
+    <w:abstractNumId w:val="4"/>
     <w:lvlOverride w:ilvl="0">
       <w:startOverride w:val="1"/>
     </w:lvlOverride>
@@ -9642,28 +11190,28 @@
     </w:lvlOverride>
   </w:num>
   <w:num w:numId="8" w16cid:durableId="149249773">
-    <w:abstractNumId w:val="6"/>
+    <w:abstractNumId w:val="7"/>
   </w:num>
   <w:num w:numId="9" w16cid:durableId="1999338102">
-    <w:abstractNumId w:val="6"/>
+    <w:abstractNumId w:val="7"/>
   </w:num>
   <w:num w:numId="10" w16cid:durableId="2001618444">
-    <w:abstractNumId w:val="6"/>
+    <w:abstractNumId w:val="7"/>
   </w:num>
   <w:num w:numId="11" w16cid:durableId="1874419181">
-    <w:abstractNumId w:val="6"/>
+    <w:abstractNumId w:val="7"/>
   </w:num>
   <w:num w:numId="12" w16cid:durableId="268506746">
-    <w:abstractNumId w:val="6"/>
+    <w:abstractNumId w:val="7"/>
   </w:num>
   <w:num w:numId="13" w16cid:durableId="346563171">
-    <w:abstractNumId w:val="6"/>
+    <w:abstractNumId w:val="7"/>
   </w:num>
   <w:num w:numId="14" w16cid:durableId="2070497636">
-    <w:abstractNumId w:val="6"/>
+    <w:abstractNumId w:val="7"/>
   </w:num>
   <w:num w:numId="15" w16cid:durableId="1256010872">
-    <w:abstractNumId w:val="6"/>
+    <w:abstractNumId w:val="7"/>
     <w:lvlOverride w:ilvl="0">
       <w:lvl w:ilvl="0">
         <w:start w:val="1"/>
@@ -9803,64 +11351,70 @@
     </w:lvlOverride>
   </w:num>
   <w:num w:numId="16" w16cid:durableId="596838279">
-    <w:abstractNumId w:val="6"/>
+    <w:abstractNumId w:val="7"/>
   </w:num>
   <w:num w:numId="17" w16cid:durableId="765614930">
-    <w:abstractNumId w:val="6"/>
+    <w:abstractNumId w:val="7"/>
   </w:num>
   <w:num w:numId="18" w16cid:durableId="1185512512">
-    <w:abstractNumId w:val="6"/>
+    <w:abstractNumId w:val="7"/>
   </w:num>
   <w:num w:numId="19" w16cid:durableId="1470198544">
-    <w:abstractNumId w:val="6"/>
+    <w:abstractNumId w:val="7"/>
   </w:num>
   <w:num w:numId="20" w16cid:durableId="9649319">
-    <w:abstractNumId w:val="6"/>
+    <w:abstractNumId w:val="7"/>
   </w:num>
   <w:num w:numId="21" w16cid:durableId="1789617898">
-    <w:abstractNumId w:val="6"/>
+    <w:abstractNumId w:val="7"/>
   </w:num>
   <w:num w:numId="22" w16cid:durableId="775095415">
-    <w:abstractNumId w:val="6"/>
+    <w:abstractNumId w:val="7"/>
   </w:num>
   <w:num w:numId="23" w16cid:durableId="470514593">
-    <w:abstractNumId w:val="6"/>
+    <w:abstractNumId w:val="7"/>
   </w:num>
   <w:num w:numId="24" w16cid:durableId="1811941835">
-    <w:abstractNumId w:val="6"/>
+    <w:abstractNumId w:val="7"/>
   </w:num>
   <w:num w:numId="25" w16cid:durableId="1347099978">
-    <w:abstractNumId w:val="6"/>
+    <w:abstractNumId w:val="7"/>
   </w:num>
   <w:num w:numId="26" w16cid:durableId="923605465">
-    <w:abstractNumId w:val="6"/>
+    <w:abstractNumId w:val="7"/>
   </w:num>
   <w:num w:numId="27" w16cid:durableId="1401900916">
-    <w:abstractNumId w:val="6"/>
+    <w:abstractNumId w:val="7"/>
   </w:num>
   <w:num w:numId="28" w16cid:durableId="444737248">
-    <w:abstractNumId w:val="6"/>
+    <w:abstractNumId w:val="7"/>
   </w:num>
   <w:num w:numId="29" w16cid:durableId="1767379802">
-    <w:abstractNumId w:val="6"/>
+    <w:abstractNumId w:val="7"/>
   </w:num>
   <w:num w:numId="30" w16cid:durableId="634719624">
-    <w:abstractNumId w:val="6"/>
+    <w:abstractNumId w:val="7"/>
   </w:num>
   <w:num w:numId="31" w16cid:durableId="1635136167">
-    <w:abstractNumId w:val="6"/>
+    <w:abstractNumId w:val="7"/>
   </w:num>
   <w:num w:numId="32" w16cid:durableId="518466529">
-    <w:abstractNumId w:val="6"/>
+    <w:abstractNumId w:val="7"/>
   </w:num>
   <w:num w:numId="33" w16cid:durableId="1974169079">
-    <w:abstractNumId w:val="6"/>
+    <w:abstractNumId w:val="7"/>
   </w:num>
   <w:num w:numId="34" w16cid:durableId="70004512">
-    <w:abstractNumId w:val="6"/>
+    <w:abstractNumId w:val="7"/>
   </w:num>
   <w:num w:numId="35" w16cid:durableId="1632588990">
-    <w:abstractNumId w:val="6"/>
+    <w:abstractNumId w:val="7"/>
+  </w:num>
+  <w:num w:numId="36" w16cid:durableId="2118060027">
+    <w:abstractNumId w:val="7"/>
+  </w:num>
+  <w:num w:numId="37" w16cid:durableId="120390920">
+    <w:abstractNumId w:val="3"/>
   </w:num>
 </w:numbering>
 </file>

</xml_diff>

<commit_message>
Stated working on spring boot
</commit_message>
<xml_diff>
--- a/dolgozat.docx
+++ b/dolgozat.docx
@@ -4634,25 +4634,7 @@
           <w:sz w:val="24"/>
           <w:szCs w:val="24"/>
         </w:rPr>
-        <w:t xml:space="preserve">, amely szoftverprojektek kezelésében </w:t>
-      </w:r>
-      <w:proofErr w:type="gramStart"/>
-      <w:r>
-        <w:rPr>
-          <w:rFonts w:ascii="Times New Roman" w:hAnsi="Times New Roman" w:cs="Times New Roman"/>
-          <w:sz w:val="24"/>
-          <w:szCs w:val="24"/>
-        </w:rPr>
-        <w:t>nyújt segítséget</w:t>
-      </w:r>
-      <w:proofErr w:type="gramEnd"/>
-      <w:r>
-        <w:rPr>
-          <w:rFonts w:ascii="Times New Roman" w:hAnsi="Times New Roman" w:cs="Times New Roman"/>
-          <w:sz w:val="24"/>
-          <w:szCs w:val="24"/>
-        </w:rPr>
-        <w:t xml:space="preserve">, valamint </w:t>
+        <w:t xml:space="preserve">, amely szoftverprojektek kezelésében nyújt segítséget, valamint </w:t>
       </w:r>
       <w:r>
         <w:rPr>
@@ -9715,7 +9697,6 @@
         <w:t xml:space="preserve">egy olyan </w:t>
       </w:r>
       <w:proofErr w:type="spellStart"/>
-      <w:proofErr w:type="gramStart"/>
       <w:r>
         <w:rPr>
           <w:rFonts w:ascii="Times New Roman" w:hAnsi="Times New Roman" w:cs="Times New Roman"/>
@@ -9725,7 +9706,6 @@
         <w:t>servlet</w:t>
       </w:r>
       <w:proofErr w:type="spellEnd"/>
-      <w:proofErr w:type="gramEnd"/>
       <w:r>
         <w:rPr>
           <w:rFonts w:ascii="Times New Roman" w:hAnsi="Times New Roman" w:cs="Times New Roman"/>
@@ -10901,19 +10881,36 @@
     <w:p>
       <w:pPr>
         <w:spacing w:after="320" w:line="360" w:lineRule="auto"/>
-        <w:rPr>
-          <w:rFonts w:ascii="Times New Roman" w:hAnsi="Times New Roman" w:cs="Times New Roman"/>
-          <w:sz w:val="24"/>
-          <w:szCs w:val="24"/>
-        </w:rPr>
-      </w:pPr>
-      <w:r>
-        <w:rPr>
-          <w:rFonts w:ascii="Times New Roman" w:hAnsi="Times New Roman" w:cs="Times New Roman"/>
-          <w:sz w:val="24"/>
-          <w:szCs w:val="24"/>
-        </w:rPr>
-        <w:t>Szintén lehetőségünk</w:t>
+        <w:ind w:firstLine="576"/>
+        <w:rPr>
+          <w:rFonts w:ascii="Times New Roman" w:hAnsi="Times New Roman" w:cs="Times New Roman"/>
+          <w:sz w:val="24"/>
+          <w:szCs w:val="24"/>
+        </w:rPr>
+      </w:pPr>
+      <w:r>
+        <w:rPr>
+          <w:rFonts w:ascii="Times New Roman" w:hAnsi="Times New Roman" w:cs="Times New Roman"/>
+          <w:sz w:val="24"/>
+          <w:szCs w:val="24"/>
+        </w:rPr>
+        <w:t xml:space="preserve">A hivatalos dokumentáció szerint a </w:t>
+      </w:r>
+      <w:r>
+        <w:rPr>
+          <w:rFonts w:ascii="Times New Roman" w:hAnsi="Times New Roman" w:cs="Times New Roman"/>
+          <w:sz w:val="24"/>
+          <w:szCs w:val="24"/>
+        </w:rPr>
+        <w:t>Spring Boot</w:t>
+      </w:r>
+      <w:r>
+        <w:rPr>
+          <w:rFonts w:ascii="Times New Roman" w:hAnsi="Times New Roman" w:cs="Times New Roman"/>
+          <w:sz w:val="24"/>
+          <w:szCs w:val="24"/>
+        </w:rPr>
+        <w:t xml:space="preserve"> célja</w:t>
       </w:r>
     </w:p>
     <w:p>

</xml_diff>

<commit_message>
Content up to modelmapper and transformers
</commit_message>
<xml_diff>
--- a/dolgozat.docx
+++ b/dolgozat.docx
@@ -15516,65 +15516,7 @@
           <w:sz w:val="24"/>
           <w:szCs w:val="24"/>
         </w:rPr>
-        <w:t xml:space="preserve"> réteg az elvárt módon viselkedik akkor gondtalanul működik tovább. A rétegekre bontás megkönnyíti az egyes részek újra felhasználhatóságát is. Tegyük fel, hogy a grafikus felhasználói felületen kívül szeretnénk</w:t>
-      </w:r>
-      <w:r>
-        <w:rPr>
-          <w:rFonts w:ascii="Times New Roman" w:hAnsi="Times New Roman" w:cs="Times New Roman"/>
-          <w:sz w:val="24"/>
-          <w:szCs w:val="24"/>
-        </w:rPr>
-        <w:t>,</w:t>
-      </w:r>
-      <w:r>
-        <w:rPr>
-          <w:rFonts w:ascii="Times New Roman" w:hAnsi="Times New Roman" w:cs="Times New Roman"/>
-          <w:sz w:val="24"/>
-          <w:szCs w:val="24"/>
-        </w:rPr>
-        <w:t xml:space="preserve"> ha az alkalmazásunk REST API-</w:t>
-      </w:r>
-      <w:proofErr w:type="spellStart"/>
-      <w:r>
-        <w:rPr>
-          <w:rFonts w:ascii="Times New Roman" w:hAnsi="Times New Roman" w:cs="Times New Roman"/>
-          <w:sz w:val="24"/>
-          <w:szCs w:val="24"/>
-        </w:rPr>
-        <w:t>on</w:t>
-      </w:r>
-      <w:proofErr w:type="spellEnd"/>
-      <w:r>
-        <w:rPr>
-          <w:rFonts w:ascii="Times New Roman" w:hAnsi="Times New Roman" w:cs="Times New Roman"/>
-          <w:sz w:val="24"/>
-          <w:szCs w:val="24"/>
-        </w:rPr>
-        <w:t xml:space="preserve"> keresztül is elérhető lenne. </w:t>
-      </w:r>
-      <w:r>
-        <w:rPr>
-          <w:rFonts w:ascii="Times New Roman" w:hAnsi="Times New Roman" w:cs="Times New Roman"/>
-          <w:sz w:val="24"/>
-          <w:szCs w:val="24"/>
-        </w:rPr>
-        <w:t>Feltéve, hogy a két felületnek ugyan azokkal a funkciókkal kel rendelkeznie, ehhez csupán annyit kell tennünk, hogy létrehozunk egy külön réteget, ami a REST kéréseket kezeli.</w:t>
-      </w:r>
-      <w:r>
-        <w:rPr>
-          <w:rFonts w:ascii="Times New Roman" w:hAnsi="Times New Roman" w:cs="Times New Roman"/>
-          <w:sz w:val="24"/>
-          <w:szCs w:val="24"/>
-        </w:rPr>
-        <w:t xml:space="preserve"> Ebben az új rétegben újra felhasználhatjuk a már meglévő üzleti logikát kezelő rétegünket.</w:t>
-      </w:r>
-      <w:r>
-        <w:rPr>
-          <w:rFonts w:ascii="Times New Roman" w:hAnsi="Times New Roman" w:cs="Times New Roman"/>
-          <w:sz w:val="24"/>
-          <w:szCs w:val="24"/>
-        </w:rPr>
-        <w:t xml:space="preserve"> </w:t>
+        <w:t xml:space="preserve"> réteg az elvárt módon viselkedik akkor gondtalanul működik tovább.</w:t>
       </w:r>
     </w:p>
     <w:p>
@@ -15594,23 +15536,97 @@
           <w:sz w:val="24"/>
           <w:szCs w:val="24"/>
         </w:rPr>
-        <w:t xml:space="preserve">A rétegekre bontás sokat segít, de nem old meg minden problémát. </w:t>
-      </w:r>
-      <w:r>
-        <w:rPr>
-          <w:rFonts w:ascii="Times New Roman" w:hAnsi="Times New Roman" w:cs="Times New Roman"/>
-          <w:sz w:val="24"/>
-          <w:szCs w:val="24"/>
-        </w:rPr>
-        <w:t xml:space="preserve">Előfordulhat, hogy a felhasználói felületen szeretnénk, ha a szállodák konkrét címe is megjelenne. Ez egy olyan változtatás, amit nem lehet csak egy rétegen végrehajtani. Ezt a mezőt fel kell venni az adatbázisba, szükség van üzleti logikára, ami kezeli és csak utána tudjuk megjeleníteni. Szintén fontos megemlíteni a teljesítmény csökkenését. </w:t>
-      </w:r>
-      <w:r>
-        <w:rPr>
-          <w:rFonts w:ascii="Times New Roman" w:hAnsi="Times New Roman" w:cs="Times New Roman"/>
-          <w:sz w:val="24"/>
-          <w:szCs w:val="24"/>
-        </w:rPr>
-        <w:t>Még ha minimálisan is de csökkenti a kommunikáció sebességét az, hogy egy kérésnek akár több rétegen is át kell jutnia.</w:t>
+        <w:t>Egy réteget tovább bonthatunk kisebb modulokra is, melyek az adott réteg felelősségi körén belül különböző feladatokat látnak el</w:t>
+      </w:r>
+      <w:r>
+        <w:rPr>
+          <w:rFonts w:ascii="Times New Roman" w:hAnsi="Times New Roman" w:cs="Times New Roman"/>
+          <w:sz w:val="24"/>
+          <w:szCs w:val="24"/>
+        </w:rPr>
+        <w:t>. Tegyük fel, hogy a grafikus felhasználói felületen kívül szeretnénk, ha az alkalmazásunk REST API-</w:t>
+      </w:r>
+      <w:proofErr w:type="spellStart"/>
+      <w:r>
+        <w:rPr>
+          <w:rFonts w:ascii="Times New Roman" w:hAnsi="Times New Roman" w:cs="Times New Roman"/>
+          <w:sz w:val="24"/>
+          <w:szCs w:val="24"/>
+        </w:rPr>
+        <w:t>on</w:t>
+      </w:r>
+      <w:proofErr w:type="spellEnd"/>
+      <w:r>
+        <w:rPr>
+          <w:rFonts w:ascii="Times New Roman" w:hAnsi="Times New Roman" w:cs="Times New Roman"/>
+          <w:sz w:val="24"/>
+          <w:szCs w:val="24"/>
+        </w:rPr>
+        <w:t xml:space="preserve"> keresztül is elérhető lenne.</w:t>
+      </w:r>
+      <w:r>
+        <w:rPr>
+          <w:rFonts w:ascii="Times New Roman" w:hAnsi="Times New Roman" w:cs="Times New Roman"/>
+          <w:sz w:val="24"/>
+          <w:szCs w:val="24"/>
+        </w:rPr>
+        <w:t xml:space="preserve"> E</w:t>
+      </w:r>
+      <w:r>
+        <w:rPr>
+          <w:rFonts w:ascii="Times New Roman" w:hAnsi="Times New Roman" w:cs="Times New Roman"/>
+          <w:sz w:val="24"/>
+          <w:szCs w:val="24"/>
+        </w:rPr>
+        <w:t>hhez csupán annyit kell tennünk, hogy létrehozunk egy új modult, ami a REST kéréseket kezeli.</w:t>
+      </w:r>
+      <w:r>
+        <w:rPr>
+          <w:rFonts w:ascii="Times New Roman" w:hAnsi="Times New Roman" w:cs="Times New Roman"/>
+          <w:sz w:val="24"/>
+          <w:szCs w:val="24"/>
+        </w:rPr>
+        <w:t xml:space="preserve"> </w:t>
+      </w:r>
+      <w:r>
+        <w:rPr>
+          <w:rFonts w:ascii="Times New Roman" w:hAnsi="Times New Roman" w:cs="Times New Roman"/>
+          <w:sz w:val="24"/>
+          <w:szCs w:val="24"/>
+        </w:rPr>
+        <w:t>A rétegekre bontás megkönnyíti az egyes részek újra felhasználhatóságát is</w:t>
+      </w:r>
+      <w:r>
+        <w:rPr>
+          <w:rFonts w:ascii="Times New Roman" w:hAnsi="Times New Roman" w:cs="Times New Roman"/>
+          <w:sz w:val="24"/>
+          <w:szCs w:val="24"/>
+        </w:rPr>
+        <w:t>.</w:t>
+      </w:r>
+      <w:r>
+        <w:rPr>
+          <w:rFonts w:ascii="Times New Roman" w:hAnsi="Times New Roman" w:cs="Times New Roman"/>
+          <w:sz w:val="24"/>
+          <w:szCs w:val="24"/>
+        </w:rPr>
+        <w:t xml:space="preserve"> </w:t>
+      </w:r>
+      <w:r>
+        <w:rPr>
+          <w:rFonts w:ascii="Times New Roman" w:hAnsi="Times New Roman" w:cs="Times New Roman"/>
+          <w:sz w:val="24"/>
+          <w:szCs w:val="24"/>
+        </w:rPr>
+        <w:t>Ha ennek a két felületnek ugyanazokkal a funkciókkal kell rendelkeznie, akkor felhasználhatjuk a már meglévő üzleti logikát kezelő moduljainkat</w:t>
+      </w:r>
+      <w:r>
+        <w:rPr>
+          <w:rFonts w:ascii="Times New Roman" w:hAnsi="Times New Roman" w:cs="Times New Roman"/>
+          <w:sz w:val="24"/>
+          <w:szCs w:val="24"/>
+        </w:rPr>
+        <w:t>.</w:t>
       </w:r>
       <w:r>
         <w:rPr>
@@ -15638,73 +15654,78 @@
           <w:sz w:val="24"/>
           <w:szCs w:val="24"/>
         </w:rPr>
-        <w:t>Alkalmazásomban a felhasználói felületet</w:t>
-      </w:r>
-      <w:r>
-        <w:rPr>
-          <w:rFonts w:ascii="Times New Roman" w:hAnsi="Times New Roman" w:cs="Times New Roman"/>
-          <w:sz w:val="24"/>
-          <w:szCs w:val="24"/>
-        </w:rPr>
-        <w:t xml:space="preserve"> (web)</w:t>
-      </w:r>
-      <w:r>
-        <w:rPr>
-          <w:rFonts w:ascii="Times New Roman" w:hAnsi="Times New Roman" w:cs="Times New Roman"/>
-          <w:sz w:val="24"/>
-          <w:szCs w:val="24"/>
-        </w:rPr>
-        <w:t>, az üzleti logikát</w:t>
-      </w:r>
-      <w:r>
-        <w:rPr>
-          <w:rFonts w:ascii="Times New Roman" w:hAnsi="Times New Roman" w:cs="Times New Roman"/>
-          <w:sz w:val="24"/>
-          <w:szCs w:val="24"/>
-        </w:rPr>
-        <w:t xml:space="preserve"> (service)</w:t>
-      </w:r>
-      <w:r>
-        <w:rPr>
-          <w:rFonts w:ascii="Times New Roman" w:hAnsi="Times New Roman" w:cs="Times New Roman"/>
-          <w:sz w:val="24"/>
-          <w:szCs w:val="24"/>
-        </w:rPr>
-        <w:t xml:space="preserve"> és az adat elérést</w:t>
-      </w:r>
-      <w:r>
-        <w:rPr>
-          <w:rFonts w:ascii="Times New Roman" w:hAnsi="Times New Roman" w:cs="Times New Roman"/>
-          <w:sz w:val="24"/>
-          <w:szCs w:val="24"/>
-        </w:rPr>
-        <w:t xml:space="preserve"> (</w:t>
-      </w:r>
-      <w:proofErr w:type="spellStart"/>
-      <w:r>
-        <w:rPr>
-          <w:rFonts w:ascii="Times New Roman" w:hAnsi="Times New Roman" w:cs="Times New Roman"/>
-          <w:sz w:val="24"/>
-          <w:szCs w:val="24"/>
-        </w:rPr>
-        <w:t>persistence</w:t>
-      </w:r>
-      <w:proofErr w:type="spellEnd"/>
-      <w:r>
-        <w:rPr>
-          <w:rFonts w:ascii="Times New Roman" w:hAnsi="Times New Roman" w:cs="Times New Roman"/>
-          <w:sz w:val="24"/>
-          <w:szCs w:val="24"/>
-        </w:rPr>
-        <w:t>)</w:t>
-      </w:r>
-      <w:r>
-        <w:rPr>
-          <w:rFonts w:ascii="Times New Roman" w:hAnsi="Times New Roman" w:cs="Times New Roman"/>
-          <w:sz w:val="24"/>
-          <w:szCs w:val="24"/>
-        </w:rPr>
-        <w:t xml:space="preserve"> rendeztem három külön rétegbe, melyeket az alábbi ábra szemléltet. </w:t>
+        <w:t xml:space="preserve">A rétegekre bontás sokat segít, de nem old meg minden problémát. </w:t>
+      </w:r>
+      <w:r>
+        <w:rPr>
+          <w:rFonts w:ascii="Times New Roman" w:hAnsi="Times New Roman" w:cs="Times New Roman"/>
+          <w:sz w:val="24"/>
+          <w:szCs w:val="24"/>
+        </w:rPr>
+        <w:t xml:space="preserve">Előfordulhat, hogy a felhasználói felületen szeretnénk, ha a szállodák konkrét címe is megjelenne. Ez egy olyan változtatás, amit nem lehet csak egy rétegen végrehajtani. Ezt a mezőt fel kell venni az adatbázisba, szükség van üzleti logikára, ami kezeli és csak utána tudjuk megjeleníteni. Szintén fontos megemlíteni a teljesítmény csökkenését. </w:t>
+      </w:r>
+      <w:r>
+        <w:rPr>
+          <w:rFonts w:ascii="Times New Roman" w:hAnsi="Times New Roman" w:cs="Times New Roman"/>
+          <w:sz w:val="24"/>
+          <w:szCs w:val="24"/>
+        </w:rPr>
+        <w:t>Még ha minimálisan is de csökkenti a kommunikáció sebességét az, hogy egy kérésnek akár több rétegen is át kell jutnia.</w:t>
+      </w:r>
+      <w:r>
+        <w:rPr>
+          <w:rFonts w:ascii="Times New Roman" w:hAnsi="Times New Roman" w:cs="Times New Roman"/>
+          <w:sz w:val="24"/>
+          <w:szCs w:val="24"/>
+        </w:rPr>
+        <w:t xml:space="preserve"> </w:t>
+      </w:r>
+    </w:p>
+    <w:p>
+      <w:pPr>
+        <w:spacing w:after="320" w:line="360" w:lineRule="auto"/>
+        <w:ind w:firstLine="576"/>
+        <w:jc w:val="both"/>
+        <w:rPr>
+          <w:rFonts w:ascii="Times New Roman" w:hAnsi="Times New Roman" w:cs="Times New Roman"/>
+          <w:sz w:val="24"/>
+          <w:szCs w:val="24"/>
+        </w:rPr>
+      </w:pPr>
+      <w:r>
+        <w:rPr>
+          <w:rFonts w:ascii="Times New Roman" w:hAnsi="Times New Roman" w:cs="Times New Roman"/>
+          <w:sz w:val="24"/>
+          <w:szCs w:val="24"/>
+        </w:rPr>
+        <w:lastRenderedPageBreak/>
+        <w:t xml:space="preserve">Az alkalmazásom </w:t>
+      </w:r>
+      <w:proofErr w:type="spellStart"/>
+      <w:r>
+        <w:rPr>
+          <w:rFonts w:ascii="Times New Roman" w:hAnsi="Times New Roman" w:cs="Times New Roman"/>
+          <w:sz w:val="24"/>
+          <w:szCs w:val="24"/>
+        </w:rPr>
+        <w:t>rétegeinek</w:t>
+      </w:r>
+      <w:proofErr w:type="spellEnd"/>
+      <w:r>
+        <w:rPr>
+          <w:rFonts w:ascii="Times New Roman" w:hAnsi="Times New Roman" w:cs="Times New Roman"/>
+          <w:sz w:val="24"/>
+          <w:szCs w:val="24"/>
+        </w:rPr>
+        <w:t xml:space="preserve"> felépítését az alábbi ábra szemlélteti</w:t>
+      </w:r>
+      <w:r>
+        <w:rPr>
+          <w:rFonts w:ascii="Times New Roman" w:hAnsi="Times New Roman" w:cs="Times New Roman"/>
+          <w:sz w:val="24"/>
+          <w:szCs w:val="24"/>
+        </w:rPr>
+        <w:t xml:space="preserve">. </w:t>
       </w:r>
       <w:r>
         <w:rPr>
@@ -15720,16 +15741,7 @@
           <w:sz w:val="24"/>
           <w:szCs w:val="24"/>
         </w:rPr>
-        <w:t xml:space="preserve">hogy az egyes rétegek az alattuk lévőknek mindig csak kéréseket küldenek, míg a </w:t>
-      </w:r>
-      <w:r>
-        <w:rPr>
-          <w:rFonts w:ascii="Times New Roman" w:hAnsi="Times New Roman" w:cs="Times New Roman"/>
-          <w:sz w:val="24"/>
-          <w:szCs w:val="24"/>
-        </w:rPr>
-        <w:lastRenderedPageBreak/>
-        <w:t>fölöttük lévőnek csak is ezen kérésekre adott választ küldik vissza. Továbbá az is látható, hogy a rétegek csak is a közvetlen szomszédjaikkal kommunikálnak.</w:t>
+        <w:t>hogy az egyes rétegek az alattuk lévőknek mindig csak kéréseket küldenek, míg a fölöttük lévőnek csak is ezen kérésekre adott választ küldik vissza. Továbbá az is látható, hogy a rétegek csak is a közvetlen szomszédjaikkal kommunikálnak.</w:t>
       </w:r>
     </w:p>
     <w:p>
@@ -15759,7 +15771,10 @@
       </w:pPr>
       <w:bookmarkStart w:id="39" w:name="_Toc165024127"/>
       <w:r>
-        <w:t>Az adat elérési</w:t>
+        <w:t xml:space="preserve">Adat </w:t>
+      </w:r>
+      <w:r>
+        <w:t>elérés</w:t>
       </w:r>
       <w:r>
         <w:t xml:space="preserve"> réteg</w:t>
@@ -15799,7 +15814,7 @@
           <w:sz w:val="24"/>
           <w:szCs w:val="24"/>
         </w:rPr>
-        <w:t xml:space="preserve"> réteg </w:t>
+        <w:t xml:space="preserve"> réteg</w:t>
       </w:r>
       <w:r>
         <w:rPr>
@@ -15937,7 +15952,68 @@
           <w:sz w:val="24"/>
           <w:szCs w:val="24"/>
         </w:rPr>
-        <w:t xml:space="preserve"> Alkalmazásomban ez a réteg felel a </w:t>
+        <w:t xml:space="preserve"> Alkalmazásomban </w:t>
+      </w:r>
+      <w:r>
+        <w:rPr>
+          <w:rFonts w:ascii="Times New Roman" w:hAnsi="Times New Roman" w:cs="Times New Roman"/>
+          <w:sz w:val="24"/>
+          <w:szCs w:val="24"/>
+        </w:rPr>
+        <w:t xml:space="preserve">a </w:t>
+      </w:r>
+      <w:proofErr w:type="spellStart"/>
+      <w:r>
+        <w:rPr>
+          <w:rFonts w:ascii="Courier New" w:eastAsia="Times New Roman" w:hAnsi="Courier New" w:cs="Courier New"/>
+          <w:kern w:val="0"/>
+          <w:sz w:val="24"/>
+          <w:szCs w:val="24"/>
+          <w:lang w:eastAsia="hu-HU"/>
+          <w14:ligatures w14:val="none"/>
+        </w:rPr>
+        <w:t>hotelbooking</w:t>
+      </w:r>
+      <w:proofErr w:type="spellEnd"/>
+      <w:r>
+        <w:rPr>
+          <w:rFonts w:ascii="Courier New" w:eastAsia="Times New Roman" w:hAnsi="Courier New" w:cs="Courier New"/>
+          <w:kern w:val="0"/>
+          <w:sz w:val="24"/>
+          <w:szCs w:val="24"/>
+          <w:lang w:eastAsia="hu-HU"/>
+          <w14:ligatures w14:val="none"/>
+        </w:rPr>
+        <w:t>-app-</w:t>
+      </w:r>
+      <w:proofErr w:type="spellStart"/>
+      <w:r>
+        <w:rPr>
+          <w:rFonts w:ascii="Courier New" w:eastAsia="Times New Roman" w:hAnsi="Courier New" w:cs="Courier New"/>
+          <w:kern w:val="0"/>
+          <w:sz w:val="24"/>
+          <w:szCs w:val="24"/>
+          <w:lang w:eastAsia="hu-HU"/>
+          <w14:ligatures w14:val="none"/>
+        </w:rPr>
+        <w:t>presistence</w:t>
+      </w:r>
+      <w:proofErr w:type="spellEnd"/>
+      <w:r>
+        <w:rPr>
+          <w:rFonts w:ascii="Times New Roman" w:hAnsi="Times New Roman" w:cs="Times New Roman"/>
+          <w:sz w:val="24"/>
+          <w:szCs w:val="24"/>
+        </w:rPr>
+        <w:t xml:space="preserve"> modul alkotja ezt a réteget, mely </w:t>
+      </w:r>
+      <w:r>
+        <w:rPr>
+          <w:rFonts w:ascii="Times New Roman" w:hAnsi="Times New Roman" w:cs="Times New Roman"/>
+          <w:sz w:val="24"/>
+          <w:szCs w:val="24"/>
+        </w:rPr>
+        <w:t xml:space="preserve">a </w:t>
       </w:r>
       <w:proofErr w:type="spellStart"/>
       <w:r>
@@ -15955,7 +16031,91 @@
           <w:sz w:val="24"/>
           <w:szCs w:val="24"/>
         </w:rPr>
-        <w:t xml:space="preserve"> adatbázissal való kommunikációért.</w:t>
+        <w:t xml:space="preserve"> adatbázissal való kommunikációért</w:t>
+      </w:r>
+      <w:r>
+        <w:rPr>
+          <w:rFonts w:ascii="Times New Roman" w:hAnsi="Times New Roman" w:cs="Times New Roman"/>
+          <w:sz w:val="24"/>
+          <w:szCs w:val="24"/>
+        </w:rPr>
+        <w:t xml:space="preserve"> felel</w:t>
+      </w:r>
+      <w:r>
+        <w:rPr>
+          <w:rFonts w:ascii="Times New Roman" w:hAnsi="Times New Roman" w:cs="Times New Roman"/>
+          <w:sz w:val="24"/>
+          <w:szCs w:val="24"/>
+        </w:rPr>
+        <w:t>.</w:t>
+      </w:r>
+    </w:p>
+    <w:p>
+      <w:pPr>
+        <w:spacing w:after="320" w:line="360" w:lineRule="auto"/>
+        <w:ind w:firstLine="576"/>
+        <w:jc w:val="both"/>
+        <w:rPr>
+          <w:rFonts w:ascii="Times New Roman" w:hAnsi="Times New Roman" w:cs="Times New Roman"/>
+          <w:sz w:val="24"/>
+          <w:szCs w:val="24"/>
+        </w:rPr>
+      </w:pPr>
+      <w:r>
+        <w:rPr>
+          <w:rFonts w:ascii="Times New Roman" w:hAnsi="Times New Roman" w:cs="Times New Roman"/>
+          <w:sz w:val="24"/>
+          <w:szCs w:val="24"/>
+        </w:rPr>
+        <w:t>Az üzleti logika magába foglal</w:t>
+      </w:r>
+      <w:r>
+        <w:rPr>
+          <w:rFonts w:ascii="Times New Roman" w:hAnsi="Times New Roman" w:cs="Times New Roman"/>
+          <w:sz w:val="24"/>
+          <w:szCs w:val="24"/>
+        </w:rPr>
+        <w:t>ja a különböző műveleteket, amit az alkalmazás elvégez a felhasználók számára. Ide tartozik a különböző számítások elvégzése a felhasználótól kapott és az adatbázisból kinyert adatok alapján, a felhasználói felület rétegből kapott kérések érvényesítése vagy továbbítása az adat elérési réteg felé.</w:t>
+      </w:r>
+      <w:r>
+        <w:rPr>
+          <w:rFonts w:ascii="Times New Roman" w:hAnsi="Times New Roman" w:cs="Times New Roman"/>
+          <w:sz w:val="24"/>
+          <w:szCs w:val="24"/>
+        </w:rPr>
+        <w:t xml:space="preserve"> A </w:t>
+      </w:r>
+      <w:proofErr w:type="spellStart"/>
+      <w:r>
+        <w:rPr>
+          <w:rFonts w:ascii="Courier New" w:eastAsia="Times New Roman" w:hAnsi="Courier New" w:cs="Courier New"/>
+          <w:kern w:val="0"/>
+          <w:sz w:val="24"/>
+          <w:szCs w:val="24"/>
+          <w:lang w:eastAsia="hu-HU"/>
+          <w14:ligatures w14:val="none"/>
+        </w:rPr>
+        <w:t>hotelbooking</w:t>
+      </w:r>
+      <w:proofErr w:type="spellEnd"/>
+      <w:r>
+        <w:rPr>
+          <w:rFonts w:ascii="Courier New" w:eastAsia="Times New Roman" w:hAnsi="Courier New" w:cs="Courier New"/>
+          <w:kern w:val="0"/>
+          <w:sz w:val="24"/>
+          <w:szCs w:val="24"/>
+          <w:lang w:eastAsia="hu-HU"/>
+          <w14:ligatures w14:val="none"/>
+        </w:rPr>
+        <w:t>-app-service</w:t>
+      </w:r>
+      <w:r>
+        <w:rPr>
+          <w:rFonts w:ascii="Times New Roman" w:hAnsi="Times New Roman" w:cs="Times New Roman"/>
+          <w:sz w:val="24"/>
+          <w:szCs w:val="24"/>
+        </w:rPr>
+        <w:t xml:space="preserve"> modul felelős az alkalmazásom üzleti logikájáért.</w:t>
       </w:r>
     </w:p>
     <w:p>
@@ -19498,29 +19658,80 @@
         <w:spacing w:before="0" w:after="320" w:line="360" w:lineRule="auto"/>
         <w:ind w:left="578" w:hanging="578"/>
       </w:pPr>
-      <w:bookmarkStart w:id="42" w:name="_Toc165024130"/>
-      <w:r>
-        <w:t>Service réteg</w:t>
-      </w:r>
-      <w:bookmarkEnd w:id="42"/>
+      <w:r>
+        <w:t xml:space="preserve">Üzleti logika </w:t>
+      </w:r>
+      <w:r>
+        <w:t>réteg</w:t>
+      </w:r>
     </w:p>
     <w:p>
       <w:pPr>
         <w:spacing w:after="320" w:line="360" w:lineRule="auto"/>
         <w:ind w:firstLine="576"/>
-        <w:rPr>
-          <w:rFonts w:ascii="Times New Roman" w:hAnsi="Times New Roman" w:cs="Times New Roman"/>
-          <w:sz w:val="24"/>
-          <w:szCs w:val="24"/>
-        </w:rPr>
-      </w:pPr>
-      <w:r>
-        <w:rPr>
-          <w:rFonts w:ascii="Times New Roman" w:hAnsi="Times New Roman" w:cs="Times New Roman"/>
-          <w:sz w:val="24"/>
-          <w:szCs w:val="24"/>
-        </w:rPr>
-        <w:t>leírás</w:t>
+        <w:jc w:val="both"/>
+        <w:rPr>
+          <w:rFonts w:ascii="Times New Roman" w:hAnsi="Times New Roman" w:cs="Times New Roman"/>
+          <w:sz w:val="24"/>
+          <w:szCs w:val="24"/>
+        </w:rPr>
+      </w:pPr>
+      <w:bookmarkStart w:id="42" w:name="_Toc165024131"/>
+      <w:r>
+        <w:rPr>
+          <w:rFonts w:ascii="Times New Roman" w:hAnsi="Times New Roman" w:cs="Times New Roman"/>
+          <w:sz w:val="24"/>
+          <w:szCs w:val="24"/>
+        </w:rPr>
+        <w:t xml:space="preserve">Az üzleti logika magába foglalja a különböző műveleteket, amit az alkalmazás </w:t>
+      </w:r>
+      <w:r>
+        <w:rPr>
+          <w:rFonts w:ascii="Times New Roman" w:hAnsi="Times New Roman" w:cs="Times New Roman"/>
+          <w:sz w:val="24"/>
+          <w:szCs w:val="24"/>
+        </w:rPr>
+        <w:t>végrehajt</w:t>
+      </w:r>
+      <w:r>
+        <w:rPr>
+          <w:rFonts w:ascii="Times New Roman" w:hAnsi="Times New Roman" w:cs="Times New Roman"/>
+          <w:sz w:val="24"/>
+          <w:szCs w:val="24"/>
+        </w:rPr>
+        <w:t xml:space="preserve"> a felhasználók számára. Ide tartozik a különböző számítások elvégzése a felhasználótól kapott és az adatbázisból kinyert adatok alapján, a felhasználói felület rétegből kapott kérések érvényesítése vagy továbbítása az adat elérési réteg felé. A </w:t>
+      </w:r>
+      <w:proofErr w:type="spellStart"/>
+      <w:r>
+        <w:rPr>
+          <w:rFonts w:ascii="Courier New" w:eastAsia="Times New Roman" w:hAnsi="Courier New" w:cs="Courier New"/>
+          <w:kern w:val="0"/>
+          <w:sz w:val="24"/>
+          <w:szCs w:val="24"/>
+          <w:lang w:eastAsia="hu-HU"/>
+          <w14:ligatures w14:val="none"/>
+        </w:rPr>
+        <w:t>hotelbooking</w:t>
+      </w:r>
+      <w:proofErr w:type="spellEnd"/>
+      <w:r>
+        <w:rPr>
+          <w:rFonts w:ascii="Courier New" w:eastAsia="Times New Roman" w:hAnsi="Courier New" w:cs="Courier New"/>
+          <w:kern w:val="0"/>
+          <w:sz w:val="24"/>
+          <w:szCs w:val="24"/>
+          <w:lang w:eastAsia="hu-HU"/>
+          <w14:ligatures w14:val="none"/>
+        </w:rPr>
+        <w:t>-app-service</w:t>
+      </w:r>
+      <w:r>
+        <w:rPr>
+          <w:rFonts w:ascii="Times New Roman" w:hAnsi="Times New Roman" w:cs="Times New Roman"/>
+          <w:sz w:val="24"/>
+          <w:szCs w:val="24"/>
+        </w:rPr>
+        <w:t xml:space="preserve"> modul felelős az alkalmazásom üzleti logikájáért.</w:t>
       </w:r>
     </w:p>
     <w:p>
@@ -19536,24 +19747,35 @@
           <w:bCs w:val="0"/>
         </w:rPr>
       </w:pPr>
-      <w:bookmarkStart w:id="43" w:name="_Toc165024131"/>
-      <w:proofErr w:type="spellStart"/>
       <w:r>
         <w:rPr>
           <w:b w:val="0"/>
           <w:bCs w:val="0"/>
         </w:rPr>
-        <w:t>Domain</w:t>
-      </w:r>
-      <w:proofErr w:type="spellEnd"/>
+        <w:t>Mode</w:t>
+      </w:r>
       <w:r>
         <w:rPr>
           <w:b w:val="0"/>
           <w:bCs w:val="0"/>
         </w:rPr>
+        <w:t>l</w:t>
+      </w:r>
+      <w:r>
+        <w:rPr>
+          <w:b w:val="0"/>
+          <w:bCs w:val="0"/>
+        </w:rPr>
+        <w:t>l</w:t>
+      </w:r>
+      <w:r>
+        <w:rPr>
+          <w:b w:val="0"/>
+          <w:bCs w:val="0"/>
+        </w:rPr>
         <w:t xml:space="preserve"> entitások és DTO</w:t>
       </w:r>
-      <w:bookmarkEnd w:id="43"/>
+      <w:bookmarkEnd w:id="42"/>
     </w:p>
     <w:p>
       <w:pPr>
@@ -19571,7 +19793,501 @@
           <w:sz w:val="24"/>
           <w:szCs w:val="24"/>
         </w:rPr>
-        <w:t>leírás</w:t>
+        <w:t>A felhasználóktól kapott legtöbb kérésnek a célja valamilyen adatbázissal kapcsolatos művelet.</w:t>
+      </w:r>
+      <w:r>
+        <w:rPr>
+          <w:rFonts w:ascii="Times New Roman" w:hAnsi="Times New Roman" w:cs="Times New Roman"/>
+          <w:sz w:val="24"/>
+          <w:szCs w:val="24"/>
+        </w:rPr>
+        <w:t xml:space="preserve"> Szobák hozzáadásához el kell menteni azokat az adatbázisba. Bejelentkezéshez le kell kérdezni az adott felhasználó nevét és jelszavát. Ezek a műveletek mind entitás osztályokkal dolgoznak. A probléma az, hogyha az üzleti logikánkban közvetlen ezekre az entitásokra támaszkodunk akkor túlságosan függeni fogunk tőlük, ami szembe megy a rétegekre bontás céljával.</w:t>
+      </w:r>
+      <w:r>
+        <w:rPr>
+          <w:rFonts w:ascii="Times New Roman" w:hAnsi="Times New Roman" w:cs="Times New Roman"/>
+          <w:sz w:val="24"/>
+          <w:szCs w:val="24"/>
+        </w:rPr>
+        <w:t xml:space="preserve"> Továbbá lehet, hogy egy entitásnak vannak olyan tulajdonságai, ami csak az adatbázisra tartozik</w:t>
+      </w:r>
+      <w:r>
+        <w:rPr>
+          <w:rFonts w:ascii="Times New Roman" w:hAnsi="Times New Roman" w:cs="Times New Roman"/>
+          <w:sz w:val="24"/>
+          <w:szCs w:val="24"/>
+        </w:rPr>
+        <w:t xml:space="preserve"> és nem szeretnénk, hogy a többi réteg hozzáférjen. Ilyen</w:t>
+      </w:r>
+      <w:r>
+        <w:rPr>
+          <w:rFonts w:ascii="Times New Roman" w:hAnsi="Times New Roman" w:cs="Times New Roman"/>
+          <w:sz w:val="24"/>
+          <w:szCs w:val="24"/>
+        </w:rPr>
+        <w:t xml:space="preserve"> például az </w:t>
+      </w:r>
+      <w:proofErr w:type="spellStart"/>
+      <w:r>
+        <w:rPr>
+          <w:rFonts w:ascii="Courier New" w:eastAsia="Times New Roman" w:hAnsi="Courier New" w:cs="Courier New"/>
+          <w:kern w:val="0"/>
+          <w:sz w:val="24"/>
+          <w:szCs w:val="24"/>
+          <w:lang w:eastAsia="hu-HU"/>
+          <w14:ligatures w14:val="none"/>
+        </w:rPr>
+        <w:t>Id</w:t>
+      </w:r>
+      <w:proofErr w:type="spellEnd"/>
+      <w:r>
+        <w:rPr>
+          <w:rFonts w:ascii="Times New Roman" w:hAnsi="Times New Roman" w:cs="Times New Roman"/>
+          <w:sz w:val="24"/>
+          <w:szCs w:val="24"/>
+        </w:rPr>
+        <w:t xml:space="preserve"> mező.</w:t>
+      </w:r>
+    </w:p>
+    <w:p>
+      <w:pPr>
+        <w:spacing w:after="320" w:line="360" w:lineRule="auto"/>
+        <w:ind w:firstLine="576"/>
+        <w:rPr>
+          <w:rFonts w:ascii="Times New Roman" w:hAnsi="Times New Roman" w:cs="Times New Roman"/>
+          <w:sz w:val="24"/>
+          <w:szCs w:val="24"/>
+        </w:rPr>
+      </w:pPr>
+      <w:r>
+        <w:rPr>
+          <w:rFonts w:ascii="Times New Roman" w:hAnsi="Times New Roman" w:cs="Times New Roman"/>
+          <w:sz w:val="24"/>
+          <w:szCs w:val="24"/>
+        </w:rPr>
+        <w:t>Valahogy mégis el kell végezni a szükséges műveleteket egy adott entitáson. Ennek érdekében létrehoztam a model</w:t>
+      </w:r>
+      <w:r>
+        <w:rPr>
+          <w:rFonts w:ascii="Times New Roman" w:hAnsi="Times New Roman" w:cs="Times New Roman"/>
+          <w:sz w:val="24"/>
+          <w:szCs w:val="24"/>
+        </w:rPr>
+        <w:t>l</w:t>
+      </w:r>
+      <w:r>
+        <w:rPr>
+          <w:rFonts w:ascii="Times New Roman" w:hAnsi="Times New Roman" w:cs="Times New Roman"/>
+          <w:sz w:val="24"/>
+          <w:szCs w:val="24"/>
+        </w:rPr>
+        <w:t xml:space="preserve"> entitásokat, amik a </w:t>
+      </w:r>
+      <w:proofErr w:type="spellStart"/>
+      <w:r>
+        <w:rPr>
+          <w:rFonts w:ascii="Courier New" w:eastAsia="Times New Roman" w:hAnsi="Courier New" w:cs="Courier New"/>
+          <w:kern w:val="0"/>
+          <w:sz w:val="24"/>
+          <w:szCs w:val="24"/>
+          <w:lang w:eastAsia="hu-HU"/>
+          <w14:ligatures w14:val="none"/>
+        </w:rPr>
+        <w:t>hotelbooking</w:t>
+      </w:r>
+      <w:proofErr w:type="spellEnd"/>
+      <w:r>
+        <w:rPr>
+          <w:rFonts w:ascii="Courier New" w:eastAsia="Times New Roman" w:hAnsi="Courier New" w:cs="Courier New"/>
+          <w:kern w:val="0"/>
+          <w:sz w:val="24"/>
+          <w:szCs w:val="24"/>
+          <w:lang w:eastAsia="hu-HU"/>
+          <w14:ligatures w14:val="none"/>
+        </w:rPr>
+        <w:t>-app-</w:t>
+      </w:r>
+      <w:proofErr w:type="spellStart"/>
+      <w:r>
+        <w:rPr>
+          <w:rFonts w:ascii="Courier New" w:eastAsia="Times New Roman" w:hAnsi="Courier New" w:cs="Courier New"/>
+          <w:kern w:val="0"/>
+          <w:sz w:val="24"/>
+          <w:szCs w:val="24"/>
+          <w:lang w:eastAsia="hu-HU"/>
+          <w14:ligatures w14:val="none"/>
+        </w:rPr>
+        <w:t>presentation</w:t>
+      </w:r>
+      <w:proofErr w:type="spellEnd"/>
+      <w:r>
+        <w:rPr>
+          <w:rFonts w:ascii="Times New Roman" w:hAnsi="Times New Roman" w:cs="Times New Roman"/>
+          <w:sz w:val="24"/>
+          <w:szCs w:val="24"/>
+        </w:rPr>
+        <w:t xml:space="preserve"> </w:t>
+      </w:r>
+      <w:r>
+        <w:rPr>
+          <w:rFonts w:ascii="Times New Roman" w:hAnsi="Times New Roman" w:cs="Times New Roman"/>
+          <w:sz w:val="24"/>
+          <w:szCs w:val="24"/>
+        </w:rPr>
+        <w:t xml:space="preserve">modulban lévő </w:t>
+      </w:r>
+      <w:r>
+        <w:rPr>
+          <w:rFonts w:ascii="Times New Roman" w:hAnsi="Times New Roman" w:cs="Times New Roman"/>
+          <w:sz w:val="24"/>
+          <w:szCs w:val="24"/>
+        </w:rPr>
+        <w:t xml:space="preserve">entitásaimnak majdnem teljesen megegyező másai. A </w:t>
+      </w:r>
+      <w:proofErr w:type="spellStart"/>
+      <w:r>
+        <w:rPr>
+          <w:rFonts w:ascii="Courier New" w:eastAsia="Times New Roman" w:hAnsi="Courier New" w:cs="Courier New"/>
+          <w:kern w:val="0"/>
+          <w:sz w:val="24"/>
+          <w:szCs w:val="24"/>
+          <w:lang w:eastAsia="hu-HU"/>
+          <w14:ligatures w14:val="none"/>
+        </w:rPr>
+        <w:t>hotelbooking</w:t>
+      </w:r>
+      <w:proofErr w:type="spellEnd"/>
+      <w:r>
+        <w:rPr>
+          <w:rFonts w:ascii="Courier New" w:eastAsia="Times New Roman" w:hAnsi="Courier New" w:cs="Courier New"/>
+          <w:kern w:val="0"/>
+          <w:sz w:val="24"/>
+          <w:szCs w:val="24"/>
+          <w:lang w:eastAsia="hu-HU"/>
+          <w14:ligatures w14:val="none"/>
+        </w:rPr>
+        <w:t>-app-service</w:t>
+      </w:r>
+      <w:r>
+        <w:rPr>
+          <w:rFonts w:ascii="Times New Roman" w:hAnsi="Times New Roman" w:cs="Times New Roman"/>
+          <w:sz w:val="24"/>
+          <w:szCs w:val="24"/>
+        </w:rPr>
+        <w:t xml:space="preserve"> modul a saját model</w:t>
+      </w:r>
+      <w:r>
+        <w:rPr>
+          <w:rFonts w:ascii="Times New Roman" w:hAnsi="Times New Roman" w:cs="Times New Roman"/>
+          <w:sz w:val="24"/>
+          <w:szCs w:val="24"/>
+        </w:rPr>
+        <w:t>l</w:t>
+      </w:r>
+      <w:r>
+        <w:rPr>
+          <w:rFonts w:ascii="Times New Roman" w:hAnsi="Times New Roman" w:cs="Times New Roman"/>
+          <w:sz w:val="24"/>
+          <w:szCs w:val="24"/>
+        </w:rPr>
+        <w:t xml:space="preserve"> entitás osztályaival dolgozik. Az adatbázisból kapott entitásokat e</w:t>
+      </w:r>
+      <w:r>
+        <w:rPr>
+          <w:rFonts w:ascii="Times New Roman" w:hAnsi="Times New Roman" w:cs="Times New Roman"/>
+          <w:sz w:val="24"/>
+          <w:szCs w:val="24"/>
+        </w:rPr>
+        <w:t>zekre</w:t>
+      </w:r>
+      <w:r>
+        <w:rPr>
+          <w:rFonts w:ascii="Times New Roman" w:hAnsi="Times New Roman" w:cs="Times New Roman"/>
+          <w:sz w:val="24"/>
+          <w:szCs w:val="24"/>
+        </w:rPr>
+        <w:t xml:space="preserve"> alakítja át és</w:t>
+      </w:r>
+      <w:r>
+        <w:rPr>
+          <w:rFonts w:ascii="Times New Roman" w:hAnsi="Times New Roman" w:cs="Times New Roman"/>
+          <w:sz w:val="24"/>
+          <w:szCs w:val="24"/>
+        </w:rPr>
+        <w:t xml:space="preserve"> mielőtt elküldene valamit, azt ebből alakítja </w:t>
+      </w:r>
+      <w:r>
+        <w:rPr>
+          <w:rFonts w:ascii="Times New Roman" w:hAnsi="Times New Roman" w:cs="Times New Roman"/>
+          <w:sz w:val="24"/>
+          <w:szCs w:val="24"/>
+        </w:rPr>
+        <w:t>vissza</w:t>
+      </w:r>
+      <w:r>
+        <w:rPr>
+          <w:rFonts w:ascii="Times New Roman" w:hAnsi="Times New Roman" w:cs="Times New Roman"/>
+          <w:sz w:val="24"/>
+          <w:szCs w:val="24"/>
+        </w:rPr>
+        <w:t>. Ennek köszönhetően</w:t>
+      </w:r>
+      <w:r>
+        <w:rPr>
+          <w:rFonts w:ascii="Times New Roman" w:hAnsi="Times New Roman" w:cs="Times New Roman"/>
+          <w:sz w:val="24"/>
+          <w:szCs w:val="24"/>
+        </w:rPr>
+        <w:t>,</w:t>
+      </w:r>
+      <w:r>
+        <w:rPr>
+          <w:rFonts w:ascii="Times New Roman" w:hAnsi="Times New Roman" w:cs="Times New Roman"/>
+          <w:sz w:val="24"/>
+          <w:szCs w:val="24"/>
+        </w:rPr>
+        <w:t xml:space="preserve"> ha valamilyen változás történne az </w:t>
+      </w:r>
+      <w:r>
+        <w:rPr>
+          <w:rFonts w:ascii="Times New Roman" w:hAnsi="Times New Roman" w:cs="Times New Roman"/>
+          <w:sz w:val="24"/>
+          <w:szCs w:val="24"/>
+        </w:rPr>
+        <w:t>adat elérés</w:t>
+      </w:r>
+      <w:r>
+        <w:rPr>
+          <w:rFonts w:ascii="Times New Roman" w:hAnsi="Times New Roman" w:cs="Times New Roman"/>
+          <w:sz w:val="24"/>
+          <w:szCs w:val="24"/>
+        </w:rPr>
+        <w:t xml:space="preserve"> működésében az kisebb eséllyel okozná az üzleti logika változását és elég lenne csak az átalakításért felelős logikát átírni.</w:t>
+      </w:r>
+    </w:p>
+    <w:p>
+      <w:pPr>
+        <w:spacing w:after="320" w:line="360" w:lineRule="auto"/>
+        <w:ind w:firstLine="576"/>
+        <w:rPr>
+          <w:rFonts w:ascii="Times New Roman" w:hAnsi="Times New Roman" w:cs="Times New Roman"/>
+          <w:sz w:val="24"/>
+          <w:szCs w:val="24"/>
+        </w:rPr>
+      </w:pPr>
+      <w:r>
+        <w:rPr>
+          <w:rFonts w:ascii="Times New Roman" w:hAnsi="Times New Roman" w:cs="Times New Roman"/>
+          <w:sz w:val="24"/>
+          <w:szCs w:val="24"/>
+        </w:rPr>
+        <w:t>Vannak helyzetek, amikor információt szeretnénk átadni a rétegek között, de ezek nem köthetők egy adott entitáshoz</w:t>
+      </w:r>
+      <w:r>
+        <w:rPr>
+          <w:rFonts w:ascii="Times New Roman" w:hAnsi="Times New Roman" w:cs="Times New Roman"/>
+          <w:sz w:val="24"/>
+          <w:szCs w:val="24"/>
+        </w:rPr>
+        <w:t>, vagy ha mégis, az túl zavaros lenne</w:t>
+      </w:r>
+      <w:r>
+        <w:rPr>
+          <w:rFonts w:ascii="Times New Roman" w:hAnsi="Times New Roman" w:cs="Times New Roman"/>
+          <w:sz w:val="24"/>
+          <w:szCs w:val="24"/>
+        </w:rPr>
+        <w:t xml:space="preserve">. Ebben az esetben </w:t>
+      </w:r>
+      <w:r>
+        <w:rPr>
+          <w:rFonts w:ascii="Times New Roman" w:hAnsi="Times New Roman" w:cs="Times New Roman"/>
+          <w:sz w:val="24"/>
+          <w:szCs w:val="24"/>
+        </w:rPr>
+        <w:lastRenderedPageBreak/>
+        <w:t xml:space="preserve">adatátviteli objektumokat (Data </w:t>
+      </w:r>
+      <w:proofErr w:type="spellStart"/>
+      <w:r>
+        <w:rPr>
+          <w:rFonts w:ascii="Times New Roman" w:hAnsi="Times New Roman" w:cs="Times New Roman"/>
+          <w:sz w:val="24"/>
+          <w:szCs w:val="24"/>
+        </w:rPr>
+        <w:t>Transfer</w:t>
+      </w:r>
+      <w:proofErr w:type="spellEnd"/>
+      <w:r>
+        <w:rPr>
+          <w:rFonts w:ascii="Times New Roman" w:hAnsi="Times New Roman" w:cs="Times New Roman"/>
+          <w:sz w:val="24"/>
+          <w:szCs w:val="24"/>
+        </w:rPr>
+        <w:t xml:space="preserve"> </w:t>
+      </w:r>
+      <w:proofErr w:type="spellStart"/>
+      <w:r>
+        <w:rPr>
+          <w:rFonts w:ascii="Times New Roman" w:hAnsi="Times New Roman" w:cs="Times New Roman"/>
+          <w:sz w:val="24"/>
+          <w:szCs w:val="24"/>
+        </w:rPr>
+        <w:t>Object</w:t>
+      </w:r>
+      <w:proofErr w:type="spellEnd"/>
+      <w:r>
+        <w:rPr>
+          <w:rFonts w:ascii="Times New Roman" w:hAnsi="Times New Roman" w:cs="Times New Roman"/>
+          <w:sz w:val="24"/>
+          <w:szCs w:val="24"/>
+        </w:rPr>
+        <w:t xml:space="preserve"> vagy DTO) használhatunk. Ilyen például a </w:t>
+      </w:r>
+      <w:r>
+        <w:rPr>
+          <w:rFonts w:ascii="Times New Roman" w:hAnsi="Times New Roman" w:cs="Times New Roman"/>
+          <w:sz w:val="24"/>
+          <w:szCs w:val="24"/>
+        </w:rPr>
+        <w:t xml:space="preserve">felhasználói felület réteg </w:t>
+      </w:r>
+      <w:proofErr w:type="spellStart"/>
+      <w:r>
+        <w:rPr>
+          <w:rFonts w:ascii="Times New Roman" w:hAnsi="Times New Roman" w:cs="Times New Roman"/>
+          <w:sz w:val="24"/>
+          <w:szCs w:val="24"/>
+        </w:rPr>
+        <w:t>RoomSearchFormDTO</w:t>
+      </w:r>
+      <w:proofErr w:type="spellEnd"/>
+      <w:r>
+        <w:rPr>
+          <w:rFonts w:ascii="Times New Roman" w:hAnsi="Times New Roman" w:cs="Times New Roman"/>
+          <w:sz w:val="24"/>
+          <w:szCs w:val="24"/>
+        </w:rPr>
+        <w:t xml:space="preserve"> osztálya</w:t>
+      </w:r>
+      <w:r>
+        <w:rPr>
+          <w:rFonts w:ascii="Times New Roman" w:hAnsi="Times New Roman" w:cs="Times New Roman"/>
+          <w:sz w:val="24"/>
+          <w:szCs w:val="24"/>
+        </w:rPr>
+        <w:t xml:space="preserve">. A keresési feltételek, amiket a felhasználó a kezdőlapon ad meg </w:t>
+      </w:r>
+      <w:r>
+        <w:rPr>
+          <w:rFonts w:ascii="Times New Roman" w:hAnsi="Times New Roman" w:cs="Times New Roman"/>
+          <w:sz w:val="24"/>
+          <w:szCs w:val="24"/>
+        </w:rPr>
+        <w:t>egy ilyen</w:t>
+      </w:r>
+      <w:r>
+        <w:rPr>
+          <w:rFonts w:ascii="Times New Roman" w:hAnsi="Times New Roman" w:cs="Times New Roman"/>
+          <w:sz w:val="24"/>
+          <w:szCs w:val="24"/>
+        </w:rPr>
+        <w:t xml:space="preserve"> objektumba kerülnek. </w:t>
+      </w:r>
+      <w:r>
+        <w:rPr>
+          <w:rFonts w:ascii="Times New Roman" w:hAnsi="Times New Roman" w:cs="Times New Roman"/>
+          <w:sz w:val="24"/>
+          <w:szCs w:val="24"/>
+        </w:rPr>
+        <w:t xml:space="preserve">Ezt előbb átalakítjuk </w:t>
+      </w:r>
+      <w:proofErr w:type="spellStart"/>
+      <w:r>
+        <w:rPr>
+          <w:rFonts w:ascii="Times New Roman" w:hAnsi="Times New Roman" w:cs="Times New Roman"/>
+          <w:sz w:val="24"/>
+          <w:szCs w:val="24"/>
+        </w:rPr>
+        <w:t>RoomSearchForm</w:t>
+      </w:r>
+      <w:r>
+        <w:rPr>
+          <w:rFonts w:ascii="Times New Roman" w:hAnsi="Times New Roman" w:cs="Times New Roman"/>
+          <w:sz w:val="24"/>
+          <w:szCs w:val="24"/>
+        </w:rPr>
+        <w:t>Service</w:t>
+      </w:r>
+      <w:r>
+        <w:rPr>
+          <w:rFonts w:ascii="Times New Roman" w:hAnsi="Times New Roman" w:cs="Times New Roman"/>
+          <w:sz w:val="24"/>
+          <w:szCs w:val="24"/>
+        </w:rPr>
+        <w:t>DTO</w:t>
+      </w:r>
+      <w:proofErr w:type="spellEnd"/>
+      <w:r>
+        <w:rPr>
+          <w:rFonts w:ascii="Times New Roman" w:hAnsi="Times New Roman" w:cs="Times New Roman"/>
+          <w:sz w:val="24"/>
+          <w:szCs w:val="24"/>
+        </w:rPr>
+        <w:t>-objektummá és továbbítjuk a keresésért felelős üzleti logika felé.</w:t>
+      </w:r>
+      <w:r>
+        <w:rPr>
+          <w:rFonts w:ascii="Times New Roman" w:hAnsi="Times New Roman" w:cs="Times New Roman"/>
+          <w:sz w:val="24"/>
+          <w:szCs w:val="24"/>
+        </w:rPr>
+        <w:t xml:space="preserve"> A modell entitásokra is tekinthetünk DTO-ként, hisz a feladatuk szintén objektumok továbbítása a kód különböző részei között. Csupán azért különítettem el, hogy egyértelművé tegyem, ezek</w:t>
+      </w:r>
+      <w:r>
+        <w:rPr>
+          <w:rFonts w:ascii="Times New Roman" w:hAnsi="Times New Roman" w:cs="Times New Roman"/>
+          <w:sz w:val="24"/>
+          <w:szCs w:val="24"/>
+        </w:rPr>
+        <w:t xml:space="preserve"> konkrét entitásokat jelképeznek.</w:t>
+      </w:r>
+    </w:p>
+    <w:p>
+      <w:pPr>
+        <w:spacing w:after="320" w:line="360" w:lineRule="auto"/>
+        <w:ind w:firstLine="576"/>
+        <w:rPr>
+          <w:rFonts w:ascii="Times New Roman" w:hAnsi="Times New Roman" w:cs="Times New Roman"/>
+          <w:sz w:val="24"/>
+          <w:szCs w:val="24"/>
+        </w:rPr>
+      </w:pPr>
+      <w:r>
+        <w:rPr>
+          <w:rFonts w:ascii="Times New Roman" w:hAnsi="Times New Roman" w:cs="Times New Roman"/>
+          <w:sz w:val="24"/>
+          <w:szCs w:val="24"/>
+        </w:rPr>
+        <w:t xml:space="preserve">*kép </w:t>
+      </w:r>
+      <w:proofErr w:type="spellStart"/>
+      <w:r>
+        <w:rPr>
+          <w:rFonts w:ascii="Times New Roman" w:hAnsi="Times New Roman" w:cs="Times New Roman"/>
+          <w:sz w:val="24"/>
+          <w:szCs w:val="24"/>
+        </w:rPr>
+        <w:t>RoomSearchFormServiceDTO</w:t>
+      </w:r>
+      <w:proofErr w:type="spellEnd"/>
+      <w:r>
+        <w:rPr>
+          <w:rFonts w:ascii="Times New Roman" w:hAnsi="Times New Roman" w:cs="Times New Roman"/>
+          <w:sz w:val="24"/>
+          <w:szCs w:val="24"/>
+        </w:rPr>
+        <w:t>*</w:t>
       </w:r>
     </w:p>
     <w:p>
@@ -19587,7 +20303,7 @@
           <w:bCs w:val="0"/>
         </w:rPr>
       </w:pPr>
-      <w:bookmarkStart w:id="44" w:name="_Toc165024132"/>
+      <w:bookmarkStart w:id="43" w:name="_Toc165024132"/>
       <w:proofErr w:type="spellStart"/>
       <w:r>
         <w:rPr>
@@ -19620,7 +20336,7 @@
         </w:rPr>
         <w:t xml:space="preserve"> osztályok</w:t>
       </w:r>
-      <w:bookmarkEnd w:id="44"/>
+      <w:bookmarkEnd w:id="43"/>
     </w:p>
     <w:p>
       <w:pPr>
@@ -19638,7 +20354,242 @@
           <w:sz w:val="24"/>
           <w:szCs w:val="24"/>
         </w:rPr>
-        <w:t>leírás</w:t>
+        <w:t xml:space="preserve">A </w:t>
+      </w:r>
+      <w:proofErr w:type="spellStart"/>
+      <w:r>
+        <w:rPr>
+          <w:rFonts w:ascii="Courier New" w:eastAsia="Times New Roman" w:hAnsi="Courier New" w:cs="Courier New"/>
+          <w:kern w:val="0"/>
+          <w:sz w:val="24"/>
+          <w:szCs w:val="24"/>
+          <w:lang w:eastAsia="hu-HU"/>
+          <w14:ligatures w14:val="none"/>
+        </w:rPr>
+        <w:t>T</w:t>
+      </w:r>
+      <w:r>
+        <w:rPr>
+          <w:rFonts w:ascii="Courier New" w:eastAsia="Times New Roman" w:hAnsi="Courier New" w:cs="Courier New"/>
+          <w:kern w:val="0"/>
+          <w:sz w:val="24"/>
+          <w:szCs w:val="24"/>
+          <w:lang w:eastAsia="hu-HU"/>
+          <w14:ligatures w14:val="none"/>
+        </w:rPr>
+        <w:t>ransformer</w:t>
+      </w:r>
+      <w:proofErr w:type="spellEnd"/>
+      <w:r>
+        <w:rPr>
+          <w:rFonts w:ascii="Times New Roman" w:hAnsi="Times New Roman" w:cs="Times New Roman"/>
+          <w:sz w:val="24"/>
+          <w:szCs w:val="24"/>
+        </w:rPr>
+        <w:t xml:space="preserve"> osztályok azért felelősek, hogy az alsó rétegekkel való kommunikáció során átalakítsák az entitás vagy DTO objektumokat. Erre a </w:t>
+      </w:r>
+      <w:proofErr w:type="spellStart"/>
+      <w:r>
+        <w:rPr>
+          <w:rFonts w:ascii="Times New Roman" w:hAnsi="Times New Roman" w:cs="Times New Roman"/>
+          <w:sz w:val="24"/>
+          <w:szCs w:val="24"/>
+        </w:rPr>
+        <w:t>ModelMapper</w:t>
+      </w:r>
+      <w:proofErr w:type="spellEnd"/>
+      <w:r>
+        <w:rPr>
+          <w:rFonts w:ascii="Times New Roman" w:hAnsi="Times New Roman" w:cs="Times New Roman"/>
+          <w:sz w:val="24"/>
+          <w:szCs w:val="24"/>
+        </w:rPr>
+        <w:t xml:space="preserve"> </w:t>
+      </w:r>
+      <w:proofErr w:type="spellStart"/>
+      <w:r>
+        <w:rPr>
+          <w:rFonts w:ascii="Times New Roman" w:hAnsi="Times New Roman" w:cs="Times New Roman"/>
+          <w:sz w:val="24"/>
+          <w:szCs w:val="24"/>
+        </w:rPr>
+        <w:t>programkönyvtárat</w:t>
+      </w:r>
+      <w:proofErr w:type="spellEnd"/>
+      <w:r>
+        <w:rPr>
+          <w:rFonts w:ascii="Times New Roman" w:hAnsi="Times New Roman" w:cs="Times New Roman"/>
+          <w:sz w:val="24"/>
+          <w:szCs w:val="24"/>
+        </w:rPr>
+        <w:t xml:space="preserve"> használtam fel</w:t>
+      </w:r>
+      <w:r>
+        <w:rPr>
+          <w:rFonts w:ascii="Times New Roman" w:hAnsi="Times New Roman" w:cs="Times New Roman"/>
+          <w:sz w:val="24"/>
+          <w:szCs w:val="24"/>
+        </w:rPr>
+        <w:t xml:space="preserve">. A </w:t>
+      </w:r>
+      <w:proofErr w:type="spellStart"/>
+      <w:r>
+        <w:rPr>
+          <w:rFonts w:ascii="Times New Roman" w:hAnsi="Times New Roman" w:cs="Times New Roman"/>
+          <w:sz w:val="24"/>
+          <w:szCs w:val="24"/>
+        </w:rPr>
+        <w:t>ModelMapper</w:t>
+      </w:r>
+      <w:proofErr w:type="spellEnd"/>
+      <w:r>
+        <w:rPr>
+          <w:rFonts w:ascii="Times New Roman" w:hAnsi="Times New Roman" w:cs="Times New Roman"/>
+          <w:sz w:val="24"/>
+          <w:szCs w:val="24"/>
+        </w:rPr>
+        <w:t xml:space="preserve"> képes arra,</w:t>
+      </w:r>
+      <w:r>
+        <w:rPr>
+          <w:rFonts w:ascii="Times New Roman" w:hAnsi="Times New Roman" w:cs="Times New Roman"/>
+          <w:sz w:val="24"/>
+          <w:szCs w:val="24"/>
+        </w:rPr>
+        <w:t xml:space="preserve"> hogy</w:t>
+      </w:r>
+      <w:r>
+        <w:rPr>
+          <w:rFonts w:ascii="Times New Roman" w:hAnsi="Times New Roman" w:cs="Times New Roman"/>
+          <w:sz w:val="24"/>
+          <w:szCs w:val="24"/>
+        </w:rPr>
+        <w:t xml:space="preserve"> </w:t>
+      </w:r>
+      <w:r>
+        <w:rPr>
+          <w:rFonts w:ascii="Times New Roman" w:hAnsi="Times New Roman" w:cs="Times New Roman"/>
+          <w:sz w:val="24"/>
+          <w:szCs w:val="24"/>
+        </w:rPr>
+        <w:t xml:space="preserve">konvenciók alapján </w:t>
+      </w:r>
+      <w:r>
+        <w:rPr>
+          <w:rFonts w:ascii="Times New Roman" w:hAnsi="Times New Roman" w:cs="Times New Roman"/>
+          <w:sz w:val="24"/>
+          <w:szCs w:val="24"/>
+        </w:rPr>
+        <w:t>átalakítsa egy osztály példányát egy más</w:t>
+      </w:r>
+      <w:r>
+        <w:rPr>
+          <w:rFonts w:ascii="Times New Roman" w:hAnsi="Times New Roman" w:cs="Times New Roman"/>
+          <w:sz w:val="24"/>
+          <w:szCs w:val="24"/>
+        </w:rPr>
+        <w:t>ik</w:t>
+      </w:r>
+      <w:r>
+        <w:rPr>
+          <w:rFonts w:ascii="Times New Roman" w:hAnsi="Times New Roman" w:cs="Times New Roman"/>
+          <w:sz w:val="24"/>
+          <w:szCs w:val="24"/>
+        </w:rPr>
+        <w:t xml:space="preserve"> típusú</w:t>
+      </w:r>
+      <w:r>
+        <w:rPr>
+          <w:rFonts w:ascii="Times New Roman" w:hAnsi="Times New Roman" w:cs="Times New Roman"/>
+          <w:sz w:val="24"/>
+          <w:szCs w:val="24"/>
+        </w:rPr>
+        <w:t>, ám hozzá nagyban hasonló</w:t>
+      </w:r>
+      <w:r>
+        <w:rPr>
+          <w:rFonts w:ascii="Times New Roman" w:hAnsi="Times New Roman" w:cs="Times New Roman"/>
+          <w:sz w:val="24"/>
+          <w:szCs w:val="24"/>
+        </w:rPr>
+        <w:t xml:space="preserve"> osztál</w:t>
+      </w:r>
+      <w:r>
+        <w:rPr>
+          <w:rFonts w:ascii="Times New Roman" w:hAnsi="Times New Roman" w:cs="Times New Roman"/>
+          <w:sz w:val="24"/>
+          <w:szCs w:val="24"/>
+        </w:rPr>
+        <w:t>y példányává</w:t>
+      </w:r>
+      <w:r>
+        <w:rPr>
+          <w:rFonts w:ascii="Times New Roman" w:hAnsi="Times New Roman" w:cs="Times New Roman"/>
+          <w:sz w:val="24"/>
+          <w:szCs w:val="24"/>
+        </w:rPr>
+        <w:t>. Azokra a különleges esetekre</w:t>
+      </w:r>
+      <w:r>
+        <w:rPr>
+          <w:rFonts w:ascii="Times New Roman" w:hAnsi="Times New Roman" w:cs="Times New Roman"/>
+          <w:sz w:val="24"/>
+          <w:szCs w:val="24"/>
+        </w:rPr>
+        <w:t>,</w:t>
+      </w:r>
+      <w:r>
+        <w:rPr>
+          <w:rFonts w:ascii="Times New Roman" w:hAnsi="Times New Roman" w:cs="Times New Roman"/>
+          <w:sz w:val="24"/>
+          <w:szCs w:val="24"/>
+        </w:rPr>
+        <w:t xml:space="preserve"> ahol </w:t>
+      </w:r>
+      <w:r>
+        <w:rPr>
+          <w:rFonts w:ascii="Times New Roman" w:hAnsi="Times New Roman" w:cs="Times New Roman"/>
+          <w:sz w:val="24"/>
+          <w:szCs w:val="24"/>
+        </w:rPr>
+        <w:t>a meglévő mezőkből nem tudja megfelelően elvégezni az átalakítást megadhatunk saját szabályokat.</w:t>
+      </w:r>
+    </w:p>
+    <w:p>
+      <w:pPr>
+        <w:spacing w:after="320" w:line="360" w:lineRule="auto"/>
+        <w:ind w:firstLine="576"/>
+        <w:rPr>
+          <w:rFonts w:ascii="Times New Roman" w:hAnsi="Times New Roman" w:cs="Times New Roman"/>
+          <w:sz w:val="24"/>
+          <w:szCs w:val="24"/>
+        </w:rPr>
+      </w:pPr>
+      <w:r>
+        <w:rPr>
+          <w:rFonts w:ascii="Times New Roman" w:hAnsi="Times New Roman" w:cs="Times New Roman"/>
+          <w:sz w:val="24"/>
+          <w:szCs w:val="24"/>
+        </w:rPr>
+        <w:t xml:space="preserve">*kép </w:t>
+      </w:r>
+      <w:proofErr w:type="spellStart"/>
+      <w:r>
+        <w:rPr>
+          <w:rFonts w:ascii="Times New Roman" w:hAnsi="Times New Roman" w:cs="Times New Roman"/>
+          <w:sz w:val="24"/>
+          <w:szCs w:val="24"/>
+        </w:rPr>
+        <w:t>UserTransformer</w:t>
+      </w:r>
+      <w:proofErr w:type="spellEnd"/>
+      <w:r>
+        <w:rPr>
+          <w:rFonts w:ascii="Times New Roman" w:hAnsi="Times New Roman" w:cs="Times New Roman"/>
+          <w:sz w:val="24"/>
+          <w:szCs w:val="24"/>
+        </w:rPr>
+        <w:t>*</w:t>
       </w:r>
     </w:p>
     <w:p>
@@ -19654,7 +20605,7 @@
           <w:bCs w:val="0"/>
         </w:rPr>
       </w:pPr>
-      <w:bookmarkStart w:id="45" w:name="_Toc165024133"/>
+      <w:bookmarkStart w:id="44" w:name="_Toc165024133"/>
       <w:proofErr w:type="spellStart"/>
       <w:r>
         <w:rPr>
@@ -19671,7 +20622,7 @@
         </w:rPr>
         <w:t xml:space="preserve"> osztályok</w:t>
       </w:r>
-      <w:bookmarkEnd w:id="45"/>
+      <w:bookmarkEnd w:id="44"/>
     </w:p>
     <w:p>
       <w:pPr>
@@ -19705,7 +20656,7 @@
           <w:bCs w:val="0"/>
         </w:rPr>
       </w:pPr>
-      <w:bookmarkStart w:id="46" w:name="_Toc165024134"/>
+      <w:bookmarkStart w:id="45" w:name="_Toc165024134"/>
       <w:r>
         <w:rPr>
           <w:b w:val="0"/>
@@ -19713,7 +20664,7 @@
         </w:rPr>
         <w:t>Service osztályok</w:t>
       </w:r>
-      <w:bookmarkEnd w:id="46"/>
+      <w:bookmarkEnd w:id="45"/>
     </w:p>
     <w:p>
       <w:pPr>
@@ -19747,7 +20698,7 @@
           <w:bCs w:val="0"/>
         </w:rPr>
       </w:pPr>
-      <w:bookmarkStart w:id="47" w:name="_Toc165024135"/>
+      <w:bookmarkStart w:id="46" w:name="_Toc165024135"/>
       <w:r>
         <w:rPr>
           <w:b w:val="0"/>
@@ -19755,7 +20706,7 @@
         </w:rPr>
         <w:t>Képek kezelése</w:t>
       </w:r>
-      <w:bookmarkEnd w:id="47"/>
+      <w:bookmarkEnd w:id="46"/>
     </w:p>
     <w:p>
       <w:pPr>
@@ -19782,16 +20733,13 @@
         <w:spacing w:before="0" w:after="320" w:line="360" w:lineRule="auto"/>
         <w:ind w:left="578" w:hanging="578"/>
       </w:pPr>
-      <w:bookmarkStart w:id="48" w:name="_Toc165024136"/>
-      <w:proofErr w:type="spellStart"/>
-      <w:r>
-        <w:t>Presentation</w:t>
-      </w:r>
-      <w:proofErr w:type="spellEnd"/>
-      <w:r>
-        <w:t xml:space="preserve"> réteg</w:t>
-      </w:r>
-      <w:bookmarkEnd w:id="48"/>
+      <w:r>
+        <w:lastRenderedPageBreak/>
+        <w:t>Felhasználói felület réte</w:t>
+      </w:r>
+      <w:r>
+        <w:t>g</w:t>
+      </w:r>
     </w:p>
     <w:p>
       <w:pPr>
@@ -19994,7 +20942,6 @@
           <w:sz w:val="24"/>
           <w:szCs w:val="24"/>
         </w:rPr>
-        <w:lastRenderedPageBreak/>
         <w:t xml:space="preserve">Hiba kezelés: </w:t>
       </w:r>
       <w:proofErr w:type="spellStart"/>
@@ -20101,13 +21048,56 @@
           <w:bCs w:val="0"/>
         </w:rPr>
       </w:pPr>
-      <w:bookmarkStart w:id="49" w:name="_Toc165024137"/>
+      <w:bookmarkStart w:id="47" w:name="_Toc165024137"/>
       <w:r>
         <w:rPr>
           <w:b w:val="0"/>
           <w:bCs w:val="0"/>
         </w:rPr>
         <w:t>Lokalizáció</w:t>
+      </w:r>
+      <w:bookmarkEnd w:id="47"/>
+    </w:p>
+    <w:p>
+      <w:pPr>
+        <w:spacing w:after="320" w:line="360" w:lineRule="auto"/>
+        <w:ind w:firstLine="576"/>
+        <w:rPr>
+          <w:rFonts w:ascii="Times New Roman" w:hAnsi="Times New Roman" w:cs="Times New Roman"/>
+          <w:sz w:val="24"/>
+          <w:szCs w:val="24"/>
+        </w:rPr>
+      </w:pPr>
+      <w:r>
+        <w:rPr>
+          <w:rFonts w:ascii="Times New Roman" w:hAnsi="Times New Roman" w:cs="Times New Roman"/>
+          <w:sz w:val="24"/>
+          <w:szCs w:val="24"/>
+        </w:rPr>
+        <w:t>Lokalizációért felelős kód bemutatása</w:t>
+      </w:r>
+    </w:p>
+    <w:p>
+      <w:pPr>
+        <w:pStyle w:val="Cmsor1"/>
+        <w:spacing w:before="0" w:after="320" w:line="360" w:lineRule="auto"/>
+        <w:ind w:left="431" w:hanging="431"/>
+      </w:pPr>
+      <w:bookmarkStart w:id="48" w:name="_Toc165024138"/>
+      <w:r>
+        <w:t>Tesztelés</w:t>
+      </w:r>
+      <w:bookmarkEnd w:id="48"/>
+    </w:p>
+    <w:p>
+      <w:pPr>
+        <w:pStyle w:val="Cmsor2"/>
+        <w:spacing w:before="0" w:after="320" w:line="360" w:lineRule="auto"/>
+        <w:ind w:left="578" w:hanging="578"/>
+      </w:pPr>
+      <w:bookmarkStart w:id="49" w:name="_Toc165024139"/>
+      <w:r>
+        <w:t>Általános</w:t>
       </w:r>
       <w:bookmarkEnd w:id="49"/>
     </w:p>
@@ -20121,13 +21111,436 @@
           <w:szCs w:val="24"/>
         </w:rPr>
       </w:pPr>
-      <w:r>
-        <w:rPr>
-          <w:rFonts w:ascii="Times New Roman" w:hAnsi="Times New Roman" w:cs="Times New Roman"/>
-          <w:sz w:val="24"/>
-          <w:szCs w:val="24"/>
-        </w:rPr>
-        <w:t>Lokalizációért felelős kód bemutatása</w:t>
+      <w:proofErr w:type="spellStart"/>
+      <w:r>
+        <w:rPr>
+          <w:rFonts w:ascii="Times New Roman" w:hAnsi="Times New Roman" w:cs="Times New Roman"/>
+          <w:sz w:val="24"/>
+          <w:szCs w:val="24"/>
+        </w:rPr>
+        <w:t>Given</w:t>
+      </w:r>
+      <w:proofErr w:type="spellEnd"/>
+      <w:r>
+        <w:rPr>
+          <w:rFonts w:ascii="Times New Roman" w:hAnsi="Times New Roman" w:cs="Times New Roman"/>
+          <w:sz w:val="24"/>
+          <w:szCs w:val="24"/>
+        </w:rPr>
+        <w:t xml:space="preserve"> </w:t>
+      </w:r>
+      <w:proofErr w:type="spellStart"/>
+      <w:r>
+        <w:rPr>
+          <w:rFonts w:ascii="Times New Roman" w:hAnsi="Times New Roman" w:cs="Times New Roman"/>
+          <w:sz w:val="24"/>
+          <w:szCs w:val="24"/>
+        </w:rPr>
+        <w:t>When</w:t>
+      </w:r>
+      <w:proofErr w:type="spellEnd"/>
+      <w:r>
+        <w:rPr>
+          <w:rFonts w:ascii="Times New Roman" w:hAnsi="Times New Roman" w:cs="Times New Roman"/>
+          <w:sz w:val="24"/>
+          <w:szCs w:val="24"/>
+        </w:rPr>
+        <w:t xml:space="preserve"> </w:t>
+      </w:r>
+      <w:proofErr w:type="spellStart"/>
+      <w:r>
+        <w:rPr>
+          <w:rFonts w:ascii="Times New Roman" w:hAnsi="Times New Roman" w:cs="Times New Roman"/>
+          <w:sz w:val="24"/>
+          <w:szCs w:val="24"/>
+        </w:rPr>
+        <w:t>Then</w:t>
+      </w:r>
+      <w:proofErr w:type="spellEnd"/>
+      <w:r>
+        <w:rPr>
+          <w:rFonts w:ascii="Times New Roman" w:hAnsi="Times New Roman" w:cs="Times New Roman"/>
+          <w:sz w:val="24"/>
+          <w:szCs w:val="24"/>
+        </w:rPr>
+        <w:t xml:space="preserve">, </w:t>
+      </w:r>
+      <w:proofErr w:type="spellStart"/>
+      <w:r>
+        <w:rPr>
+          <w:rFonts w:ascii="Times New Roman" w:hAnsi="Times New Roman" w:cs="Times New Roman"/>
+          <w:sz w:val="24"/>
+          <w:szCs w:val="24"/>
+        </w:rPr>
+        <w:t>Arrange</w:t>
+      </w:r>
+      <w:proofErr w:type="spellEnd"/>
+      <w:r>
+        <w:rPr>
+          <w:rFonts w:ascii="Times New Roman" w:hAnsi="Times New Roman" w:cs="Times New Roman"/>
+          <w:sz w:val="24"/>
+          <w:szCs w:val="24"/>
+        </w:rPr>
+        <w:t xml:space="preserve"> </w:t>
+      </w:r>
+      <w:proofErr w:type="spellStart"/>
+      <w:r>
+        <w:rPr>
+          <w:rFonts w:ascii="Times New Roman" w:hAnsi="Times New Roman" w:cs="Times New Roman"/>
+          <w:sz w:val="24"/>
+          <w:szCs w:val="24"/>
+        </w:rPr>
+        <w:t>Act</w:t>
+      </w:r>
+      <w:proofErr w:type="spellEnd"/>
+      <w:r>
+        <w:rPr>
+          <w:rFonts w:ascii="Times New Roman" w:hAnsi="Times New Roman" w:cs="Times New Roman"/>
+          <w:sz w:val="24"/>
+          <w:szCs w:val="24"/>
+        </w:rPr>
+        <w:t xml:space="preserve"> </w:t>
+      </w:r>
+      <w:proofErr w:type="spellStart"/>
+      <w:r>
+        <w:rPr>
+          <w:rFonts w:ascii="Times New Roman" w:hAnsi="Times New Roman" w:cs="Times New Roman"/>
+          <w:sz w:val="24"/>
+          <w:szCs w:val="24"/>
+        </w:rPr>
+        <w:t>Assert</w:t>
+      </w:r>
+      <w:proofErr w:type="spellEnd"/>
+      <w:r>
+        <w:rPr>
+          <w:rFonts w:ascii="Times New Roman" w:hAnsi="Times New Roman" w:cs="Times New Roman"/>
+          <w:sz w:val="24"/>
+          <w:szCs w:val="24"/>
+        </w:rPr>
+        <w:t xml:space="preserve">. </w:t>
+      </w:r>
+      <w:r>
+        <w:rPr>
+          <w:rFonts w:ascii="Times New Roman" w:hAnsi="Times New Roman" w:cs="Times New Roman"/>
+          <w:sz w:val="24"/>
+          <w:szCs w:val="24"/>
+        </w:rPr>
+        <w:t xml:space="preserve">Egy </w:t>
+      </w:r>
+      <w:r>
+        <w:rPr>
+          <w:rFonts w:ascii="Times New Roman" w:hAnsi="Times New Roman" w:cs="Times New Roman"/>
+          <w:sz w:val="24"/>
+          <w:szCs w:val="24"/>
+        </w:rPr>
+        <w:t>teszteset 3 részből áll…</w:t>
+      </w:r>
+    </w:p>
+    <w:p>
+      <w:pPr>
+        <w:spacing w:after="320" w:line="360" w:lineRule="auto"/>
+        <w:ind w:firstLine="576"/>
+        <w:rPr>
+          <w:rFonts w:ascii="Times New Roman" w:hAnsi="Times New Roman" w:cs="Times New Roman"/>
+          <w:sz w:val="24"/>
+          <w:szCs w:val="24"/>
+        </w:rPr>
+      </w:pPr>
+      <w:r>
+        <w:rPr>
+          <w:rFonts w:ascii="Times New Roman" w:hAnsi="Times New Roman" w:cs="Times New Roman"/>
+          <w:sz w:val="24"/>
+          <w:szCs w:val="24"/>
+        </w:rPr>
+        <w:t xml:space="preserve">Konstans értékek </w:t>
+      </w:r>
+      <w:proofErr w:type="spellStart"/>
+      <w:r>
+        <w:rPr>
+          <w:rFonts w:ascii="Times New Roman" w:hAnsi="Times New Roman" w:cs="Times New Roman"/>
+          <w:sz w:val="24"/>
+          <w:szCs w:val="24"/>
+        </w:rPr>
+        <w:t>magic</w:t>
+      </w:r>
+      <w:proofErr w:type="spellEnd"/>
+      <w:r>
+        <w:rPr>
+          <w:rFonts w:ascii="Times New Roman" w:hAnsi="Times New Roman" w:cs="Times New Roman"/>
+          <w:sz w:val="24"/>
+          <w:szCs w:val="24"/>
+        </w:rPr>
+        <w:t xml:space="preserve"> </w:t>
+      </w:r>
+      <w:proofErr w:type="spellStart"/>
+      <w:r>
+        <w:rPr>
+          <w:rFonts w:ascii="Times New Roman" w:hAnsi="Times New Roman" w:cs="Times New Roman"/>
+          <w:sz w:val="24"/>
+          <w:szCs w:val="24"/>
+        </w:rPr>
+        <w:t>number</w:t>
+      </w:r>
+      <w:proofErr w:type="spellEnd"/>
+      <w:r>
+        <w:rPr>
+          <w:rFonts w:ascii="Times New Roman" w:hAnsi="Times New Roman" w:cs="Times New Roman"/>
+          <w:sz w:val="24"/>
+          <w:szCs w:val="24"/>
+        </w:rPr>
+        <w:t xml:space="preserve"> helyett</w:t>
+      </w:r>
+    </w:p>
+    <w:p>
+      <w:pPr>
+        <w:pStyle w:val="Cmsor2"/>
+        <w:spacing w:before="0" w:after="320" w:line="360" w:lineRule="auto"/>
+        <w:ind w:left="578" w:hanging="578"/>
+      </w:pPr>
+      <w:bookmarkStart w:id="50" w:name="_Toc165024140"/>
+      <w:proofErr w:type="spellStart"/>
+      <w:r>
+        <w:t>Domain</w:t>
+      </w:r>
+      <w:bookmarkEnd w:id="50"/>
+      <w:proofErr w:type="spellEnd"/>
+    </w:p>
+    <w:p>
+      <w:pPr>
+        <w:spacing w:after="320" w:line="360" w:lineRule="auto"/>
+        <w:ind w:firstLine="576"/>
+        <w:rPr>
+          <w:rFonts w:ascii="Times New Roman" w:hAnsi="Times New Roman" w:cs="Times New Roman"/>
+          <w:sz w:val="24"/>
+          <w:szCs w:val="24"/>
+        </w:rPr>
+      </w:pPr>
+      <w:r>
+        <w:rPr>
+          <w:rFonts w:ascii="Times New Roman" w:hAnsi="Times New Roman" w:cs="Times New Roman"/>
+          <w:sz w:val="24"/>
+          <w:szCs w:val="24"/>
+        </w:rPr>
+        <w:t>Text</w:t>
+      </w:r>
+    </w:p>
+    <w:p>
+      <w:pPr>
+        <w:pStyle w:val="Cmsor2"/>
+        <w:spacing w:before="0" w:after="320" w:line="360" w:lineRule="auto"/>
+        <w:ind w:left="578" w:hanging="578"/>
+      </w:pPr>
+      <w:bookmarkStart w:id="51" w:name="_Toc165024141"/>
+      <w:proofErr w:type="spellStart"/>
+      <w:r>
+        <w:t>Mockolás</w:t>
+      </w:r>
+      <w:bookmarkEnd w:id="51"/>
+      <w:proofErr w:type="spellEnd"/>
+    </w:p>
+    <w:p>
+      <w:pPr>
+        <w:spacing w:after="320" w:line="360" w:lineRule="auto"/>
+        <w:ind w:firstLine="576"/>
+        <w:rPr>
+          <w:rFonts w:ascii="Times New Roman" w:hAnsi="Times New Roman" w:cs="Times New Roman"/>
+          <w:sz w:val="24"/>
+          <w:szCs w:val="24"/>
+        </w:rPr>
+      </w:pPr>
+      <w:r>
+        <w:rPr>
+          <w:rFonts w:ascii="Times New Roman" w:hAnsi="Times New Roman" w:cs="Times New Roman"/>
+          <w:sz w:val="24"/>
+          <w:szCs w:val="24"/>
+        </w:rPr>
+        <w:t>Text</w:t>
+      </w:r>
+    </w:p>
+    <w:p>
+      <w:pPr>
+        <w:pStyle w:val="Cmsor2"/>
+        <w:spacing w:before="0" w:after="320" w:line="360" w:lineRule="auto"/>
+        <w:ind w:left="578" w:hanging="578"/>
+      </w:pPr>
+      <w:bookmarkStart w:id="52" w:name="_Toc165024142"/>
+      <w:r>
+        <w:t>Service</w:t>
+      </w:r>
+      <w:bookmarkEnd w:id="52"/>
+    </w:p>
+    <w:p>
+      <w:pPr>
+        <w:spacing w:after="320" w:line="360" w:lineRule="auto"/>
+        <w:ind w:firstLine="576"/>
+        <w:rPr>
+          <w:rFonts w:ascii="Times New Roman" w:hAnsi="Times New Roman" w:cs="Times New Roman"/>
+          <w:sz w:val="24"/>
+          <w:szCs w:val="24"/>
+        </w:rPr>
+      </w:pPr>
+      <w:r>
+        <w:rPr>
+          <w:rFonts w:ascii="Times New Roman" w:hAnsi="Times New Roman" w:cs="Times New Roman"/>
+          <w:sz w:val="24"/>
+          <w:szCs w:val="24"/>
+        </w:rPr>
+        <w:t>Text</w:t>
+      </w:r>
+    </w:p>
+    <w:p>
+      <w:pPr>
+        <w:pStyle w:val="Cmsor2"/>
+        <w:spacing w:before="0" w:after="320" w:line="360" w:lineRule="auto"/>
+        <w:ind w:left="578" w:hanging="578"/>
+      </w:pPr>
+      <w:bookmarkStart w:id="53" w:name="_Toc165024143"/>
+      <w:proofErr w:type="spellStart"/>
+      <w:r>
+        <w:lastRenderedPageBreak/>
+        <w:t>MockMVC</w:t>
+      </w:r>
+      <w:bookmarkEnd w:id="53"/>
+      <w:proofErr w:type="spellEnd"/>
+    </w:p>
+    <w:p>
+      <w:pPr>
+        <w:spacing w:after="320" w:line="360" w:lineRule="auto"/>
+        <w:ind w:firstLine="576"/>
+        <w:rPr>
+          <w:rFonts w:ascii="Times New Roman" w:hAnsi="Times New Roman" w:cs="Times New Roman"/>
+          <w:sz w:val="24"/>
+          <w:szCs w:val="24"/>
+        </w:rPr>
+      </w:pPr>
+      <w:r>
+        <w:rPr>
+          <w:rFonts w:ascii="Times New Roman" w:hAnsi="Times New Roman" w:cs="Times New Roman"/>
+          <w:sz w:val="24"/>
+          <w:szCs w:val="24"/>
+        </w:rPr>
+        <w:t xml:space="preserve">Mielőtt részletezném a </w:t>
+      </w:r>
+      <w:proofErr w:type="spellStart"/>
+      <w:r>
+        <w:rPr>
+          <w:rFonts w:ascii="Times New Roman" w:hAnsi="Times New Roman" w:cs="Times New Roman"/>
+          <w:sz w:val="24"/>
+          <w:szCs w:val="24"/>
+        </w:rPr>
+        <w:t>presentation</w:t>
+      </w:r>
+      <w:proofErr w:type="spellEnd"/>
+      <w:r>
+        <w:rPr>
+          <w:rFonts w:ascii="Times New Roman" w:hAnsi="Times New Roman" w:cs="Times New Roman"/>
+          <w:sz w:val="24"/>
+          <w:szCs w:val="24"/>
+        </w:rPr>
+        <w:t xml:space="preserve"> réteg tesztelését szót kell ejteni az </w:t>
+      </w:r>
+      <w:proofErr w:type="gramStart"/>
+      <w:r>
+        <w:rPr>
+          <w:rFonts w:ascii="Times New Roman" w:hAnsi="Times New Roman" w:cs="Times New Roman"/>
+          <w:sz w:val="24"/>
+          <w:szCs w:val="24"/>
+        </w:rPr>
+        <w:t>keretrendszerről</w:t>
+      </w:r>
+      <w:proofErr w:type="gramEnd"/>
+      <w:r>
+        <w:rPr>
+          <w:rFonts w:ascii="Times New Roman" w:hAnsi="Times New Roman" w:cs="Times New Roman"/>
+          <w:sz w:val="24"/>
+          <w:szCs w:val="24"/>
+        </w:rPr>
+        <w:t xml:space="preserve"> ami ezt egyáltalán lehetővé teszi</w:t>
+      </w:r>
+    </w:p>
+    <w:p>
+      <w:pPr>
+        <w:spacing w:after="320" w:line="360" w:lineRule="auto"/>
+        <w:ind w:firstLine="576"/>
+        <w:rPr>
+          <w:rFonts w:ascii="Times New Roman" w:hAnsi="Times New Roman" w:cs="Times New Roman"/>
+          <w:sz w:val="24"/>
+          <w:szCs w:val="24"/>
+        </w:rPr>
+      </w:pPr>
+    </w:p>
+    <w:p>
+      <w:pPr>
+        <w:pStyle w:val="Cmsor2"/>
+        <w:spacing w:before="0" w:after="320" w:line="360" w:lineRule="auto"/>
+        <w:ind w:left="578" w:hanging="578"/>
+      </w:pPr>
+      <w:bookmarkStart w:id="54" w:name="_Toc165024144"/>
+      <w:proofErr w:type="spellStart"/>
+      <w:r>
+        <w:t>Presentation</w:t>
+      </w:r>
+      <w:bookmarkEnd w:id="54"/>
+      <w:proofErr w:type="spellEnd"/>
+    </w:p>
+    <w:p>
+      <w:pPr>
+        <w:spacing w:after="320" w:line="360" w:lineRule="auto"/>
+        <w:ind w:firstLine="576"/>
+        <w:rPr>
+          <w:rFonts w:ascii="Times New Roman" w:hAnsi="Times New Roman" w:cs="Times New Roman"/>
+          <w:sz w:val="24"/>
+          <w:szCs w:val="24"/>
+        </w:rPr>
+      </w:pPr>
+      <w:r>
+        <w:rPr>
+          <w:rFonts w:ascii="Times New Roman" w:hAnsi="Times New Roman" w:cs="Times New Roman"/>
+          <w:sz w:val="24"/>
+          <w:szCs w:val="24"/>
+        </w:rPr>
+        <w:t>T</w:t>
+      </w:r>
+      <w:r>
+        <w:rPr>
+          <w:rFonts w:ascii="Times New Roman" w:hAnsi="Times New Roman" w:cs="Times New Roman"/>
+          <w:sz w:val="24"/>
+          <w:szCs w:val="24"/>
+        </w:rPr>
+        <w:t>ext</w:t>
+      </w:r>
+    </w:p>
+    <w:p>
+      <w:pPr>
+        <w:pStyle w:val="Cmsor2"/>
+        <w:spacing w:before="0" w:after="320" w:line="360" w:lineRule="auto"/>
+        <w:ind w:left="578" w:hanging="578"/>
+      </w:pPr>
+      <w:bookmarkStart w:id="55" w:name="_Toc165024145"/>
+      <w:proofErr w:type="spellStart"/>
+      <w:r>
+        <w:t>Jacoco</w:t>
+      </w:r>
+      <w:bookmarkEnd w:id="55"/>
+      <w:proofErr w:type="spellEnd"/>
+    </w:p>
+    <w:p>
+      <w:pPr>
+        <w:spacing w:after="320" w:line="360" w:lineRule="auto"/>
+        <w:ind w:firstLine="576"/>
+        <w:rPr>
+          <w:rFonts w:ascii="Times New Roman" w:hAnsi="Times New Roman" w:cs="Times New Roman"/>
+          <w:sz w:val="24"/>
+          <w:szCs w:val="24"/>
+        </w:rPr>
+      </w:pPr>
+      <w:r>
+        <w:rPr>
+          <w:rFonts w:ascii="Times New Roman" w:hAnsi="Times New Roman" w:cs="Times New Roman"/>
+          <w:sz w:val="24"/>
+          <w:szCs w:val="24"/>
+        </w:rPr>
+        <w:t>Text</w:t>
       </w:r>
     </w:p>
     <w:p>
@@ -20136,11 +21549,13 @@
         <w:spacing w:before="0" w:after="320" w:line="360" w:lineRule="auto"/>
         <w:ind w:left="431" w:hanging="431"/>
       </w:pPr>
-      <w:bookmarkStart w:id="50" w:name="_Toc165024138"/>
-      <w:r>
-        <w:t>Tesztelés</w:t>
-      </w:r>
-      <w:bookmarkEnd w:id="50"/>
+      <w:bookmarkStart w:id="56" w:name="_Toc165024146"/>
+      <w:proofErr w:type="spellStart"/>
+      <w:r>
+        <w:t>Konténerizáció</w:t>
+      </w:r>
+      <w:bookmarkEnd w:id="56"/>
+      <w:proofErr w:type="spellEnd"/>
     </w:p>
     <w:p>
       <w:pPr>
@@ -20148,11 +21563,11 @@
         <w:spacing w:before="0" w:after="320" w:line="360" w:lineRule="auto"/>
         <w:ind w:left="578" w:hanging="578"/>
       </w:pPr>
-      <w:bookmarkStart w:id="51" w:name="_Toc165024139"/>
-      <w:r>
-        <w:t>Általános</w:t>
-      </w:r>
-      <w:bookmarkEnd w:id="51"/>
+      <w:bookmarkStart w:id="57" w:name="_Toc165024147"/>
+      <w:r>
+        <w:t>Dockerfile</w:t>
+      </w:r>
+      <w:bookmarkEnd w:id="57"/>
     </w:p>
     <w:p>
       <w:pPr>
@@ -20164,184 +21579,31 @@
           <w:szCs w:val="24"/>
         </w:rPr>
       </w:pPr>
-      <w:proofErr w:type="spellStart"/>
-      <w:r>
-        <w:rPr>
-          <w:rFonts w:ascii="Times New Roman" w:hAnsi="Times New Roman" w:cs="Times New Roman"/>
-          <w:sz w:val="24"/>
-          <w:szCs w:val="24"/>
-        </w:rPr>
-        <w:t>Given</w:t>
-      </w:r>
-      <w:proofErr w:type="spellEnd"/>
-      <w:r>
-        <w:rPr>
-          <w:rFonts w:ascii="Times New Roman" w:hAnsi="Times New Roman" w:cs="Times New Roman"/>
-          <w:sz w:val="24"/>
-          <w:szCs w:val="24"/>
-        </w:rPr>
-        <w:t xml:space="preserve"> </w:t>
-      </w:r>
-      <w:proofErr w:type="spellStart"/>
-      <w:r>
-        <w:rPr>
-          <w:rFonts w:ascii="Times New Roman" w:hAnsi="Times New Roman" w:cs="Times New Roman"/>
-          <w:sz w:val="24"/>
-          <w:szCs w:val="24"/>
-        </w:rPr>
-        <w:t>When</w:t>
-      </w:r>
-      <w:proofErr w:type="spellEnd"/>
-      <w:r>
-        <w:rPr>
-          <w:rFonts w:ascii="Times New Roman" w:hAnsi="Times New Roman" w:cs="Times New Roman"/>
-          <w:sz w:val="24"/>
-          <w:szCs w:val="24"/>
-        </w:rPr>
-        <w:t xml:space="preserve"> </w:t>
-      </w:r>
-      <w:proofErr w:type="spellStart"/>
-      <w:r>
-        <w:rPr>
-          <w:rFonts w:ascii="Times New Roman" w:hAnsi="Times New Roman" w:cs="Times New Roman"/>
-          <w:sz w:val="24"/>
-          <w:szCs w:val="24"/>
-        </w:rPr>
-        <w:t>Then</w:t>
-      </w:r>
-      <w:proofErr w:type="spellEnd"/>
-      <w:r>
-        <w:rPr>
-          <w:rFonts w:ascii="Times New Roman" w:hAnsi="Times New Roman" w:cs="Times New Roman"/>
-          <w:sz w:val="24"/>
-          <w:szCs w:val="24"/>
-        </w:rPr>
-        <w:t xml:space="preserve">, </w:t>
-      </w:r>
-      <w:proofErr w:type="spellStart"/>
-      <w:r>
-        <w:rPr>
-          <w:rFonts w:ascii="Times New Roman" w:hAnsi="Times New Roman" w:cs="Times New Roman"/>
-          <w:sz w:val="24"/>
-          <w:szCs w:val="24"/>
-        </w:rPr>
-        <w:t>Arrange</w:t>
-      </w:r>
-      <w:proofErr w:type="spellEnd"/>
-      <w:r>
-        <w:rPr>
-          <w:rFonts w:ascii="Times New Roman" w:hAnsi="Times New Roman" w:cs="Times New Roman"/>
-          <w:sz w:val="24"/>
-          <w:szCs w:val="24"/>
-        </w:rPr>
-        <w:t xml:space="preserve"> </w:t>
-      </w:r>
-      <w:proofErr w:type="spellStart"/>
-      <w:r>
-        <w:rPr>
-          <w:rFonts w:ascii="Times New Roman" w:hAnsi="Times New Roman" w:cs="Times New Roman"/>
-          <w:sz w:val="24"/>
-          <w:szCs w:val="24"/>
-        </w:rPr>
-        <w:t>Act</w:t>
-      </w:r>
-      <w:proofErr w:type="spellEnd"/>
-      <w:r>
-        <w:rPr>
-          <w:rFonts w:ascii="Times New Roman" w:hAnsi="Times New Roman" w:cs="Times New Roman"/>
-          <w:sz w:val="24"/>
-          <w:szCs w:val="24"/>
-        </w:rPr>
-        <w:t xml:space="preserve"> </w:t>
-      </w:r>
-      <w:proofErr w:type="spellStart"/>
-      <w:r>
-        <w:rPr>
-          <w:rFonts w:ascii="Times New Roman" w:hAnsi="Times New Roman" w:cs="Times New Roman"/>
-          <w:sz w:val="24"/>
-          <w:szCs w:val="24"/>
-        </w:rPr>
-        <w:t>Assert</w:t>
-      </w:r>
-      <w:proofErr w:type="spellEnd"/>
-      <w:r>
-        <w:rPr>
-          <w:rFonts w:ascii="Times New Roman" w:hAnsi="Times New Roman" w:cs="Times New Roman"/>
-          <w:sz w:val="24"/>
-          <w:szCs w:val="24"/>
-        </w:rPr>
-        <w:t xml:space="preserve">. </w:t>
-      </w:r>
-      <w:r>
-        <w:rPr>
-          <w:rFonts w:ascii="Times New Roman" w:hAnsi="Times New Roman" w:cs="Times New Roman"/>
-          <w:sz w:val="24"/>
-          <w:szCs w:val="24"/>
-        </w:rPr>
-        <w:t xml:space="preserve">Egy </w:t>
-      </w:r>
-      <w:r>
-        <w:rPr>
-          <w:rFonts w:ascii="Times New Roman" w:hAnsi="Times New Roman" w:cs="Times New Roman"/>
-          <w:sz w:val="24"/>
-          <w:szCs w:val="24"/>
-        </w:rPr>
-        <w:t>teszteset 3 részből áll…</w:t>
-      </w:r>
-    </w:p>
-    <w:p>
-      <w:pPr>
-        <w:spacing w:after="320" w:line="360" w:lineRule="auto"/>
-        <w:ind w:firstLine="576"/>
-        <w:rPr>
-          <w:rFonts w:ascii="Times New Roman" w:hAnsi="Times New Roman" w:cs="Times New Roman"/>
-          <w:sz w:val="24"/>
-          <w:szCs w:val="24"/>
-        </w:rPr>
-      </w:pPr>
-      <w:r>
-        <w:rPr>
-          <w:rFonts w:ascii="Times New Roman" w:hAnsi="Times New Roman" w:cs="Times New Roman"/>
-          <w:sz w:val="24"/>
-          <w:szCs w:val="24"/>
-        </w:rPr>
-        <w:t xml:space="preserve">Konstans értékek </w:t>
-      </w:r>
-      <w:proofErr w:type="spellStart"/>
-      <w:r>
-        <w:rPr>
-          <w:rFonts w:ascii="Times New Roman" w:hAnsi="Times New Roman" w:cs="Times New Roman"/>
-          <w:sz w:val="24"/>
-          <w:szCs w:val="24"/>
-        </w:rPr>
-        <w:t>magic</w:t>
-      </w:r>
-      <w:proofErr w:type="spellEnd"/>
-      <w:r>
-        <w:rPr>
-          <w:rFonts w:ascii="Times New Roman" w:hAnsi="Times New Roman" w:cs="Times New Roman"/>
-          <w:sz w:val="24"/>
-          <w:szCs w:val="24"/>
-        </w:rPr>
-        <w:t xml:space="preserve"> </w:t>
-      </w:r>
-      <w:proofErr w:type="spellStart"/>
-      <w:r>
-        <w:rPr>
-          <w:rFonts w:ascii="Times New Roman" w:hAnsi="Times New Roman" w:cs="Times New Roman"/>
-          <w:sz w:val="24"/>
-          <w:szCs w:val="24"/>
-        </w:rPr>
-        <w:t>number</w:t>
-      </w:r>
-      <w:proofErr w:type="spellEnd"/>
-      <w:r>
-        <w:rPr>
-          <w:rFonts w:ascii="Times New Roman" w:hAnsi="Times New Roman" w:cs="Times New Roman"/>
-          <w:sz w:val="24"/>
-          <w:szCs w:val="24"/>
-        </w:rPr>
-        <w:t xml:space="preserve"> helyett</w:t>
+      <w:r>
+        <w:rPr>
+          <w:rFonts w:ascii="Times New Roman" w:hAnsi="Times New Roman" w:cs="Times New Roman"/>
+          <w:sz w:val="24"/>
+          <w:szCs w:val="24"/>
+        </w:rPr>
+        <w:t xml:space="preserve">Dockerfile bemutatása, többlépcsős </w:t>
+      </w:r>
+      <w:proofErr w:type="spellStart"/>
+      <w:r>
+        <w:rPr>
+          <w:rFonts w:ascii="Times New Roman" w:hAnsi="Times New Roman" w:cs="Times New Roman"/>
+          <w:sz w:val="24"/>
+          <w:szCs w:val="24"/>
+        </w:rPr>
+        <w:t>build</w:t>
+      </w:r>
+      <w:proofErr w:type="spellEnd"/>
+      <w:r>
+        <w:rPr>
+          <w:rFonts w:ascii="Times New Roman" w:hAnsi="Times New Roman" w:cs="Times New Roman"/>
+          <w:sz w:val="24"/>
+          <w:szCs w:val="24"/>
+        </w:rPr>
+        <w:t>, fájlok másolása</w:t>
       </w:r>
     </w:p>
     <w:p>
@@ -20350,12 +21612,15 @@
         <w:spacing w:before="0" w:after="320" w:line="360" w:lineRule="auto"/>
         <w:ind w:left="578" w:hanging="578"/>
       </w:pPr>
-      <w:bookmarkStart w:id="52" w:name="_Toc165024140"/>
-      <w:proofErr w:type="spellStart"/>
-      <w:r>
-        <w:t>Domain</w:t>
-      </w:r>
-      <w:bookmarkEnd w:id="52"/>
+      <w:bookmarkStart w:id="58" w:name="_Toc165024148"/>
+      <w:r>
+        <w:t xml:space="preserve">Docker </w:t>
+      </w:r>
+      <w:proofErr w:type="spellStart"/>
+      <w:r>
+        <w:t>compose</w:t>
+      </w:r>
+      <w:bookmarkEnd w:id="58"/>
       <w:proofErr w:type="spellEnd"/>
     </w:p>
     <w:p>
@@ -20374,122 +21639,25 @@
           <w:sz w:val="24"/>
           <w:szCs w:val="24"/>
         </w:rPr>
-        <w:t>Text</w:t>
-      </w:r>
-    </w:p>
-    <w:p>
-      <w:pPr>
-        <w:pStyle w:val="Cmsor2"/>
-        <w:spacing w:before="0" w:after="320" w:line="360" w:lineRule="auto"/>
-        <w:ind w:left="578" w:hanging="578"/>
-      </w:pPr>
-      <w:bookmarkStart w:id="53" w:name="_Toc165024141"/>
-      <w:proofErr w:type="spellStart"/>
-      <w:r>
-        <w:t>Mockolás</w:t>
-      </w:r>
-      <w:bookmarkEnd w:id="53"/>
-      <w:proofErr w:type="spellEnd"/>
-    </w:p>
-    <w:p>
-      <w:pPr>
-        <w:spacing w:after="320" w:line="360" w:lineRule="auto"/>
-        <w:ind w:firstLine="576"/>
-        <w:rPr>
-          <w:rFonts w:ascii="Times New Roman" w:hAnsi="Times New Roman" w:cs="Times New Roman"/>
-          <w:sz w:val="24"/>
-          <w:szCs w:val="24"/>
-        </w:rPr>
-      </w:pPr>
-      <w:r>
-        <w:rPr>
-          <w:rFonts w:ascii="Times New Roman" w:hAnsi="Times New Roman" w:cs="Times New Roman"/>
-          <w:sz w:val="24"/>
-          <w:szCs w:val="24"/>
-        </w:rPr>
-        <w:t>Text</w:t>
-      </w:r>
-    </w:p>
-    <w:p>
-      <w:pPr>
-        <w:pStyle w:val="Cmsor2"/>
-        <w:spacing w:before="0" w:after="320" w:line="360" w:lineRule="auto"/>
-        <w:ind w:left="578" w:hanging="578"/>
-      </w:pPr>
-      <w:bookmarkStart w:id="54" w:name="_Toc165024142"/>
-      <w:r>
-        <w:t>Service</w:t>
-      </w:r>
-      <w:bookmarkEnd w:id="54"/>
-    </w:p>
-    <w:p>
-      <w:pPr>
-        <w:spacing w:after="320" w:line="360" w:lineRule="auto"/>
-        <w:ind w:firstLine="576"/>
-        <w:rPr>
-          <w:rFonts w:ascii="Times New Roman" w:hAnsi="Times New Roman" w:cs="Times New Roman"/>
-          <w:sz w:val="24"/>
-          <w:szCs w:val="24"/>
-        </w:rPr>
-      </w:pPr>
-      <w:r>
-        <w:rPr>
-          <w:rFonts w:ascii="Times New Roman" w:hAnsi="Times New Roman" w:cs="Times New Roman"/>
-          <w:sz w:val="24"/>
-          <w:szCs w:val="24"/>
-        </w:rPr>
-        <w:t>Text</w:t>
-      </w:r>
-    </w:p>
-    <w:p>
-      <w:pPr>
-        <w:pStyle w:val="Cmsor2"/>
-        <w:spacing w:before="0" w:after="320" w:line="360" w:lineRule="auto"/>
-        <w:ind w:left="578" w:hanging="578"/>
-      </w:pPr>
-      <w:bookmarkStart w:id="55" w:name="_Toc165024143"/>
-      <w:proofErr w:type="spellStart"/>
-      <w:r>
-        <w:t>MockMVC</w:t>
-      </w:r>
-      <w:bookmarkEnd w:id="55"/>
-      <w:proofErr w:type="spellEnd"/>
-    </w:p>
-    <w:p>
-      <w:pPr>
-        <w:spacing w:after="320" w:line="360" w:lineRule="auto"/>
-        <w:ind w:firstLine="576"/>
-        <w:rPr>
-          <w:rFonts w:ascii="Times New Roman" w:hAnsi="Times New Roman" w:cs="Times New Roman"/>
-          <w:sz w:val="24"/>
-          <w:szCs w:val="24"/>
-        </w:rPr>
-      </w:pPr>
-      <w:r>
-        <w:rPr>
-          <w:rFonts w:ascii="Times New Roman" w:hAnsi="Times New Roman" w:cs="Times New Roman"/>
-          <w:sz w:val="24"/>
-          <w:szCs w:val="24"/>
-        </w:rPr>
-        <w:t xml:space="preserve">Mielőtt részletezném a </w:t>
-      </w:r>
-      <w:proofErr w:type="spellStart"/>
-      <w:r>
-        <w:rPr>
-          <w:rFonts w:ascii="Times New Roman" w:hAnsi="Times New Roman" w:cs="Times New Roman"/>
-          <w:sz w:val="24"/>
-          <w:szCs w:val="24"/>
-        </w:rPr>
-        <w:t>presentation</w:t>
-      </w:r>
-      <w:proofErr w:type="spellEnd"/>
-      <w:r>
-        <w:rPr>
-          <w:rFonts w:ascii="Times New Roman" w:hAnsi="Times New Roman" w:cs="Times New Roman"/>
-          <w:sz w:val="24"/>
-          <w:szCs w:val="24"/>
-        </w:rPr>
-        <w:t xml:space="preserve"> réteg tesztelését szót kell ejteni az </w:t>
+        <w:t xml:space="preserve">Docker </w:t>
+      </w:r>
+      <w:proofErr w:type="spellStart"/>
+      <w:r>
+        <w:rPr>
+          <w:rFonts w:ascii="Times New Roman" w:hAnsi="Times New Roman" w:cs="Times New Roman"/>
+          <w:sz w:val="24"/>
+          <w:szCs w:val="24"/>
+        </w:rPr>
+        <w:t>compose</w:t>
+      </w:r>
+      <w:proofErr w:type="spellEnd"/>
+      <w:r>
+        <w:rPr>
+          <w:rFonts w:ascii="Times New Roman" w:hAnsi="Times New Roman" w:cs="Times New Roman"/>
+          <w:sz w:val="24"/>
+          <w:szCs w:val="24"/>
+        </w:rPr>
+        <w:t xml:space="preserve"> fájl bemutatása</w:t>
       </w:r>
       <w:proofErr w:type="gramStart"/>
       <w:r>
@@ -20498,8 +21666,18 @@
           <w:sz w:val="24"/>
           <w:szCs w:val="24"/>
         </w:rPr>
-        <w:t>keretrendszerről</w:t>
-      </w:r>
+        <w:t>, .</w:t>
+      </w:r>
+      <w:proofErr w:type="spellStart"/>
+      <w:r>
+        <w:rPr>
+          <w:rFonts w:ascii="Times New Roman" w:hAnsi="Times New Roman" w:cs="Times New Roman"/>
+          <w:sz w:val="24"/>
+          <w:szCs w:val="24"/>
+        </w:rPr>
+        <w:t>env</w:t>
+      </w:r>
+      <w:proofErr w:type="spellEnd"/>
       <w:proofErr w:type="gramEnd"/>
       <w:r>
         <w:rPr>
@@ -20507,93 +21685,25 @@
           <w:sz w:val="24"/>
           <w:szCs w:val="24"/>
         </w:rPr>
-        <w:t xml:space="preserve"> ami ezt egyáltalán lehetővé teszi</w:t>
-      </w:r>
-    </w:p>
-    <w:p>
-      <w:pPr>
-        <w:spacing w:after="320" w:line="360" w:lineRule="auto"/>
-        <w:ind w:firstLine="576"/>
-        <w:rPr>
-          <w:rFonts w:ascii="Times New Roman" w:hAnsi="Times New Roman" w:cs="Times New Roman"/>
-          <w:sz w:val="24"/>
-          <w:szCs w:val="24"/>
-        </w:rPr>
-      </w:pPr>
-    </w:p>
-    <w:p>
-      <w:pPr>
-        <w:pStyle w:val="Cmsor2"/>
-        <w:spacing w:before="0" w:after="320" w:line="360" w:lineRule="auto"/>
-        <w:ind w:left="578" w:hanging="578"/>
-      </w:pPr>
-      <w:bookmarkStart w:id="56" w:name="_Toc165024144"/>
-      <w:proofErr w:type="spellStart"/>
-      <w:r>
-        <w:lastRenderedPageBreak/>
-        <w:t>Presentation</w:t>
-      </w:r>
-      <w:bookmarkEnd w:id="56"/>
-      <w:proofErr w:type="spellEnd"/>
-    </w:p>
-    <w:p>
-      <w:pPr>
-        <w:spacing w:after="320" w:line="360" w:lineRule="auto"/>
-        <w:ind w:firstLine="576"/>
-        <w:rPr>
-          <w:rFonts w:ascii="Times New Roman" w:hAnsi="Times New Roman" w:cs="Times New Roman"/>
-          <w:sz w:val="24"/>
-          <w:szCs w:val="24"/>
-        </w:rPr>
-      </w:pPr>
-      <w:r>
-        <w:rPr>
-          <w:rFonts w:ascii="Times New Roman" w:hAnsi="Times New Roman" w:cs="Times New Roman"/>
-          <w:sz w:val="24"/>
-          <w:szCs w:val="24"/>
-        </w:rPr>
-        <w:t>T</w:t>
-      </w:r>
-      <w:r>
-        <w:rPr>
-          <w:rFonts w:ascii="Times New Roman" w:hAnsi="Times New Roman" w:cs="Times New Roman"/>
-          <w:sz w:val="24"/>
-          <w:szCs w:val="24"/>
-        </w:rPr>
-        <w:t>ext</w:t>
-      </w:r>
-    </w:p>
-    <w:p>
-      <w:pPr>
-        <w:pStyle w:val="Cmsor2"/>
-        <w:spacing w:before="0" w:after="320" w:line="360" w:lineRule="auto"/>
-        <w:ind w:left="578" w:hanging="578"/>
-      </w:pPr>
-      <w:bookmarkStart w:id="57" w:name="_Toc165024145"/>
-      <w:proofErr w:type="spellStart"/>
-      <w:r>
-        <w:t>Jacoco</w:t>
-      </w:r>
-      <w:bookmarkEnd w:id="57"/>
-      <w:proofErr w:type="spellEnd"/>
-    </w:p>
-    <w:p>
-      <w:pPr>
-        <w:spacing w:after="320" w:line="360" w:lineRule="auto"/>
-        <w:ind w:firstLine="576"/>
-        <w:rPr>
-          <w:rFonts w:ascii="Times New Roman" w:hAnsi="Times New Roman" w:cs="Times New Roman"/>
-          <w:sz w:val="24"/>
-          <w:szCs w:val="24"/>
-        </w:rPr>
-      </w:pPr>
-      <w:r>
-        <w:rPr>
-          <w:rFonts w:ascii="Times New Roman" w:hAnsi="Times New Roman" w:cs="Times New Roman"/>
-          <w:sz w:val="24"/>
-          <w:szCs w:val="24"/>
-        </w:rPr>
-        <w:t>Text</w:t>
+        <w:t xml:space="preserve"> fájl kezelése, adatbázis elindítása és csatlakozás, </w:t>
+      </w:r>
+      <w:proofErr w:type="spellStart"/>
+      <w:r>
+        <w:rPr>
+          <w:rFonts w:ascii="Times New Roman" w:hAnsi="Times New Roman" w:cs="Times New Roman"/>
+          <w:sz w:val="24"/>
+          <w:szCs w:val="24"/>
+        </w:rPr>
+        <w:t>volume</w:t>
+      </w:r>
+      <w:proofErr w:type="spellEnd"/>
+      <w:r>
+        <w:rPr>
+          <w:rFonts w:ascii="Times New Roman" w:hAnsi="Times New Roman" w:cs="Times New Roman"/>
+          <w:sz w:val="24"/>
+          <w:szCs w:val="24"/>
+        </w:rPr>
+        <w:t>-ok</w:t>
       </w:r>
     </w:p>
     <w:p>
@@ -20602,174 +21712,23 @@
         <w:spacing w:before="0" w:after="320" w:line="360" w:lineRule="auto"/>
         <w:ind w:left="431" w:hanging="431"/>
       </w:pPr>
-      <w:bookmarkStart w:id="58" w:name="_Toc165024146"/>
-      <w:proofErr w:type="spellStart"/>
-      <w:r>
-        <w:t>Konténerizáció</w:t>
-      </w:r>
-      <w:bookmarkEnd w:id="58"/>
-      <w:proofErr w:type="spellEnd"/>
-    </w:p>
-    <w:p>
-      <w:pPr>
-        <w:pStyle w:val="Cmsor2"/>
-        <w:spacing w:before="0" w:after="320" w:line="360" w:lineRule="auto"/>
-        <w:ind w:left="578" w:hanging="578"/>
-      </w:pPr>
-      <w:bookmarkStart w:id="59" w:name="_Toc165024147"/>
-      <w:r>
-        <w:t>Dockerfile</w:t>
+      <w:bookmarkStart w:id="59" w:name="_Toc165024149"/>
+      <w:r>
+        <w:t>Összefoglalás</w:t>
       </w:r>
       <w:bookmarkEnd w:id="59"/>
     </w:p>
     <w:p>
       <w:pPr>
-        <w:spacing w:after="320" w:line="360" w:lineRule="auto"/>
-        <w:ind w:firstLine="576"/>
-        <w:rPr>
-          <w:rFonts w:ascii="Times New Roman" w:hAnsi="Times New Roman" w:cs="Times New Roman"/>
-          <w:sz w:val="24"/>
-          <w:szCs w:val="24"/>
-        </w:rPr>
-      </w:pPr>
-      <w:r>
-        <w:rPr>
-          <w:rFonts w:ascii="Times New Roman" w:hAnsi="Times New Roman" w:cs="Times New Roman"/>
-          <w:sz w:val="24"/>
-          <w:szCs w:val="24"/>
-        </w:rPr>
-        <w:t xml:space="preserve">Dockerfile bemutatása, többlépcsős </w:t>
-      </w:r>
-      <w:proofErr w:type="spellStart"/>
-      <w:r>
-        <w:rPr>
-          <w:rFonts w:ascii="Times New Roman" w:hAnsi="Times New Roman" w:cs="Times New Roman"/>
-          <w:sz w:val="24"/>
-          <w:szCs w:val="24"/>
-        </w:rPr>
-        <w:t>build</w:t>
-      </w:r>
-      <w:proofErr w:type="spellEnd"/>
-      <w:r>
-        <w:rPr>
-          <w:rFonts w:ascii="Times New Roman" w:hAnsi="Times New Roman" w:cs="Times New Roman"/>
-          <w:sz w:val="24"/>
-          <w:szCs w:val="24"/>
-        </w:rPr>
-        <w:t>, fájlok másolása</w:t>
-      </w:r>
-    </w:p>
-    <w:p>
-      <w:pPr>
-        <w:pStyle w:val="Cmsor2"/>
-        <w:spacing w:before="0" w:after="320" w:line="360" w:lineRule="auto"/>
-        <w:ind w:left="578" w:hanging="578"/>
-      </w:pPr>
-      <w:bookmarkStart w:id="60" w:name="_Toc165024148"/>
-      <w:r>
-        <w:t xml:space="preserve">Docker </w:t>
-      </w:r>
-      <w:proofErr w:type="spellStart"/>
-      <w:r>
-        <w:t>compose</w:t>
-      </w:r>
-      <w:bookmarkEnd w:id="60"/>
-      <w:proofErr w:type="spellEnd"/>
-    </w:p>
-    <w:p>
-      <w:pPr>
-        <w:spacing w:after="320" w:line="360" w:lineRule="auto"/>
-        <w:ind w:firstLine="576"/>
-        <w:rPr>
-          <w:rFonts w:ascii="Times New Roman" w:hAnsi="Times New Roman" w:cs="Times New Roman"/>
-          <w:sz w:val="24"/>
-          <w:szCs w:val="24"/>
-        </w:rPr>
-      </w:pPr>
-      <w:r>
-        <w:rPr>
-          <w:rFonts w:ascii="Times New Roman" w:hAnsi="Times New Roman" w:cs="Times New Roman"/>
-          <w:sz w:val="24"/>
-          <w:szCs w:val="24"/>
-        </w:rPr>
-        <w:t xml:space="preserve">Docker </w:t>
-      </w:r>
-      <w:proofErr w:type="spellStart"/>
-      <w:r>
-        <w:rPr>
-          <w:rFonts w:ascii="Times New Roman" w:hAnsi="Times New Roman" w:cs="Times New Roman"/>
-          <w:sz w:val="24"/>
-          <w:szCs w:val="24"/>
-        </w:rPr>
-        <w:t>compose</w:t>
-      </w:r>
-      <w:proofErr w:type="spellEnd"/>
-      <w:r>
-        <w:rPr>
-          <w:rFonts w:ascii="Times New Roman" w:hAnsi="Times New Roman" w:cs="Times New Roman"/>
-          <w:sz w:val="24"/>
-          <w:szCs w:val="24"/>
-        </w:rPr>
-        <w:t xml:space="preserve"> fájl bemutatása</w:t>
-      </w:r>
-      <w:proofErr w:type="gramStart"/>
-      <w:r>
-        <w:rPr>
-          <w:rFonts w:ascii="Times New Roman" w:hAnsi="Times New Roman" w:cs="Times New Roman"/>
-          <w:sz w:val="24"/>
-          <w:szCs w:val="24"/>
-        </w:rPr>
-        <w:t>, .</w:t>
-      </w:r>
-      <w:proofErr w:type="spellStart"/>
-      <w:r>
-        <w:rPr>
-          <w:rFonts w:ascii="Times New Roman" w:hAnsi="Times New Roman" w:cs="Times New Roman"/>
-          <w:sz w:val="24"/>
-          <w:szCs w:val="24"/>
-        </w:rPr>
-        <w:t>env</w:t>
-      </w:r>
-      <w:proofErr w:type="spellEnd"/>
-      <w:proofErr w:type="gramEnd"/>
-      <w:r>
-        <w:rPr>
-          <w:rFonts w:ascii="Times New Roman" w:hAnsi="Times New Roman" w:cs="Times New Roman"/>
-          <w:sz w:val="24"/>
-          <w:szCs w:val="24"/>
-        </w:rPr>
-        <w:t xml:space="preserve"> fájl kezelése, adatbázis elindítása és csatlakozás, </w:t>
-      </w:r>
-      <w:proofErr w:type="spellStart"/>
-      <w:r>
-        <w:rPr>
-          <w:rFonts w:ascii="Times New Roman" w:hAnsi="Times New Roman" w:cs="Times New Roman"/>
-          <w:sz w:val="24"/>
-          <w:szCs w:val="24"/>
-        </w:rPr>
-        <w:t>volume</w:t>
-      </w:r>
-      <w:proofErr w:type="spellEnd"/>
-      <w:r>
-        <w:rPr>
-          <w:rFonts w:ascii="Times New Roman" w:hAnsi="Times New Roman" w:cs="Times New Roman"/>
-          <w:sz w:val="24"/>
-          <w:szCs w:val="24"/>
-        </w:rPr>
-        <w:t>-ok</w:t>
-      </w:r>
-    </w:p>
-    <w:p>
-      <w:pPr>
         <w:pStyle w:val="Cmsor1"/>
         <w:spacing w:before="0" w:after="320" w:line="360" w:lineRule="auto"/>
         <w:ind w:left="431" w:hanging="431"/>
       </w:pPr>
-      <w:bookmarkStart w:id="61" w:name="_Toc165024149"/>
-      <w:r>
-        <w:t>Összefoglalás</w:t>
-      </w:r>
-      <w:bookmarkEnd w:id="61"/>
+      <w:bookmarkStart w:id="60" w:name="_Toc165024150"/>
+      <w:r>
+        <w:t>Köszönetnyilvánítás</w:t>
+      </w:r>
+      <w:bookmarkEnd w:id="60"/>
     </w:p>
     <w:p>
       <w:pPr>
@@ -20777,23 +21736,11 @@
         <w:spacing w:before="0" w:after="320" w:line="360" w:lineRule="auto"/>
         <w:ind w:left="431" w:hanging="431"/>
       </w:pPr>
-      <w:bookmarkStart w:id="62" w:name="_Toc165024150"/>
-      <w:r>
-        <w:t>Köszönetnyilvánítás</w:t>
-      </w:r>
-      <w:bookmarkEnd w:id="62"/>
-    </w:p>
-    <w:p>
-      <w:pPr>
-        <w:pStyle w:val="Cmsor1"/>
-        <w:spacing w:before="0" w:after="320" w:line="360" w:lineRule="auto"/>
-        <w:ind w:left="431" w:hanging="431"/>
-      </w:pPr>
-      <w:bookmarkStart w:id="63" w:name="_Toc165024151"/>
+      <w:bookmarkStart w:id="61" w:name="_Toc165024151"/>
       <w:r>
         <w:t>Irodalomjegyzék</w:t>
       </w:r>
-      <w:bookmarkEnd w:id="63"/>
+      <w:bookmarkEnd w:id="61"/>
     </w:p>
     <w:p/>
     <w:p/>
@@ -21033,12 +21980,11 @@
         <w:pStyle w:val="Cmsor2"/>
         <w:spacing w:before="0" w:after="320" w:line="360" w:lineRule="auto"/>
       </w:pPr>
-      <w:bookmarkStart w:id="64" w:name="_Toc165024152"/>
-      <w:r>
-        <w:lastRenderedPageBreak/>
+      <w:bookmarkStart w:id="62" w:name="_Toc165024152"/>
+      <w:r>
         <w:t>Tervezési minták</w:t>
       </w:r>
-      <w:bookmarkEnd w:id="64"/>
+      <w:bookmarkEnd w:id="62"/>
     </w:p>
     <w:p>
       <w:pPr>
@@ -21053,7 +21999,7 @@
           <w:bCs w:val="0"/>
         </w:rPr>
       </w:pPr>
-      <w:bookmarkStart w:id="65" w:name="_Toc165024153"/>
+      <w:bookmarkStart w:id="63" w:name="_Toc165024153"/>
       <w:proofErr w:type="spellStart"/>
       <w:r>
         <w:rPr>
@@ -21062,7 +22008,7 @@
         </w:rPr>
         <w:t>Singleton</w:t>
       </w:r>
-      <w:bookmarkEnd w:id="65"/>
+      <w:bookmarkEnd w:id="63"/>
       <w:proofErr w:type="spellEnd"/>
     </w:p>
     <w:p>
@@ -21078,7 +22024,7 @@
           <w:bCs w:val="0"/>
         </w:rPr>
       </w:pPr>
-      <w:bookmarkStart w:id="66" w:name="_Toc165024154"/>
+      <w:bookmarkStart w:id="64" w:name="_Toc165024154"/>
       <w:proofErr w:type="spellStart"/>
       <w:r>
         <w:rPr>
@@ -21087,7 +22033,7 @@
         </w:rPr>
         <w:t>Factory</w:t>
       </w:r>
-      <w:bookmarkEnd w:id="66"/>
+      <w:bookmarkEnd w:id="64"/>
       <w:proofErr w:type="spellEnd"/>
     </w:p>
     <w:p>
@@ -21103,7 +22049,7 @@
           <w:bCs w:val="0"/>
         </w:rPr>
       </w:pPr>
-      <w:bookmarkStart w:id="67" w:name="_Toc165024155"/>
+      <w:bookmarkStart w:id="65" w:name="_Toc165024155"/>
       <w:proofErr w:type="spellStart"/>
       <w:r>
         <w:rPr>
@@ -21112,7 +22058,7 @@
         </w:rPr>
         <w:t>Builder</w:t>
       </w:r>
-      <w:bookmarkEnd w:id="67"/>
+      <w:bookmarkEnd w:id="65"/>
       <w:proofErr w:type="spellEnd"/>
     </w:p>
     <w:p>
@@ -21120,12 +22066,12 @@
         <w:pStyle w:val="Cmsor2"/>
         <w:spacing w:before="0" w:after="320" w:line="360" w:lineRule="auto"/>
       </w:pPr>
-      <w:bookmarkStart w:id="68" w:name="_Toc165024156"/>
+      <w:bookmarkStart w:id="66" w:name="_Toc165024156"/>
       <w:proofErr w:type="spellStart"/>
       <w:r>
         <w:t>Thymeleaf</w:t>
       </w:r>
-      <w:bookmarkEnd w:id="68"/>
+      <w:bookmarkEnd w:id="66"/>
       <w:proofErr w:type="spellEnd"/>
     </w:p>
     <w:p>
@@ -21187,12 +22133,12 @@
         <w:pStyle w:val="Cmsor2"/>
         <w:spacing w:before="0" w:after="320" w:line="360" w:lineRule="auto"/>
       </w:pPr>
-      <w:bookmarkStart w:id="69" w:name="_Toc165024157"/>
+      <w:bookmarkStart w:id="67" w:name="_Toc165024157"/>
       <w:proofErr w:type="spellStart"/>
       <w:r>
         <w:t>Bootstrap</w:t>
       </w:r>
-      <w:bookmarkEnd w:id="69"/>
+      <w:bookmarkEnd w:id="67"/>
       <w:proofErr w:type="spellEnd"/>
     </w:p>
     <w:p>
@@ -21213,11 +22159,11 @@
         <w:pStyle w:val="Cmsor2"/>
         <w:spacing w:before="0" w:after="320" w:line="360" w:lineRule="auto"/>
       </w:pPr>
-      <w:bookmarkStart w:id="70" w:name="_Toc165024158"/>
+      <w:bookmarkStart w:id="68" w:name="_Toc165024158"/>
       <w:r>
         <w:t>I18n</w:t>
       </w:r>
-      <w:bookmarkEnd w:id="70"/>
+      <w:bookmarkEnd w:id="68"/>
     </w:p>
     <w:p>
       <w:pPr>

</xml_diff>